<commit_message>
Update demonstration output files.
</commit_message>
<xml_diff>
--- a/README.docx
+++ b/README.docx
@@ -71,13 +71,13 @@
         <w:pStyle w:val="Date"/>
       </w:pPr>
       <w:r>
-        <w:t xml:space="preserve">v1.2</w:t>
-      </w:r>
-      <w:r>
-        <w:t xml:space="preserve"> </w:t>
-      </w:r>
-      <w:r>
-        <w:t xml:space="preserve">(2014-05-28)</w:t>
+        <w:t xml:space="preserve">v1.3</w:t>
+      </w:r>
+      <w:r>
+        <w:t xml:space="preserve"> </w:t>
+      </w:r>
+      <w:r>
+        <w:t xml:space="preserve">(2014-06-03)</w:t>
       </w:r>
     </w:p>
     <w:bookmarkStart w:id="62" w:name="composer-cms"/>
@@ -2441,7 +2441,7 @@
 <file path=word/numbering.xml><?xml version="1.0" encoding="utf-8"?>
 <w:numbering xmlns:w="http://schemas.openxmlformats.org/wordprocessingml/2006/main">
   <w:abstractNum w:abstractNumId="0">
-    <w:nsid w:val="8fbbb432"/>
+    <w:nsid w:val="1d0bd493"/>
     <w:multiLevelType w:val="multilevel"/>
     <w:lvl w:ilvl="0">
       <w:numFmt w:val="bullet"/>
@@ -2522,7 +2522,7 @@
     </w:lvl>
   </w:abstractNum>
   <w:abstractNum w:abstractNumId="2">
-    <w:nsid w:val="61ba514f"/>
+    <w:nsid w:val="fdf8bb10"/>
     <w:multiLevelType w:val="multilevel"/>
     <w:lvl w:ilvl="0">
       <w:numFmt w:val="bullet"/>

</xml_diff>

<commit_message>
[Composer CMS v1.4 :: Thu, 08 Jan 2015 23:56:36 -0800]
</commit_message>
<xml_diff>
--- a/README.docx
+++ b/README.docx
@@ -48,7 +48,7 @@
     </w:p>
     <w:p>
       <w:pPr>
-        <w:pStyle w:val="Author"/>
+        <w:pStyle w:val="Authors"/>
       </w:pPr>
       <w:r>
         <w:t xml:space="preserve">Gary</w:t>
@@ -77,19 +77,19 @@
         <w:t xml:space="preserve"> </w:t>
       </w:r>
       <w:r>
-        <w:t xml:space="preserve">(2015-01-07)</w:t>
-      </w:r>
-    </w:p>
+        <w:t xml:space="preserve">(2015-01-08)</w:t>
+      </w:r>
+    </w:p>
+    <w:bookmarkStart w:id="21" w:name="composer-cms"/>
     <w:p>
       <w:pPr>
         <w:pStyle w:val="Heading2"/>
       </w:pPr>
-      <w:bookmarkStart w:id="21" w:name="composer-cms"/>
-      <w:bookmarkEnd w:id="21"/>
       <w:r>
         <w:t xml:space="preserve">Composer CMS</w:t>
       </w:r>
     </w:p>
+    <w:bookmarkEnd w:id="21"/>
     <w:p>
       <w:r>
         <w:drawing>
@@ -150,7 +150,7 @@
       <w:pPr>
         <w:pStyle w:val="Compact"/>
         <w:numPr>
-          <w:numId w:val="1001"/>
+          <w:numId w:val="2"/>
           <w:ilvl w:val="0"/>
         </w:numPr>
       </w:pPr>
@@ -173,7 +173,7 @@
       <w:pPr>
         <w:pStyle w:val="Compact"/>
         <w:numPr>
-          <w:numId w:val="1001"/>
+          <w:numId w:val="2"/>
           <w:ilvl w:val="0"/>
         </w:numPr>
       </w:pPr>
@@ -186,21 +186,21 @@
         </w:r>
       </w:hyperlink>
     </w:p>
+    <w:bookmarkStart w:id="25" w:name="contents"/>
     <w:p>
       <w:pPr>
         <w:pStyle w:val="Heading2"/>
       </w:pPr>
-      <w:bookmarkStart w:id="25" w:name="contents"/>
-      <w:bookmarkEnd w:id="25"/>
       <w:r>
         <w:t xml:space="preserve">Contents</w:t>
       </w:r>
     </w:p>
-    <w:p>
-      <w:pPr>
-        <w:pStyle w:val="Compact"/>
-        <w:numPr>
-          <w:numId w:val="1002"/>
+    <w:bookmarkEnd w:id="25"/>
+    <w:p>
+      <w:pPr>
+        <w:pStyle w:val="Compact"/>
+        <w:numPr>
+          <w:numId w:val="3"/>
           <w:ilvl w:val="0"/>
         </w:numPr>
       </w:pPr>
@@ -217,7 +217,7 @@
       <w:pPr>
         <w:pStyle w:val="Compact"/>
         <w:numPr>
-          <w:numId w:val="1003"/>
+          <w:numId w:val="4"/>
           <w:ilvl w:val="1"/>
         </w:numPr>
       </w:pPr>
@@ -234,7 +234,7 @@
       <w:pPr>
         <w:pStyle w:val="Compact"/>
         <w:numPr>
-          <w:numId w:val="1003"/>
+          <w:numId w:val="4"/>
           <w:ilvl w:val="1"/>
         </w:numPr>
       </w:pPr>
@@ -251,7 +251,7 @@
       <w:pPr>
         <w:pStyle w:val="Compact"/>
         <w:numPr>
-          <w:numId w:val="1003"/>
+          <w:numId w:val="4"/>
           <w:ilvl w:val="1"/>
         </w:numPr>
       </w:pPr>
@@ -268,7 +268,7 @@
       <w:pPr>
         <w:pStyle w:val="Compact"/>
         <w:numPr>
-          <w:numId w:val="1002"/>
+          <w:numId w:val="3"/>
           <w:ilvl w:val="0"/>
         </w:numPr>
       </w:pPr>
@@ -285,7 +285,7 @@
       <w:pPr>
         <w:pStyle w:val="Compact"/>
         <w:numPr>
-          <w:numId w:val="1004"/>
+          <w:numId w:val="5"/>
           <w:ilvl w:val="1"/>
         </w:numPr>
       </w:pPr>
@@ -302,7 +302,7 @@
       <w:pPr>
         <w:pStyle w:val="Compact"/>
         <w:numPr>
-          <w:numId w:val="1004"/>
+          <w:numId w:val="5"/>
           <w:ilvl w:val="1"/>
         </w:numPr>
       </w:pPr>
@@ -319,7 +319,7 @@
       <w:pPr>
         <w:pStyle w:val="Compact"/>
         <w:numPr>
-          <w:numId w:val="1004"/>
+          <w:numId w:val="5"/>
           <w:ilvl w:val="1"/>
         </w:numPr>
       </w:pPr>
@@ -336,7 +336,7 @@
       <w:pPr>
         <w:pStyle w:val="Compact"/>
         <w:numPr>
-          <w:numId w:val="1004"/>
+          <w:numId w:val="5"/>
           <w:ilvl w:val="1"/>
         </w:numPr>
       </w:pPr>
@@ -349,26 +349,26 @@
         </w:r>
       </w:hyperlink>
     </w:p>
+    <w:bookmarkStart w:id="26" w:name="introduction"/>
     <w:p>
       <w:pPr>
         <w:pStyle w:val="Heading1"/>
       </w:pPr>
-      <w:bookmarkStart w:id="26" w:name="introduction"/>
-      <w:bookmarkEnd w:id="26"/>
       <w:r>
         <w:t xml:space="preserve">Introduction</w:t>
       </w:r>
     </w:p>
+    <w:bookmarkEnd w:id="26"/>
+    <w:bookmarkStart w:id="27" w:name="overview"/>
     <w:p>
       <w:pPr>
         <w:pStyle w:val="Heading2"/>
       </w:pPr>
-      <w:bookmarkStart w:id="27" w:name="overview"/>
-      <w:bookmarkEnd w:id="27"/>
       <w:r>
         <w:t xml:space="preserve">Overview</w:t>
       </w:r>
     </w:p>
+    <w:bookmarkEnd w:id="27"/>
     <w:p>
       <w:hyperlink w:anchor="composer-cms">
         <w:r>
@@ -553,16 +553,16 @@
         <w:t xml:space="preserve">Composer Screenshot</w:t>
       </w:r>
     </w:p>
+    <w:bookmarkStart w:id="32" w:name="quick-start"/>
     <w:p>
       <w:pPr>
         <w:pStyle w:val="Heading2"/>
       </w:pPr>
-      <w:bookmarkStart w:id="32" w:name="quick-start"/>
-      <w:bookmarkEnd w:id="32"/>
       <w:r>
         <w:t xml:space="preserve">Quick Start</w:t>
       </w:r>
     </w:p>
+    <w:bookmarkEnd w:id="32"/>
     <w:p>
       <w:hyperlink w:anchor="composer-cms">
         <w:r>
@@ -583,7 +583,7 @@
       <w:pPr>
         <w:pStyle w:val="Compact"/>
         <w:numPr>
-          <w:numId w:val="1005"/>
+          <w:numId w:val="6"/>
           <w:ilvl w:val="0"/>
         </w:numPr>
       </w:pPr>
@@ -603,7 +603,7 @@
       <w:pPr>
         <w:pStyle w:val="Compact"/>
         <w:numPr>
-          <w:numId w:val="1006"/>
+          <w:numId w:val="7"/>
           <w:ilvl w:val="0"/>
         </w:numPr>
       </w:pPr>
@@ -623,7 +623,7 @@
       <w:pPr>
         <w:pStyle w:val="Compact"/>
         <w:numPr>
-          <w:numId w:val="1007"/>
+          <w:numId w:val="8"/>
           <w:ilvl w:val="0"/>
         </w:numPr>
       </w:pPr>
@@ -726,16 +726,16 @@
         <w:t xml:space="preserve">also serve as example source files.</w:t>
       </w:r>
     </w:p>
+    <w:bookmarkStart w:id="34" w:name="goals"/>
     <w:p>
       <w:pPr>
         <w:pStyle w:val="Heading2"/>
       </w:pPr>
-      <w:bookmarkStart w:id="34" w:name="goals"/>
-      <w:bookmarkEnd w:id="34"/>
       <w:r>
         <w:t xml:space="preserve">Goals</w:t>
       </w:r>
     </w:p>
+    <w:bookmarkEnd w:id="34"/>
     <w:p>
       <w:hyperlink w:anchor="composer-cms">
         <w:r>
@@ -784,7 +784,7 @@
       <w:pPr>
         <w:pStyle w:val="Compact"/>
         <w:numPr>
-          <w:numId w:val="1008"/>
+          <w:numId w:val="9"/>
           <w:ilvl w:val="0"/>
         </w:numPr>
       </w:pPr>
@@ -796,7 +796,7 @@
       <w:pPr>
         <w:pStyle w:val="Compact"/>
         <w:numPr>
-          <w:numId w:val="1008"/>
+          <w:numId w:val="9"/>
           <w:ilvl w:val="0"/>
         </w:numPr>
       </w:pPr>
@@ -808,7 +808,7 @@
       <w:pPr>
         <w:pStyle w:val="Compact"/>
         <w:numPr>
-          <w:numId w:val="1008"/>
+          <w:numId w:val="9"/>
           <w:ilvl w:val="0"/>
         </w:numPr>
       </w:pPr>
@@ -820,7 +820,7 @@
       <w:pPr>
         <w:pStyle w:val="Compact"/>
         <w:numPr>
-          <w:numId w:val="1008"/>
+          <w:numId w:val="9"/>
           <w:ilvl w:val="0"/>
         </w:numPr>
       </w:pPr>
@@ -850,7 +850,7 @@
       <w:pPr>
         <w:pStyle w:val="Compact"/>
         <w:numPr>
-          <w:numId w:val="1008"/>
+          <w:numId w:val="9"/>
           <w:ilvl w:val="0"/>
         </w:numPr>
       </w:pPr>
@@ -862,7 +862,7 @@
       <w:pPr>
         <w:pStyle w:val="Compact"/>
         <w:numPr>
-          <w:numId w:val="1008"/>
+          <w:numId w:val="9"/>
           <w:ilvl w:val="0"/>
         </w:numPr>
       </w:pPr>
@@ -874,7 +874,7 @@
       <w:pPr>
         <w:pStyle w:val="Compact"/>
         <w:numPr>
-          <w:numId w:val="1008"/>
+          <w:numId w:val="9"/>
           <w:ilvl w:val="0"/>
         </w:numPr>
       </w:pPr>
@@ -886,7 +886,7 @@
       <w:pPr>
         <w:pStyle w:val="Compact"/>
         <w:numPr>
-          <w:numId w:val="1008"/>
+          <w:numId w:val="9"/>
           <w:ilvl w:val="0"/>
         </w:numPr>
       </w:pPr>
@@ -903,7 +903,7 @@
       <w:pPr>
         <w:pStyle w:val="Compact"/>
         <w:numPr>
-          <w:numId w:val="1009"/>
+          <w:numId w:val="10"/>
           <w:ilvl w:val="0"/>
         </w:numPr>
       </w:pPr>
@@ -915,7 +915,7 @@
       <w:pPr>
         <w:pStyle w:val="Compact"/>
         <w:numPr>
-          <w:numId w:val="1009"/>
+          <w:numId w:val="10"/>
           <w:ilvl w:val="0"/>
         </w:numPr>
       </w:pPr>
@@ -927,7 +927,7 @@
       <w:pPr>
         <w:pStyle w:val="Compact"/>
         <w:numPr>
-          <w:numId w:val="1009"/>
+          <w:numId w:val="10"/>
           <w:ilvl w:val="0"/>
         </w:numPr>
       </w:pPr>
@@ -939,7 +939,7 @@
       <w:pPr>
         <w:pStyle w:val="Compact"/>
         <w:numPr>
-          <w:numId w:val="1009"/>
+          <w:numId w:val="10"/>
           <w:ilvl w:val="0"/>
         </w:numPr>
       </w:pPr>
@@ -951,7 +951,7 @@
       <w:pPr>
         <w:pStyle w:val="Compact"/>
         <w:numPr>
-          <w:numId w:val="1009"/>
+          <w:numId w:val="10"/>
           <w:ilvl w:val="0"/>
         </w:numPr>
       </w:pPr>
@@ -985,7 +985,7 @@
       <w:pPr>
         <w:pStyle w:val="Compact"/>
         <w:numPr>
-          <w:numId w:val="1010"/>
+          <w:numId w:val="11"/>
           <w:ilvl w:val="0"/>
         </w:numPr>
       </w:pPr>
@@ -1008,7 +1008,7 @@
       <w:pPr>
         <w:pStyle w:val="Compact"/>
         <w:numPr>
-          <w:numId w:val="1010"/>
+          <w:numId w:val="11"/>
           <w:ilvl w:val="0"/>
         </w:numPr>
       </w:pPr>
@@ -1052,7 +1052,7 @@
       <w:pPr>
         <w:pStyle w:val="Compact"/>
         <w:numPr>
-          <w:numId w:val="1010"/>
+          <w:numId w:val="11"/>
           <w:ilvl w:val="0"/>
         </w:numPr>
       </w:pPr>
@@ -1064,7 +1064,7 @@
       <w:pPr>
         <w:pStyle w:val="Compact"/>
         <w:numPr>
-          <w:numId w:val="1010"/>
+          <w:numId w:val="11"/>
           <w:ilvl w:val="0"/>
         </w:numPr>
       </w:pPr>
@@ -1076,7 +1076,7 @@
       <w:pPr>
         <w:pStyle w:val="Compact"/>
         <w:numPr>
-          <w:numId w:val="1010"/>
+          <w:numId w:val="11"/>
           <w:ilvl w:val="0"/>
         </w:numPr>
       </w:pPr>
@@ -1088,7 +1088,7 @@
       <w:pPr>
         <w:pStyle w:val="Compact"/>
         <w:numPr>
-          <w:numId w:val="1010"/>
+          <w:numId w:val="11"/>
           <w:ilvl w:val="0"/>
         </w:numPr>
       </w:pPr>
@@ -1148,26 +1148,26 @@
         <w:t xml:space="preserve">, which leverages these two tools to accomplish the original goals with a minimum amount of user knowledge and expertise, and to provide a solid foundation for simplified management of larger content production efforts.</w:t>
       </w:r>
     </w:p>
+    <w:bookmarkStart w:id="36" w:name="details"/>
     <w:p>
       <w:pPr>
         <w:pStyle w:val="Heading1"/>
       </w:pPr>
-      <w:bookmarkStart w:id="36" w:name="details"/>
-      <w:bookmarkEnd w:id="36"/>
       <w:r>
         <w:t xml:space="preserve">Details</w:t>
       </w:r>
     </w:p>
+    <w:bookmarkEnd w:id="36"/>
+    <w:bookmarkStart w:id="37" w:name="compatibility"/>
     <w:p>
       <w:pPr>
         <w:pStyle w:val="Heading2"/>
       </w:pPr>
-      <w:bookmarkStart w:id="37" w:name="compatibility"/>
-      <w:bookmarkEnd w:id="37"/>
       <w:r>
         <w:t xml:space="preserve">Compatibility</w:t>
       </w:r>
     </w:p>
+    <w:bookmarkEnd w:id="37"/>
     <w:p>
       <w:hyperlink w:anchor="composer-cms">
         <w:r>
@@ -1369,16 +1369,16 @@
         <w:t xml:space="preserve">.</w:t>
       </w:r>
     </w:p>
+    <w:bookmarkStart w:id="39" w:name="versioning"/>
     <w:p>
       <w:pPr>
         <w:pStyle w:val="Heading2"/>
       </w:pPr>
-      <w:bookmarkStart w:id="39" w:name="versioning"/>
-      <w:bookmarkEnd w:id="39"/>
       <w:r>
         <w:t xml:space="preserve">Versioning</w:t>
       </w:r>
     </w:p>
+    <w:bookmarkEnd w:id="39"/>
     <w:p>
       <w:hyperlink w:anchor="composer-cms">
         <w:r>
@@ -1433,16 +1433,16 @@
         <w:t xml:space="preserve">If you require greater assurance of stability, use a version of the source that is tagged with a version number.</w:t>
       </w:r>
     </w:p>
+    <w:bookmarkStart w:id="40" w:name="dependencies"/>
     <w:p>
       <w:pPr>
         <w:pStyle w:val="Heading2"/>
       </w:pPr>
-      <w:bookmarkStart w:id="40" w:name="dependencies"/>
-      <w:bookmarkEnd w:id="40"/>
       <w:r>
         <w:t xml:space="preserve">Dependencies</w:t>
       </w:r>
     </w:p>
+    <w:bookmarkEnd w:id="40"/>
     <w:p>
       <w:hyperlink w:anchor="composer-cms">
         <w:r>
@@ -1463,7 +1463,7 @@
       <w:pPr>
         <w:pStyle w:val="Compact"/>
         <w:numPr>
-          <w:numId w:val="1011"/>
+          <w:numId w:val="12"/>
           <w:ilvl w:val="0"/>
         </w:numPr>
       </w:pPr>
@@ -1480,7 +1480,7 @@
       <w:pPr>
         <w:pStyle w:val="Compact"/>
         <w:numPr>
-          <w:numId w:val="1012"/>
+          <w:numId w:val="13"/>
           <w:ilvl w:val="1"/>
         </w:numPr>
       </w:pPr>
@@ -1509,7 +1509,7 @@
       <w:pPr>
         <w:pStyle w:val="Compact"/>
         <w:numPr>
-          <w:numId w:val="1011"/>
+          <w:numId w:val="12"/>
           <w:ilvl w:val="0"/>
         </w:numPr>
       </w:pPr>
@@ -1526,7 +1526,7 @@
       <w:pPr>
         <w:pStyle w:val="Compact"/>
         <w:numPr>
-          <w:numId w:val="1013"/>
+          <w:numId w:val="14"/>
           <w:ilvl w:val="1"/>
         </w:numPr>
       </w:pPr>
@@ -1549,7 +1549,7 @@
       <w:pPr>
         <w:pStyle w:val="Compact"/>
         <w:numPr>
-          <w:numId w:val="1011"/>
+          <w:numId w:val="12"/>
           <w:ilvl w:val="0"/>
         </w:numPr>
       </w:pPr>
@@ -1566,7 +1566,7 @@
       <w:pPr>
         <w:pStyle w:val="Compact"/>
         <w:numPr>
-          <w:numId w:val="1014"/>
+          <w:numId w:val="15"/>
           <w:ilvl w:val="1"/>
         </w:numPr>
       </w:pPr>
@@ -1594,7 +1594,7 @@
       <w:pPr>
         <w:pStyle w:val="Compact"/>
         <w:numPr>
-          <w:numId w:val="1015"/>
+          <w:numId w:val="16"/>
           <w:ilvl w:val="0"/>
         </w:numPr>
       </w:pPr>
@@ -1611,7 +1611,7 @@
       <w:pPr>
         <w:pStyle w:val="Compact"/>
         <w:numPr>
-          <w:numId w:val="1016"/>
+          <w:numId w:val="17"/>
           <w:ilvl w:val="1"/>
         </w:numPr>
       </w:pPr>
@@ -1623,7 +1623,7 @@
       <w:pPr>
         <w:pStyle w:val="Compact"/>
         <w:numPr>
-          <w:numId w:val="1015"/>
+          <w:numId w:val="16"/>
           <w:ilvl w:val="0"/>
         </w:numPr>
       </w:pPr>
@@ -1640,7 +1640,7 @@
       <w:pPr>
         <w:pStyle w:val="Compact"/>
         <w:numPr>
-          <w:numId w:val="1017"/>
+          <w:numId w:val="18"/>
           <w:ilvl w:val="1"/>
         </w:numPr>
       </w:pPr>
@@ -1657,7 +1657,7 @@
       <w:pPr>
         <w:pStyle w:val="Compact"/>
         <w:numPr>
-          <w:numId w:val="1018"/>
+          <w:numId w:val="19"/>
           <w:ilvl w:val="0"/>
         </w:numPr>
       </w:pPr>
@@ -1674,7 +1674,7 @@
       <w:pPr>
         <w:pStyle w:val="Compact"/>
         <w:numPr>
-          <w:numId w:val="1019"/>
+          <w:numId w:val="20"/>
           <w:ilvl w:val="1"/>
         </w:numPr>
       </w:pPr>
@@ -1686,7 +1686,7 @@
       <w:pPr>
         <w:pStyle w:val="Compact"/>
         <w:numPr>
-          <w:numId w:val="1018"/>
+          <w:numId w:val="19"/>
           <w:ilvl w:val="0"/>
         </w:numPr>
       </w:pPr>
@@ -1703,7 +1703,7 @@
       <w:pPr>
         <w:pStyle w:val="Compact"/>
         <w:numPr>
-          <w:numId w:val="1020"/>
+          <w:numId w:val="21"/>
           <w:ilvl w:val="1"/>
         </w:numPr>
       </w:pPr>
@@ -1715,7 +1715,7 @@
       <w:pPr>
         <w:pStyle w:val="Compact"/>
         <w:numPr>
-          <w:numId w:val="1018"/>
+          <w:numId w:val="19"/>
           <w:ilvl w:val="0"/>
         </w:numPr>
       </w:pPr>
@@ -1732,7 +1732,7 @@
       <w:pPr>
         <w:pStyle w:val="Compact"/>
         <w:numPr>
-          <w:numId w:val="1021"/>
+          <w:numId w:val="22"/>
           <w:ilvl w:val="1"/>
         </w:numPr>
       </w:pPr>
@@ -1824,16 +1824,16 @@
         <w:t xml:space="preserve">system it uses to produce some of the output formats (namely PDF).</w:t>
       </w:r>
     </w:p>
+    <w:bookmarkStart w:id="47" w:name="caveats"/>
     <w:p>
       <w:pPr>
         <w:pStyle w:val="Heading2"/>
       </w:pPr>
-      <w:bookmarkStart w:id="47" w:name="caveats"/>
-      <w:bookmarkEnd w:id="47"/>
       <w:r>
         <w:t xml:space="preserve">Caveats</w:t>
       </w:r>
     </w:p>
+    <w:bookmarkEnd w:id="47"/>
     <w:p>
       <w:r>
         <w:t xml:space="preserve">There are a couple important items to be aware of when using</w:t>
@@ -1857,7 +1857,7 @@
       <w:pPr>
         <w:pStyle w:val="Compact"/>
         <w:numPr>
-          <w:numId w:val="1022"/>
+          <w:numId w:val="23"/>
           <w:ilvl w:val="0"/>
         </w:numPr>
       </w:pPr>
@@ -1869,7 +1869,7 @@
       <w:pPr>
         <w:pStyle w:val="Compact"/>
         <w:numPr>
-          <w:numId w:val="1023"/>
+          <w:numId w:val="24"/>
           <w:ilvl w:val="1"/>
         </w:numPr>
       </w:pPr>
@@ -1912,7 +1912,7 @@
       <w:pPr>
         <w:pStyle w:val="Compact"/>
         <w:numPr>
-          <w:numId w:val="1023"/>
+          <w:numId w:val="24"/>
           <w:ilvl w:val="1"/>
         </w:numPr>
       </w:pPr>
@@ -1958,7 +1958,7 @@
       <w:pPr>
         <w:pStyle w:val="Compact"/>
         <w:numPr>
-          <w:numId w:val="1023"/>
+          <w:numId w:val="24"/>
           <w:ilvl w:val="1"/>
         </w:numPr>
       </w:pPr>
@@ -1970,7 +1970,7 @@
       <w:pPr>
         <w:pStyle w:val="Compact"/>
         <w:numPr>
-          <w:numId w:val="1023"/>
+          <w:numId w:val="24"/>
           <w:ilvl w:val="1"/>
         </w:numPr>
       </w:pPr>
@@ -2000,7 +2000,7 @@
       <w:pPr>
         <w:pStyle w:val="Compact"/>
         <w:numPr>
-          <w:numId w:val="1022"/>
+          <w:numId w:val="23"/>
           <w:ilvl w:val="0"/>
         </w:numPr>
       </w:pPr>
@@ -2012,7 +2012,7 @@
       <w:pPr>
         <w:pStyle w:val="Compact"/>
         <w:numPr>
-          <w:numId w:val="1024"/>
+          <w:numId w:val="25"/>
           <w:ilvl w:val="1"/>
         </w:numPr>
       </w:pPr>
@@ -2041,7 +2041,7 @@
       <w:pPr>
         <w:pStyle w:val="Compact"/>
         <w:numPr>
-          <w:numId w:val="1024"/>
+          <w:numId w:val="25"/>
           <w:ilvl w:val="1"/>
         </w:numPr>
       </w:pPr>
@@ -2068,7 +2068,7 @@
       <w:pPr>
         <w:pStyle w:val="Compact"/>
         <w:numPr>
-          <w:numId w:val="1024"/>
+          <w:numId w:val="25"/>
           <w:ilvl w:val="1"/>
         </w:numPr>
       </w:pPr>
@@ -2080,7 +2080,7 @@
       <w:pPr>
         <w:pStyle w:val="Compact"/>
         <w:numPr>
-          <w:numId w:val="1025"/>
+          <w:numId w:val="26"/>
           <w:ilvl w:val="2"/>
         </w:numPr>
       </w:pPr>
@@ -2107,7 +2107,7 @@
       <w:pPr>
         <w:pStyle w:val="Compact"/>
         <w:numPr>
-          <w:numId w:val="1024"/>
+          <w:numId w:val="25"/>
           <w:ilvl w:val="1"/>
         </w:numPr>
       </w:pPr>
@@ -2153,7 +2153,7 @@
       <w:pPr>
         <w:pStyle w:val="Compact"/>
         <w:numPr>
-          <w:numId w:val="1022"/>
+          <w:numId w:val="23"/>
           <w:ilvl w:val="0"/>
         </w:numPr>
       </w:pPr>
@@ -2165,7 +2165,7 @@
       <w:pPr>
         <w:pStyle w:val="Compact"/>
         <w:numPr>
-          <w:numId w:val="1026"/>
+          <w:numId w:val="27"/>
           <w:ilvl w:val="1"/>
         </w:numPr>
       </w:pPr>
@@ -2177,7 +2177,7 @@
       <w:pPr>
         <w:pStyle w:val="Compact"/>
         <w:numPr>
-          <w:numId w:val="1027"/>
+          <w:numId w:val="28"/>
           <w:ilvl w:val="2"/>
         </w:numPr>
       </w:pPr>
@@ -2248,7 +2248,7 @@
       <w:pPr>
         <w:pStyle w:val="Compact"/>
         <w:numPr>
-          <w:numId w:val="1027"/>
+          <w:numId w:val="28"/>
           <w:ilvl w:val="2"/>
         </w:numPr>
       </w:pPr>
@@ -2260,7 +2260,7 @@
       <w:pPr>
         <w:pStyle w:val="Compact"/>
         <w:numPr>
-          <w:numId w:val="1027"/>
+          <w:numId w:val="28"/>
           <w:ilvl w:val="2"/>
         </w:numPr>
       </w:pPr>
@@ -2301,7 +2301,7 @@
       <w:pPr>
         <w:pStyle w:val="Compact"/>
         <w:numPr>
-          <w:numId w:val="1026"/>
+          <w:numId w:val="27"/>
           <w:ilvl w:val="1"/>
         </w:numPr>
       </w:pPr>
@@ -2374,7 +2374,7 @@
       <w:pPr>
         <w:pStyle w:val="Compact"/>
         <w:numPr>
-          <w:numId w:val="1022"/>
+          <w:numId w:val="23"/>
           <w:ilvl w:val="0"/>
         </w:numPr>
       </w:pPr>
@@ -2386,7 +2386,7 @@
       <w:pPr>
         <w:pStyle w:val="Compact"/>
         <w:numPr>
-          <w:numId w:val="1028"/>
+          <w:numId w:val="29"/>
           <w:ilvl w:val="1"/>
         </w:numPr>
       </w:pPr>
@@ -2470,7 +2470,6 @@
         <w:t xml:space="preserve">will be beneficial for their needs.</w:t>
       </w:r>
     </w:p>
-    <w:sectPr/>
   </w:body>
 </w:document>
 </file>
@@ -2482,7 +2481,7 @@
 <file path=word/numbering.xml><?xml version="1.0" encoding="utf-8"?>
 <w:numbering xmlns:w="http://schemas.openxmlformats.org/wordprocessingml/2006/main">
   <w:abstractNum w:abstractNumId="0">
-    <w:nsid w:val="e17f69ba"/>
+    <w:nsid w:val="fad12905"/>
     <w:multiLevelType w:val="multilevel"/>
     <w:lvl w:ilvl="0">
       <w:numFmt w:val="bullet"/>
@@ -2562,89 +2561,8 @@
       </w:pPr>
     </w:lvl>
   </w:abstractNum>
-  <w:abstractNum w:abstractNumId="990">
-    <w:nsid w:val="bef04399"/>
-    <w:multiLevelType w:val="multilevel"/>
-    <w:lvl w:ilvl="0">
-      <w:numFmt w:val="bullet"/>
-      <w:lvlText w:val=" "/>
-      <w:lvlJc w:val="left"/>
-      <w:pPr>
-        <w:tabs>
-          <w:tab w:val="num" w:pos="0"/>
-        </w:tabs>
-        <w:ind w:left="480" w:hanging="480"/>
-      </w:pPr>
-    </w:lvl>
-    <w:lvl w:ilvl="1">
-      <w:numFmt w:val="bullet"/>
-      <w:lvlText w:val=" "/>
-      <w:lvlJc w:val="left"/>
-      <w:pPr>
-        <w:tabs>
-          <w:tab w:val="num" w:pos="720"/>
-        </w:tabs>
-        <w:ind w:left="1200" w:hanging="480"/>
-      </w:pPr>
-    </w:lvl>
-    <w:lvl w:ilvl="2">
-      <w:numFmt w:val="bullet"/>
-      <w:lvlText w:val=" "/>
-      <w:lvlJc w:val="left"/>
-      <w:pPr>
-        <w:tabs>
-          <w:tab w:val="num" w:pos="1440"/>
-        </w:tabs>
-        <w:ind w:left="1920" w:hanging="480"/>
-      </w:pPr>
-    </w:lvl>
-    <w:lvl w:ilvl="3">
-      <w:numFmt w:val="bullet"/>
-      <w:lvlText w:val=" "/>
-      <w:lvlJc w:val="left"/>
-      <w:pPr>
-        <w:tabs>
-          <w:tab w:val="num" w:pos="2160"/>
-        </w:tabs>
-        <w:ind w:left="2640" w:hanging="480"/>
-      </w:pPr>
-    </w:lvl>
-    <w:lvl w:ilvl="4">
-      <w:numFmt w:val="bullet"/>
-      <w:lvlText w:val=" "/>
-      <w:lvlJc w:val="left"/>
-      <w:pPr>
-        <w:tabs>
-          <w:tab w:val="num" w:pos="2880"/>
-        </w:tabs>
-        <w:ind w:left="3360" w:hanging="480"/>
-      </w:pPr>
-    </w:lvl>
-    <w:lvl w:ilvl="5">
-      <w:numFmt w:val="bullet"/>
-      <w:lvlText w:val=" "/>
-      <w:lvlJc w:val="left"/>
-      <w:pPr>
-        <w:tabs>
-          <w:tab w:val="num" w:pos="3600"/>
-        </w:tabs>
-        <w:ind w:left="4080" w:hanging="480"/>
-      </w:pPr>
-    </w:lvl>
-    <w:lvl w:ilvl="6">
-      <w:numFmt w:val="bullet"/>
-      <w:lvlText w:val=" "/>
-      <w:lvlJc w:val="left"/>
-      <w:pPr>
-        <w:tabs>
-          <w:tab w:val="num" w:pos="4320"/>
-        </w:tabs>
-        <w:ind w:left="4800" w:hanging="480"/>
-      </w:pPr>
-    </w:lvl>
-  </w:abstractNum>
-  <w:abstractNum w:abstractNumId="991">
-    <w:nsid w:val="6eba1397"/>
+  <w:abstractNum w:abstractNumId="2">
+    <w:nsid w:val="6642aacc"/>
     <w:multiLevelType w:val="multilevel"/>
     <w:lvl w:ilvl="0">
       <w:numFmt w:val="bullet"/>
@@ -2727,92 +2645,89 @@
   <w:num w:numId="1">
     <w:abstractNumId w:val="0"/>
   </w:num>
-  <w:num w:numId="1000">
-    <w:abstractNumId w:val="990"/>
+  <w:num w:numId="2">
+    <w:abstractNumId w:val="2"/>
   </w:num>
-  <w:num w:numId="1001">
-    <w:abstractNumId w:val="991"/>
+  <w:num w:numId="3">
+    <w:abstractNumId w:val="2"/>
   </w:num>
-  <w:num w:numId="1002">
-    <w:abstractNumId w:val="991"/>
+  <w:num w:numId="4">
+    <w:abstractNumId w:val="2"/>
   </w:num>
-  <w:num w:numId="1003">
-    <w:abstractNumId w:val="991"/>
+  <w:num w:numId="5">
+    <w:abstractNumId w:val="2"/>
   </w:num>
-  <w:num w:numId="1004">
-    <w:abstractNumId w:val="991"/>
+  <w:num w:numId="6">
+    <w:abstractNumId w:val="2"/>
   </w:num>
-  <w:num w:numId="1005">
-    <w:abstractNumId w:val="991"/>
+  <w:num w:numId="7">
+    <w:abstractNumId w:val="2"/>
   </w:num>
-  <w:num w:numId="1006">
-    <w:abstractNumId w:val="991"/>
+  <w:num w:numId="8">
+    <w:abstractNumId w:val="2"/>
   </w:num>
-  <w:num w:numId="1007">
-    <w:abstractNumId w:val="991"/>
+  <w:num w:numId="9">
+    <w:abstractNumId w:val="2"/>
   </w:num>
-  <w:num w:numId="1008">
-    <w:abstractNumId w:val="991"/>
+  <w:num w:numId="10">
+    <w:abstractNumId w:val="2"/>
   </w:num>
-  <w:num w:numId="1009">
-    <w:abstractNumId w:val="991"/>
+  <w:num w:numId="11">
+    <w:abstractNumId w:val="2"/>
   </w:num>
-  <w:num w:numId="1010">
-    <w:abstractNumId w:val="991"/>
+  <w:num w:numId="12">
+    <w:abstractNumId w:val="2"/>
   </w:num>
-  <w:num w:numId="1011">
-    <w:abstractNumId w:val="991"/>
+  <w:num w:numId="13">
+    <w:abstractNumId w:val="2"/>
   </w:num>
-  <w:num w:numId="1012">
-    <w:abstractNumId w:val="991"/>
+  <w:num w:numId="14">
+    <w:abstractNumId w:val="2"/>
   </w:num>
-  <w:num w:numId="1013">
-    <w:abstractNumId w:val="991"/>
+  <w:num w:numId="15">
+    <w:abstractNumId w:val="2"/>
   </w:num>
-  <w:num w:numId="1014">
-    <w:abstractNumId w:val="991"/>
+  <w:num w:numId="16">
+    <w:abstractNumId w:val="2"/>
   </w:num>
-  <w:num w:numId="1015">
-    <w:abstractNumId w:val="991"/>
+  <w:num w:numId="17">
+    <w:abstractNumId w:val="2"/>
   </w:num>
-  <w:num w:numId="1016">
-    <w:abstractNumId w:val="991"/>
+  <w:num w:numId="18">
+    <w:abstractNumId w:val="2"/>
   </w:num>
-  <w:num w:numId="1017">
-    <w:abstractNumId w:val="991"/>
+  <w:num w:numId="19">
+    <w:abstractNumId w:val="2"/>
   </w:num>
-  <w:num w:numId="1018">
-    <w:abstractNumId w:val="991"/>
+  <w:num w:numId="20">
+    <w:abstractNumId w:val="2"/>
   </w:num>
-  <w:num w:numId="1019">
-    <w:abstractNumId w:val="991"/>
+  <w:num w:numId="21">
+    <w:abstractNumId w:val="2"/>
   </w:num>
-  <w:num w:numId="1020">
-    <w:abstractNumId w:val="991"/>
+  <w:num w:numId="22">
+    <w:abstractNumId w:val="2"/>
   </w:num>
-  <w:num w:numId="1021">
-    <w:abstractNumId w:val="991"/>
+  <w:num w:numId="23">
+    <w:abstractNumId w:val="2"/>
   </w:num>
-  <w:num w:numId="1022">
-    <w:abstractNumId w:val="991"/>
+  <w:num w:numId="24">
+    <w:abstractNumId w:val="2"/>
   </w:num>
-  <w:num w:numId="1023">
-    <w:abstractNumId w:val="991"/>
+  <w:num w:numId="25">
+    <w:abstractNumId w:val="2"/>
   </w:num>
-  <w:num w:numId="1024">
-    <w:abstractNumId w:val="991"/>
+  <w:num w:numId="26">
+    <w:abstractNumId w:val="2"/>
   </w:num>
-  <w:num w:numId="1025">
-    <w:abstractNumId w:val="991"/>
+  <w:num w:numId="27">
+    <w:abstractNumId w:val="2"/>
   </w:num>
-  <w:num w:numId="1026">
-    <w:abstractNumId w:val="991"/>
+  <w:num w:numId="28">
+    <w:abstractNumId w:val="2"/>
   </w:num>
-  <w:num w:numId="1027">
-    <w:abstractNumId w:val="991"/>
-  </w:num>
-  <w:num w:numId="1028">
-    <w:abstractNumId w:val="991"/>
+  <w:num w:numId="29">
+    <w:abstractNumId w:val="2"/>
   </w:num>
 </w:numbering>
 </file>
@@ -2870,24 +2785,8 @@
       <w:szCs w:val="36"/>
     </w:rPr>
   </w:style>
-  <w:style w:type="paragraph" w:styleId="Subtitle">
-    <w:name w:val="Subtitle"/>
-    <w:basedOn w:val="Title"/>
-    <w:next w:val="Normal"/>
-    <w:qFormat/>
-    <w:pPr>
-      <w:keepNext/>
-      <w:keepLines/>
-      <w:spacing w:before="240" w:after="240"/>
-      <w:jc w:val="center"/>
-    </w:pPr>
-    <w:rPr>
-      <w:sz w:val="30"/>
-      <w:szCs w:val="30"/>
-    </w:rPr>
-  </w:style>
-  <w:style w:type="paragraph" w:styleId="Author">
-    <w:name w:val="Author"/>
+  <w:style w:type="paragraph" w:styleId="Authors">
+    <w:name w:val="Authors"/>
     <w:next w:val="Normal"/>
     <w:qFormat/>
     <w:pPr>
@@ -2905,29 +2804,6 @@
       <w:keepLines/>
       <w:jc w:val="center"/>
     </w:pPr>
-  </w:style>
-  <w:style w:type="paragraph" w:styleId="Abstract">
-    <w:name w:val="Abstract"/>
-    <w:basedOn w:val="Normal"/>
-    <w:next w:val="Normal"/>
-    <w:qFormat/>
-    <w:pPr>
-      <w:keepNext/>
-      <w:keepLines/>
-      <w:spacing w:before="300" w:after="300"/>
-    </w:pPr>
-    <w:rPr>
-      <w:sz w:val="20"/>
-      <w:szCs w:val="20"/>
-    </w:rPr>
-  </w:style>
-  <w:style w:type="paragraph" w:styleId="Bibliography">
-    <w:name w:val="Bibliography"/>
-    <w:basedOn w:val="Normal"/>
-    <w:next w:val="Bibliography"/>
-    <w:qFormat/>
-    <w:pPr/>
-    <w:rPr/>
   </w:style>
   <w:style w:type="paragraph" w:styleId="Heading1">
     <w:name w:val="Heading 1"/>
@@ -2946,8 +2822,8 @@
       <w:b/>
       <w:bCs/>
       <w:color w:val="345A8A" w:themeColor="accent1" w:themeShade="B5"/>
-      <w:sz w:val="32"/>
-      <w:szCs w:val="32"/>
+      <w:sz w:val="36"/>
+      <w:szCs w:val="36"/>
     </w:rPr>
   </w:style>
   <w:style w:type="paragraph" w:styleId="Heading2">
@@ -3156,112 +3032,6 @@
     <w:rPr>
       <w:color w:val="4F81BD" w:themeColor="accent1"/>
     </w:rPr>
-  </w:style>
-  <w:style w:type="paragraph" w:customStyle="1" w:styleId="SourceCode">
-    <w:name w:val="Source Code"/>
-    <w:basedOn w:val="Normal"/>
-    <w:link w:val="VerbatimChar"/>
-    <w:pPr>
-      <w:wordWrap w:val="off"/>
-    </w:pPr>
-  </w:style>
-  <w:style w:type="character" w:customStyle="1" w:styleId="KeywordTok">
-    <w:name w:val="KeywordTok"/>
-    <w:basedOn w:val="VerbatimChar"/>
-    <w:rPr>
-      <w:color w:val="007020"/>
-      <w:b/>
-    </w:rPr>
-  </w:style>
-  <w:style w:type="character" w:customStyle="1" w:styleId="DataTypeTok">
-    <w:name w:val="DataTypeTok"/>
-    <w:basedOn w:val="VerbatimChar"/>
-    <w:rPr>
-      <w:color w:val="902000"/>
-    </w:rPr>
-  </w:style>
-  <w:style w:type="character" w:customStyle="1" w:styleId="DecValTok">
-    <w:name w:val="DecValTok"/>
-    <w:basedOn w:val="VerbatimChar"/>
-    <w:rPr>
-      <w:color w:val="40a070"/>
-    </w:rPr>
-  </w:style>
-  <w:style w:type="character" w:customStyle="1" w:styleId="BaseNTok">
-    <w:name w:val="BaseNTok"/>
-    <w:basedOn w:val="VerbatimChar"/>
-    <w:rPr>
-      <w:color w:val="40a070"/>
-    </w:rPr>
-  </w:style>
-  <w:style w:type="character" w:customStyle="1" w:styleId="FloatTok">
-    <w:name w:val="FloatTok"/>
-    <w:basedOn w:val="VerbatimChar"/>
-    <w:rPr>
-      <w:color w:val="40a070"/>
-    </w:rPr>
-  </w:style>
-  <w:style w:type="character" w:customStyle="1" w:styleId="CharTok">
-    <w:name w:val="CharTok"/>
-    <w:basedOn w:val="VerbatimChar"/>
-    <w:rPr>
-      <w:color w:val="4070a0"/>
-    </w:rPr>
-  </w:style>
-  <w:style w:type="character" w:customStyle="1" w:styleId="StringTok">
-    <w:name w:val="StringTok"/>
-    <w:basedOn w:val="VerbatimChar"/>
-    <w:rPr>
-      <w:color w:val="4070a0"/>
-    </w:rPr>
-  </w:style>
-  <w:style w:type="character" w:customStyle="1" w:styleId="CommentTok">
-    <w:name w:val="CommentTok"/>
-    <w:basedOn w:val="VerbatimChar"/>
-    <w:rPr>
-      <w:color w:val="60a0b0"/>
-      <w:i/>
-    </w:rPr>
-  </w:style>
-  <w:style w:type="character" w:customStyle="1" w:styleId="OtherTok">
-    <w:name w:val="OtherTok"/>
-    <w:basedOn w:val="VerbatimChar"/>
-    <w:rPr>
-      <w:color w:val="007020"/>
-    </w:rPr>
-  </w:style>
-  <w:style w:type="character" w:customStyle="1" w:styleId="AlertTok">
-    <w:name w:val="AlertTok"/>
-    <w:basedOn w:val="VerbatimChar"/>
-    <w:rPr>
-      <w:color w:val="ff0000"/>
-      <w:b/>
-    </w:rPr>
-  </w:style>
-  <w:style w:type="character" w:customStyle="1" w:styleId="FunctionTok">
-    <w:name w:val="FunctionTok"/>
-    <w:basedOn w:val="VerbatimChar"/>
-    <w:rPr>
-      <w:color w:val="06287e"/>
-    </w:rPr>
-  </w:style>
-  <w:style w:type="character" w:customStyle="1" w:styleId="RegionMarkerTok">
-    <w:name w:val="RegionMarkerTok"/>
-    <w:basedOn w:val="VerbatimChar"/>
-    <w:rPr/>
-  </w:style>
-  <w:style w:type="character" w:customStyle="1" w:styleId="ErrorTok">
-    <w:name w:val="ErrorTok"/>
-    <w:basedOn w:val="VerbatimChar"/>
-    <w:rPr>
-      <w:color w:val="ff0000"/>
-      <w:b/>
-    </w:rPr>
-  </w:style>
-  <w:style w:type="character" w:customStyle="1" w:styleId="NormalTok">
-    <w:name w:val="NormalTok"/>
-    <w:basedOn w:val="VerbatimChar"/>
-    <w:rPr/>
   </w:style>
   <w:style w:type="paragraph" w:customStyle="1" w:styleId="SourceCode">
     <w:name w:val="Source Code"/>

</xml_diff>

<commit_message>
[Composer CMS v1.4 :: Thu, 29 Jan 2015 13:44:03 -0800]
</commit_message>
<xml_diff>
--- a/README.docx
+++ b/README.docx
@@ -77,7 +77,7 @@
         <w:t xml:space="preserve"> </w:t>
       </w:r>
       <w:r>
-        <w:t xml:space="preserve">(2015-01-08)</w:t>
+        <w:t xml:space="preserve">(2015-01-29)</w:t>
       </w:r>
     </w:p>
     <w:bookmarkStart w:id="21" w:name="composer-cms"/>
@@ -2481,7 +2481,7 @@
 <file path=word/numbering.xml><?xml version="1.0" encoding="utf-8"?>
 <w:numbering xmlns:w="http://schemas.openxmlformats.org/wordprocessingml/2006/main">
   <w:abstractNum w:abstractNumId="0">
-    <w:nsid w:val="fad12905"/>
+    <w:nsid w:val="c21b40d7"/>
     <w:multiLevelType w:val="multilevel"/>
     <w:lvl w:ilvl="0">
       <w:numFmt w:val="bullet"/>
@@ -2562,7 +2562,7 @@
     </w:lvl>
   </w:abstractNum>
   <w:abstractNum w:abstractNumId="2">
-    <w:nsid w:val="6642aacc"/>
+    <w:nsid w:val="12d2cef8"/>
     <w:multiLevelType w:val="multilevel"/>
     <w:lvl w:ilvl="0">
       <w:numFmt w:val="bullet"/>

</xml_diff>

<commit_message>
[Composer CMS v1.4 :: Thu, 05 Feb 2015 16:25:50 -0800]
</commit_message>
<xml_diff>
--- a/README.docx
+++ b/README.docx
@@ -77,7 +77,7 @@
         <w:t xml:space="preserve"> </w:t>
       </w:r>
       <w:r>
-        <w:t xml:space="preserve">(2015-01-29)</w:t>
+        <w:t xml:space="preserve">(2015-02-04)</w:t>
       </w:r>
     </w:p>
     <w:bookmarkStart w:id="21" w:name="composer-cms"/>
@@ -2481,7 +2481,7 @@
 <file path=word/numbering.xml><?xml version="1.0" encoding="utf-8"?>
 <w:numbering xmlns:w="http://schemas.openxmlformats.org/wordprocessingml/2006/main">
   <w:abstractNum w:abstractNumId="0">
-    <w:nsid w:val="c21b40d7"/>
+    <w:nsid w:val="6289f9f5"/>
     <w:multiLevelType w:val="multilevel"/>
     <w:lvl w:ilvl="0">
       <w:numFmt w:val="bullet"/>
@@ -2562,7 +2562,7 @@
     </w:lvl>
   </w:abstractNum>
   <w:abstractNum w:abstractNumId="2">
-    <w:nsid w:val="12d2cef8"/>
+    <w:nsid w:val="ad662abf"/>
     <w:multiLevelType w:val="multilevel"/>
     <w:lvl w:ilvl="0">
       <w:numFmt w:val="bullet"/>

</xml_diff>

<commit_message>
[Composer CMS v1.4 :: Mon, 16 Feb 2015 15:57:08 -0800]
</commit_message>
<xml_diff>
--- a/README.docx
+++ b/README.docx
@@ -77,7 +77,7 @@
         <w:t xml:space="preserve"> </w:t>
       </w:r>
       <w:r>
-        <w:t xml:space="preserve">(2015-02-04)</w:t>
+        <w:t xml:space="preserve">(2015-02-16)</w:t>
       </w:r>
     </w:p>
     <w:bookmarkStart w:id="21" w:name="composer-cms"/>
@@ -2481,7 +2481,7 @@
 <file path=word/numbering.xml><?xml version="1.0" encoding="utf-8"?>
 <w:numbering xmlns:w="http://schemas.openxmlformats.org/wordprocessingml/2006/main">
   <w:abstractNum w:abstractNumId="0">
-    <w:nsid w:val="6289f9f5"/>
+    <w:nsid w:val="f4f30767"/>
     <w:multiLevelType w:val="multilevel"/>
     <w:lvl w:ilvl="0">
       <w:numFmt w:val="bullet"/>
@@ -2562,7 +2562,7 @@
     </w:lvl>
   </w:abstractNum>
   <w:abstractNum w:abstractNumId="2">
-    <w:nsid w:val="ad662abf"/>
+    <w:nsid w:val="3b20c084"/>
     <w:multiLevelType w:val="multilevel"/>
     <w:lvl w:ilvl="0">
       <w:numFmt w:val="bullet"/>

</xml_diff>

<commit_message>
[Composer CMS v1.4 :: Wed, 18 Feb 2015 17:47:32 -0800]
</commit_message>
<xml_diff>
--- a/README.docx
+++ b/README.docx
@@ -77,7 +77,7 @@
         <w:t xml:space="preserve"> </w:t>
       </w:r>
       <w:r>
-        <w:t xml:space="preserve">(2015-02-16)</w:t>
+        <w:t xml:space="preserve">(2015-02-18)</w:t>
       </w:r>
     </w:p>
     <w:bookmarkStart w:id="21" w:name="composer-cms"/>
@@ -2481,7 +2481,7 @@
 <file path=word/numbering.xml><?xml version="1.0" encoding="utf-8"?>
 <w:numbering xmlns:w="http://schemas.openxmlformats.org/wordprocessingml/2006/main">
   <w:abstractNum w:abstractNumId="0">
-    <w:nsid w:val="f4f30767"/>
+    <w:nsid w:val="32200eea"/>
     <w:multiLevelType w:val="multilevel"/>
     <w:lvl w:ilvl="0">
       <w:numFmt w:val="bullet"/>
@@ -2562,7 +2562,7 @@
     </w:lvl>
   </w:abstractNum>
   <w:abstractNum w:abstractNumId="2">
-    <w:nsid w:val="3b20c084"/>
+    <w:nsid w:val="dbe2d583"/>
     <w:multiLevelType w:val="multilevel"/>
     <w:lvl w:ilvl="0">
       <w:numFmt w:val="bullet"/>

</xml_diff>

<commit_message>
[Composer CMS v1.4 :: Wed, 18 Feb 2015 18:05:25 -0800]
</commit_message>
<xml_diff>
--- a/README.docx
+++ b/README.docx
@@ -2481,7 +2481,7 @@
 <file path=word/numbering.xml><?xml version="1.0" encoding="utf-8"?>
 <w:numbering xmlns:w="http://schemas.openxmlformats.org/wordprocessingml/2006/main">
   <w:abstractNum w:abstractNumId="0">
-    <w:nsid w:val="32200eea"/>
+    <w:nsid w:val="1f1e1110"/>
     <w:multiLevelType w:val="multilevel"/>
     <w:lvl w:ilvl="0">
       <w:numFmt w:val="bullet"/>
@@ -2562,7 +2562,7 @@
     </w:lvl>
   </w:abstractNum>
   <w:abstractNum w:abstractNumId="2">
-    <w:nsid w:val="dbe2d583"/>
+    <w:nsid w:val="4b7c4cb4"/>
     <w:multiLevelType w:val="multilevel"/>
     <w:lvl w:ilvl="0">
       <w:numFmt w:val="bullet"/>

</xml_diff>

<commit_message>
[Composer CMS v1.4 :: Thu, 19 Feb 2015 03:12:56 -0800]
</commit_message>
<xml_diff>
--- a/README.docx
+++ b/README.docx
@@ -48,7 +48,7 @@
     </w:p>
     <w:p>
       <w:pPr>
-        <w:pStyle w:val="Authors"/>
+        <w:pStyle w:val="Author"/>
       </w:pPr>
       <w:r>
         <w:t xml:space="preserve">Gary</w:t>
@@ -77,19 +77,19 @@
         <w:t xml:space="preserve"> </w:t>
       </w:r>
       <w:r>
-        <w:t xml:space="preserve">(2015-02-18)</w:t>
-      </w:r>
-    </w:p>
-    <w:bookmarkStart w:id="21" w:name="composer-cms"/>
+        <w:t xml:space="preserve">(2015-02-19)</w:t>
+      </w:r>
+    </w:p>
     <w:p>
       <w:pPr>
         <w:pStyle w:val="Heading2"/>
       </w:pPr>
+      <w:bookmarkStart w:id="21" w:name="composer-cms"/>
+      <w:bookmarkEnd w:id="21"/>
       <w:r>
         <w:t xml:space="preserve">Composer CMS</w:t>
       </w:r>
     </w:p>
-    <w:bookmarkEnd w:id="21"/>
     <w:p>
       <w:r>
         <w:drawing>
@@ -150,7 +150,7 @@
       <w:pPr>
         <w:pStyle w:val="Compact"/>
         <w:numPr>
-          <w:numId w:val="2"/>
+          <w:numId w:val="1001"/>
           <w:ilvl w:val="0"/>
         </w:numPr>
       </w:pPr>
@@ -173,7 +173,7 @@
       <w:pPr>
         <w:pStyle w:val="Compact"/>
         <w:numPr>
-          <w:numId w:val="2"/>
+          <w:numId w:val="1001"/>
           <w:ilvl w:val="0"/>
         </w:numPr>
       </w:pPr>
@@ -186,21 +186,21 @@
         </w:r>
       </w:hyperlink>
     </w:p>
-    <w:bookmarkStart w:id="25" w:name="contents"/>
     <w:p>
       <w:pPr>
         <w:pStyle w:val="Heading2"/>
       </w:pPr>
+      <w:bookmarkStart w:id="25" w:name="contents"/>
+      <w:bookmarkEnd w:id="25"/>
       <w:r>
         <w:t xml:space="preserve">Contents</w:t>
       </w:r>
     </w:p>
-    <w:bookmarkEnd w:id="25"/>
-    <w:p>
-      <w:pPr>
-        <w:pStyle w:val="Compact"/>
-        <w:numPr>
-          <w:numId w:val="3"/>
+    <w:p>
+      <w:pPr>
+        <w:pStyle w:val="Compact"/>
+        <w:numPr>
+          <w:numId w:val="1002"/>
           <w:ilvl w:val="0"/>
         </w:numPr>
       </w:pPr>
@@ -217,7 +217,7 @@
       <w:pPr>
         <w:pStyle w:val="Compact"/>
         <w:numPr>
-          <w:numId w:val="4"/>
+          <w:numId w:val="1003"/>
           <w:ilvl w:val="1"/>
         </w:numPr>
       </w:pPr>
@@ -234,7 +234,7 @@
       <w:pPr>
         <w:pStyle w:val="Compact"/>
         <w:numPr>
-          <w:numId w:val="4"/>
+          <w:numId w:val="1003"/>
           <w:ilvl w:val="1"/>
         </w:numPr>
       </w:pPr>
@@ -251,7 +251,7 @@
       <w:pPr>
         <w:pStyle w:val="Compact"/>
         <w:numPr>
-          <w:numId w:val="4"/>
+          <w:numId w:val="1003"/>
           <w:ilvl w:val="1"/>
         </w:numPr>
       </w:pPr>
@@ -268,7 +268,7 @@
       <w:pPr>
         <w:pStyle w:val="Compact"/>
         <w:numPr>
-          <w:numId w:val="3"/>
+          <w:numId w:val="1002"/>
           <w:ilvl w:val="0"/>
         </w:numPr>
       </w:pPr>
@@ -285,7 +285,7 @@
       <w:pPr>
         <w:pStyle w:val="Compact"/>
         <w:numPr>
-          <w:numId w:val="5"/>
+          <w:numId w:val="1004"/>
           <w:ilvl w:val="1"/>
         </w:numPr>
       </w:pPr>
@@ -302,7 +302,7 @@
       <w:pPr>
         <w:pStyle w:val="Compact"/>
         <w:numPr>
-          <w:numId w:val="5"/>
+          <w:numId w:val="1004"/>
           <w:ilvl w:val="1"/>
         </w:numPr>
       </w:pPr>
@@ -319,7 +319,7 @@
       <w:pPr>
         <w:pStyle w:val="Compact"/>
         <w:numPr>
-          <w:numId w:val="5"/>
+          <w:numId w:val="1004"/>
           <w:ilvl w:val="1"/>
         </w:numPr>
       </w:pPr>
@@ -336,7 +336,7 @@
       <w:pPr>
         <w:pStyle w:val="Compact"/>
         <w:numPr>
-          <w:numId w:val="5"/>
+          <w:numId w:val="1004"/>
           <w:ilvl w:val="1"/>
         </w:numPr>
       </w:pPr>
@@ -349,26 +349,26 @@
         </w:r>
       </w:hyperlink>
     </w:p>
-    <w:bookmarkStart w:id="26" w:name="introduction"/>
     <w:p>
       <w:pPr>
         <w:pStyle w:val="Heading1"/>
       </w:pPr>
+      <w:bookmarkStart w:id="26" w:name="introduction"/>
+      <w:bookmarkEnd w:id="26"/>
       <w:r>
         <w:t xml:space="preserve">Introduction</w:t>
       </w:r>
     </w:p>
-    <w:bookmarkEnd w:id="26"/>
-    <w:bookmarkStart w:id="27" w:name="overview"/>
     <w:p>
       <w:pPr>
         <w:pStyle w:val="Heading2"/>
       </w:pPr>
+      <w:bookmarkStart w:id="27" w:name="overview"/>
+      <w:bookmarkEnd w:id="27"/>
       <w:r>
         <w:t xml:space="preserve">Overview</w:t>
       </w:r>
     </w:p>
-    <w:bookmarkEnd w:id="27"/>
     <w:p>
       <w:hyperlink w:anchor="composer-cms">
         <w:r>
@@ -553,16 +553,16 @@
         <w:t xml:space="preserve">Composer Screenshot</w:t>
       </w:r>
     </w:p>
-    <w:bookmarkStart w:id="32" w:name="quick-start"/>
     <w:p>
       <w:pPr>
         <w:pStyle w:val="Heading2"/>
       </w:pPr>
+      <w:bookmarkStart w:id="32" w:name="quick-start"/>
+      <w:bookmarkEnd w:id="32"/>
       <w:r>
         <w:t xml:space="preserve">Quick Start</w:t>
       </w:r>
     </w:p>
-    <w:bookmarkEnd w:id="32"/>
     <w:p>
       <w:hyperlink w:anchor="composer-cms">
         <w:r>
@@ -583,7 +583,7 @@
       <w:pPr>
         <w:pStyle w:val="Compact"/>
         <w:numPr>
-          <w:numId w:val="6"/>
+          <w:numId w:val="1005"/>
           <w:ilvl w:val="0"/>
         </w:numPr>
       </w:pPr>
@@ -603,7 +603,7 @@
       <w:pPr>
         <w:pStyle w:val="Compact"/>
         <w:numPr>
-          <w:numId w:val="7"/>
+          <w:numId w:val="1006"/>
           <w:ilvl w:val="0"/>
         </w:numPr>
       </w:pPr>
@@ -623,7 +623,7 @@
       <w:pPr>
         <w:pStyle w:val="Compact"/>
         <w:numPr>
-          <w:numId w:val="8"/>
+          <w:numId w:val="1007"/>
           <w:ilvl w:val="0"/>
         </w:numPr>
       </w:pPr>
@@ -726,16 +726,16 @@
         <w:t xml:space="preserve">also serve as example source files.</w:t>
       </w:r>
     </w:p>
-    <w:bookmarkStart w:id="34" w:name="goals"/>
     <w:p>
       <w:pPr>
         <w:pStyle w:val="Heading2"/>
       </w:pPr>
+      <w:bookmarkStart w:id="34" w:name="goals"/>
+      <w:bookmarkEnd w:id="34"/>
       <w:r>
         <w:t xml:space="preserve">Goals</w:t>
       </w:r>
     </w:p>
-    <w:bookmarkEnd w:id="34"/>
     <w:p>
       <w:hyperlink w:anchor="composer-cms">
         <w:r>
@@ -784,7 +784,7 @@
       <w:pPr>
         <w:pStyle w:val="Compact"/>
         <w:numPr>
-          <w:numId w:val="9"/>
+          <w:numId w:val="1008"/>
           <w:ilvl w:val="0"/>
         </w:numPr>
       </w:pPr>
@@ -796,7 +796,7 @@
       <w:pPr>
         <w:pStyle w:val="Compact"/>
         <w:numPr>
-          <w:numId w:val="9"/>
+          <w:numId w:val="1008"/>
           <w:ilvl w:val="0"/>
         </w:numPr>
       </w:pPr>
@@ -808,7 +808,7 @@
       <w:pPr>
         <w:pStyle w:val="Compact"/>
         <w:numPr>
-          <w:numId w:val="9"/>
+          <w:numId w:val="1008"/>
           <w:ilvl w:val="0"/>
         </w:numPr>
       </w:pPr>
@@ -820,7 +820,7 @@
       <w:pPr>
         <w:pStyle w:val="Compact"/>
         <w:numPr>
-          <w:numId w:val="9"/>
+          <w:numId w:val="1008"/>
           <w:ilvl w:val="0"/>
         </w:numPr>
       </w:pPr>
@@ -850,7 +850,7 @@
       <w:pPr>
         <w:pStyle w:val="Compact"/>
         <w:numPr>
-          <w:numId w:val="9"/>
+          <w:numId w:val="1008"/>
           <w:ilvl w:val="0"/>
         </w:numPr>
       </w:pPr>
@@ -862,7 +862,7 @@
       <w:pPr>
         <w:pStyle w:val="Compact"/>
         <w:numPr>
-          <w:numId w:val="9"/>
+          <w:numId w:val="1008"/>
           <w:ilvl w:val="0"/>
         </w:numPr>
       </w:pPr>
@@ -874,7 +874,7 @@
       <w:pPr>
         <w:pStyle w:val="Compact"/>
         <w:numPr>
-          <w:numId w:val="9"/>
+          <w:numId w:val="1008"/>
           <w:ilvl w:val="0"/>
         </w:numPr>
       </w:pPr>
@@ -886,7 +886,7 @@
       <w:pPr>
         <w:pStyle w:val="Compact"/>
         <w:numPr>
-          <w:numId w:val="9"/>
+          <w:numId w:val="1008"/>
           <w:ilvl w:val="0"/>
         </w:numPr>
       </w:pPr>
@@ -903,7 +903,7 @@
       <w:pPr>
         <w:pStyle w:val="Compact"/>
         <w:numPr>
-          <w:numId w:val="10"/>
+          <w:numId w:val="1009"/>
           <w:ilvl w:val="0"/>
         </w:numPr>
       </w:pPr>
@@ -915,7 +915,7 @@
       <w:pPr>
         <w:pStyle w:val="Compact"/>
         <w:numPr>
-          <w:numId w:val="10"/>
+          <w:numId w:val="1009"/>
           <w:ilvl w:val="0"/>
         </w:numPr>
       </w:pPr>
@@ -927,7 +927,7 @@
       <w:pPr>
         <w:pStyle w:val="Compact"/>
         <w:numPr>
-          <w:numId w:val="10"/>
+          <w:numId w:val="1009"/>
           <w:ilvl w:val="0"/>
         </w:numPr>
       </w:pPr>
@@ -939,7 +939,7 @@
       <w:pPr>
         <w:pStyle w:val="Compact"/>
         <w:numPr>
-          <w:numId w:val="10"/>
+          <w:numId w:val="1009"/>
           <w:ilvl w:val="0"/>
         </w:numPr>
       </w:pPr>
@@ -951,7 +951,7 @@
       <w:pPr>
         <w:pStyle w:val="Compact"/>
         <w:numPr>
-          <w:numId w:val="10"/>
+          <w:numId w:val="1009"/>
           <w:ilvl w:val="0"/>
         </w:numPr>
       </w:pPr>
@@ -985,7 +985,7 @@
       <w:pPr>
         <w:pStyle w:val="Compact"/>
         <w:numPr>
-          <w:numId w:val="11"/>
+          <w:numId w:val="1010"/>
           <w:ilvl w:val="0"/>
         </w:numPr>
       </w:pPr>
@@ -1008,7 +1008,7 @@
       <w:pPr>
         <w:pStyle w:val="Compact"/>
         <w:numPr>
-          <w:numId w:val="11"/>
+          <w:numId w:val="1010"/>
           <w:ilvl w:val="0"/>
         </w:numPr>
       </w:pPr>
@@ -1052,7 +1052,7 @@
       <w:pPr>
         <w:pStyle w:val="Compact"/>
         <w:numPr>
-          <w:numId w:val="11"/>
+          <w:numId w:val="1010"/>
           <w:ilvl w:val="0"/>
         </w:numPr>
       </w:pPr>
@@ -1064,7 +1064,7 @@
       <w:pPr>
         <w:pStyle w:val="Compact"/>
         <w:numPr>
-          <w:numId w:val="11"/>
+          <w:numId w:val="1010"/>
           <w:ilvl w:val="0"/>
         </w:numPr>
       </w:pPr>
@@ -1076,7 +1076,7 @@
       <w:pPr>
         <w:pStyle w:val="Compact"/>
         <w:numPr>
-          <w:numId w:val="11"/>
+          <w:numId w:val="1010"/>
           <w:ilvl w:val="0"/>
         </w:numPr>
       </w:pPr>
@@ -1088,7 +1088,7 @@
       <w:pPr>
         <w:pStyle w:val="Compact"/>
         <w:numPr>
-          <w:numId w:val="11"/>
+          <w:numId w:val="1010"/>
           <w:ilvl w:val="0"/>
         </w:numPr>
       </w:pPr>
@@ -1148,26 +1148,26 @@
         <w:t xml:space="preserve">, which leverages these two tools to accomplish the original goals with a minimum amount of user knowledge and expertise, and to provide a solid foundation for simplified management of larger content production efforts.</w:t>
       </w:r>
     </w:p>
-    <w:bookmarkStart w:id="36" w:name="details"/>
     <w:p>
       <w:pPr>
         <w:pStyle w:val="Heading1"/>
       </w:pPr>
+      <w:bookmarkStart w:id="36" w:name="details"/>
+      <w:bookmarkEnd w:id="36"/>
       <w:r>
         <w:t xml:space="preserve">Details</w:t>
       </w:r>
     </w:p>
-    <w:bookmarkEnd w:id="36"/>
-    <w:bookmarkStart w:id="37" w:name="compatibility"/>
     <w:p>
       <w:pPr>
         <w:pStyle w:val="Heading2"/>
       </w:pPr>
+      <w:bookmarkStart w:id="37" w:name="compatibility"/>
+      <w:bookmarkEnd w:id="37"/>
       <w:r>
         <w:t xml:space="preserve">Compatibility</w:t>
       </w:r>
     </w:p>
-    <w:bookmarkEnd w:id="37"/>
     <w:p>
       <w:hyperlink w:anchor="composer-cms">
         <w:r>
@@ -1369,16 +1369,16 @@
         <w:t xml:space="preserve">.</w:t>
       </w:r>
     </w:p>
-    <w:bookmarkStart w:id="39" w:name="versioning"/>
     <w:p>
       <w:pPr>
         <w:pStyle w:val="Heading2"/>
       </w:pPr>
+      <w:bookmarkStart w:id="39" w:name="versioning"/>
+      <w:bookmarkEnd w:id="39"/>
       <w:r>
         <w:t xml:space="preserve">Versioning</w:t>
       </w:r>
     </w:p>
-    <w:bookmarkEnd w:id="39"/>
     <w:p>
       <w:hyperlink w:anchor="composer-cms">
         <w:r>
@@ -1433,16 +1433,16 @@
         <w:t xml:space="preserve">If you require greater assurance of stability, use a version of the source that is tagged with a version number.</w:t>
       </w:r>
     </w:p>
-    <w:bookmarkStart w:id="40" w:name="dependencies"/>
     <w:p>
       <w:pPr>
         <w:pStyle w:val="Heading2"/>
       </w:pPr>
+      <w:bookmarkStart w:id="40" w:name="dependencies"/>
+      <w:bookmarkEnd w:id="40"/>
       <w:r>
         <w:t xml:space="preserve">Dependencies</w:t>
       </w:r>
     </w:p>
-    <w:bookmarkEnd w:id="40"/>
     <w:p>
       <w:hyperlink w:anchor="composer-cms">
         <w:r>
@@ -1463,7 +1463,7 @@
       <w:pPr>
         <w:pStyle w:val="Compact"/>
         <w:numPr>
-          <w:numId w:val="12"/>
+          <w:numId w:val="1011"/>
           <w:ilvl w:val="0"/>
         </w:numPr>
       </w:pPr>
@@ -1480,7 +1480,7 @@
       <w:pPr>
         <w:pStyle w:val="Compact"/>
         <w:numPr>
-          <w:numId w:val="13"/>
+          <w:numId w:val="1012"/>
           <w:ilvl w:val="1"/>
         </w:numPr>
       </w:pPr>
@@ -1509,7 +1509,7 @@
       <w:pPr>
         <w:pStyle w:val="Compact"/>
         <w:numPr>
-          <w:numId w:val="12"/>
+          <w:numId w:val="1011"/>
           <w:ilvl w:val="0"/>
         </w:numPr>
       </w:pPr>
@@ -1526,7 +1526,7 @@
       <w:pPr>
         <w:pStyle w:val="Compact"/>
         <w:numPr>
-          <w:numId w:val="14"/>
+          <w:numId w:val="1013"/>
           <w:ilvl w:val="1"/>
         </w:numPr>
       </w:pPr>
@@ -1549,7 +1549,7 @@
       <w:pPr>
         <w:pStyle w:val="Compact"/>
         <w:numPr>
-          <w:numId w:val="12"/>
+          <w:numId w:val="1011"/>
           <w:ilvl w:val="0"/>
         </w:numPr>
       </w:pPr>
@@ -1566,7 +1566,7 @@
       <w:pPr>
         <w:pStyle w:val="Compact"/>
         <w:numPr>
-          <w:numId w:val="15"/>
+          <w:numId w:val="1014"/>
           <w:ilvl w:val="1"/>
         </w:numPr>
       </w:pPr>
@@ -1594,7 +1594,7 @@
       <w:pPr>
         <w:pStyle w:val="Compact"/>
         <w:numPr>
-          <w:numId w:val="16"/>
+          <w:numId w:val="1015"/>
           <w:ilvl w:val="0"/>
         </w:numPr>
       </w:pPr>
@@ -1611,7 +1611,7 @@
       <w:pPr>
         <w:pStyle w:val="Compact"/>
         <w:numPr>
-          <w:numId w:val="17"/>
+          <w:numId w:val="1016"/>
           <w:ilvl w:val="1"/>
         </w:numPr>
       </w:pPr>
@@ -1623,7 +1623,7 @@
       <w:pPr>
         <w:pStyle w:val="Compact"/>
         <w:numPr>
-          <w:numId w:val="16"/>
+          <w:numId w:val="1015"/>
           <w:ilvl w:val="0"/>
         </w:numPr>
       </w:pPr>
@@ -1640,7 +1640,7 @@
       <w:pPr>
         <w:pStyle w:val="Compact"/>
         <w:numPr>
-          <w:numId w:val="18"/>
+          <w:numId w:val="1017"/>
           <w:ilvl w:val="1"/>
         </w:numPr>
       </w:pPr>
@@ -1657,7 +1657,7 @@
       <w:pPr>
         <w:pStyle w:val="Compact"/>
         <w:numPr>
-          <w:numId w:val="19"/>
+          <w:numId w:val="1018"/>
           <w:ilvl w:val="0"/>
         </w:numPr>
       </w:pPr>
@@ -1674,7 +1674,7 @@
       <w:pPr>
         <w:pStyle w:val="Compact"/>
         <w:numPr>
-          <w:numId w:val="20"/>
+          <w:numId w:val="1019"/>
           <w:ilvl w:val="1"/>
         </w:numPr>
       </w:pPr>
@@ -1686,7 +1686,7 @@
       <w:pPr>
         <w:pStyle w:val="Compact"/>
         <w:numPr>
-          <w:numId w:val="19"/>
+          <w:numId w:val="1018"/>
           <w:ilvl w:val="0"/>
         </w:numPr>
       </w:pPr>
@@ -1703,7 +1703,7 @@
       <w:pPr>
         <w:pStyle w:val="Compact"/>
         <w:numPr>
-          <w:numId w:val="21"/>
+          <w:numId w:val="1020"/>
           <w:ilvl w:val="1"/>
         </w:numPr>
       </w:pPr>
@@ -1715,7 +1715,7 @@
       <w:pPr>
         <w:pStyle w:val="Compact"/>
         <w:numPr>
-          <w:numId w:val="19"/>
+          <w:numId w:val="1018"/>
           <w:ilvl w:val="0"/>
         </w:numPr>
       </w:pPr>
@@ -1732,7 +1732,7 @@
       <w:pPr>
         <w:pStyle w:val="Compact"/>
         <w:numPr>
-          <w:numId w:val="22"/>
+          <w:numId w:val="1021"/>
           <w:ilvl w:val="1"/>
         </w:numPr>
       </w:pPr>
@@ -1824,16 +1824,16 @@
         <w:t xml:space="preserve">system it uses to produce some of the output formats (namely PDF).</w:t>
       </w:r>
     </w:p>
-    <w:bookmarkStart w:id="47" w:name="caveats"/>
     <w:p>
       <w:pPr>
         <w:pStyle w:val="Heading2"/>
       </w:pPr>
+      <w:bookmarkStart w:id="47" w:name="caveats"/>
+      <w:bookmarkEnd w:id="47"/>
       <w:r>
         <w:t xml:space="preserve">Caveats</w:t>
       </w:r>
     </w:p>
-    <w:bookmarkEnd w:id="47"/>
     <w:p>
       <w:r>
         <w:t xml:space="preserve">There are a couple important items to be aware of when using</w:t>
@@ -1857,7 +1857,7 @@
       <w:pPr>
         <w:pStyle w:val="Compact"/>
         <w:numPr>
-          <w:numId w:val="23"/>
+          <w:numId w:val="1022"/>
           <w:ilvl w:val="0"/>
         </w:numPr>
       </w:pPr>
@@ -1869,7 +1869,7 @@
       <w:pPr>
         <w:pStyle w:val="Compact"/>
         <w:numPr>
-          <w:numId w:val="24"/>
+          <w:numId w:val="1023"/>
           <w:ilvl w:val="1"/>
         </w:numPr>
       </w:pPr>
@@ -1912,7 +1912,7 @@
       <w:pPr>
         <w:pStyle w:val="Compact"/>
         <w:numPr>
-          <w:numId w:val="24"/>
+          <w:numId w:val="1023"/>
           <w:ilvl w:val="1"/>
         </w:numPr>
       </w:pPr>
@@ -1958,7 +1958,7 @@
       <w:pPr>
         <w:pStyle w:val="Compact"/>
         <w:numPr>
-          <w:numId w:val="24"/>
+          <w:numId w:val="1023"/>
           <w:ilvl w:val="1"/>
         </w:numPr>
       </w:pPr>
@@ -1970,7 +1970,7 @@
       <w:pPr>
         <w:pStyle w:val="Compact"/>
         <w:numPr>
-          <w:numId w:val="24"/>
+          <w:numId w:val="1023"/>
           <w:ilvl w:val="1"/>
         </w:numPr>
       </w:pPr>
@@ -2000,7 +2000,7 @@
       <w:pPr>
         <w:pStyle w:val="Compact"/>
         <w:numPr>
-          <w:numId w:val="23"/>
+          <w:numId w:val="1022"/>
           <w:ilvl w:val="0"/>
         </w:numPr>
       </w:pPr>
@@ -2012,7 +2012,7 @@
       <w:pPr>
         <w:pStyle w:val="Compact"/>
         <w:numPr>
-          <w:numId w:val="25"/>
+          <w:numId w:val="1024"/>
           <w:ilvl w:val="1"/>
         </w:numPr>
       </w:pPr>
@@ -2041,7 +2041,7 @@
       <w:pPr>
         <w:pStyle w:val="Compact"/>
         <w:numPr>
-          <w:numId w:val="25"/>
+          <w:numId w:val="1024"/>
           <w:ilvl w:val="1"/>
         </w:numPr>
       </w:pPr>
@@ -2068,7 +2068,7 @@
       <w:pPr>
         <w:pStyle w:val="Compact"/>
         <w:numPr>
-          <w:numId w:val="25"/>
+          <w:numId w:val="1024"/>
           <w:ilvl w:val="1"/>
         </w:numPr>
       </w:pPr>
@@ -2080,7 +2080,7 @@
       <w:pPr>
         <w:pStyle w:val="Compact"/>
         <w:numPr>
-          <w:numId w:val="26"/>
+          <w:numId w:val="1025"/>
           <w:ilvl w:val="2"/>
         </w:numPr>
       </w:pPr>
@@ -2107,7 +2107,7 @@
       <w:pPr>
         <w:pStyle w:val="Compact"/>
         <w:numPr>
-          <w:numId w:val="25"/>
+          <w:numId w:val="1024"/>
           <w:ilvl w:val="1"/>
         </w:numPr>
       </w:pPr>
@@ -2153,7 +2153,7 @@
       <w:pPr>
         <w:pStyle w:val="Compact"/>
         <w:numPr>
-          <w:numId w:val="23"/>
+          <w:numId w:val="1022"/>
           <w:ilvl w:val="0"/>
         </w:numPr>
       </w:pPr>
@@ -2165,7 +2165,7 @@
       <w:pPr>
         <w:pStyle w:val="Compact"/>
         <w:numPr>
-          <w:numId w:val="27"/>
+          <w:numId w:val="1026"/>
           <w:ilvl w:val="1"/>
         </w:numPr>
       </w:pPr>
@@ -2177,7 +2177,7 @@
       <w:pPr>
         <w:pStyle w:val="Compact"/>
         <w:numPr>
-          <w:numId w:val="28"/>
+          <w:numId w:val="1027"/>
           <w:ilvl w:val="2"/>
         </w:numPr>
       </w:pPr>
@@ -2248,7 +2248,7 @@
       <w:pPr>
         <w:pStyle w:val="Compact"/>
         <w:numPr>
-          <w:numId w:val="28"/>
+          <w:numId w:val="1027"/>
           <w:ilvl w:val="2"/>
         </w:numPr>
       </w:pPr>
@@ -2260,7 +2260,7 @@
       <w:pPr>
         <w:pStyle w:val="Compact"/>
         <w:numPr>
-          <w:numId w:val="28"/>
+          <w:numId w:val="1027"/>
           <w:ilvl w:val="2"/>
         </w:numPr>
       </w:pPr>
@@ -2301,7 +2301,7 @@
       <w:pPr>
         <w:pStyle w:val="Compact"/>
         <w:numPr>
-          <w:numId w:val="27"/>
+          <w:numId w:val="1026"/>
           <w:ilvl w:val="1"/>
         </w:numPr>
       </w:pPr>
@@ -2374,7 +2374,7 @@
       <w:pPr>
         <w:pStyle w:val="Compact"/>
         <w:numPr>
-          <w:numId w:val="23"/>
+          <w:numId w:val="1022"/>
           <w:ilvl w:val="0"/>
         </w:numPr>
       </w:pPr>
@@ -2386,7 +2386,7 @@
       <w:pPr>
         <w:pStyle w:val="Compact"/>
         <w:numPr>
-          <w:numId w:val="29"/>
+          <w:numId w:val="1028"/>
           <w:ilvl w:val="1"/>
         </w:numPr>
       </w:pPr>
@@ -2470,6 +2470,7 @@
         <w:t xml:space="preserve">will be beneficial for their needs.</w:t>
       </w:r>
     </w:p>
+    <w:sectPr/>
   </w:body>
 </w:document>
 </file>
@@ -2481,7 +2482,7 @@
 <file path=word/numbering.xml><?xml version="1.0" encoding="utf-8"?>
 <w:numbering xmlns:w="http://schemas.openxmlformats.org/wordprocessingml/2006/main">
   <w:abstractNum w:abstractNumId="0">
-    <w:nsid w:val="1f1e1110"/>
+    <w:nsid w:val="e17f69ba"/>
     <w:multiLevelType w:val="multilevel"/>
     <w:lvl w:ilvl="0">
       <w:numFmt w:val="bullet"/>
@@ -2561,8 +2562,89 @@
       </w:pPr>
     </w:lvl>
   </w:abstractNum>
-  <w:abstractNum w:abstractNumId="2">
-    <w:nsid w:val="4b7c4cb4"/>
+  <w:abstractNum w:abstractNumId="990">
+    <w:nsid w:val="a5530541"/>
+    <w:multiLevelType w:val="multilevel"/>
+    <w:lvl w:ilvl="0">
+      <w:numFmt w:val="bullet"/>
+      <w:lvlText w:val=" "/>
+      <w:lvlJc w:val="left"/>
+      <w:pPr>
+        <w:tabs>
+          <w:tab w:val="num" w:pos="0"/>
+        </w:tabs>
+        <w:ind w:left="480" w:hanging="480"/>
+      </w:pPr>
+    </w:lvl>
+    <w:lvl w:ilvl="1">
+      <w:numFmt w:val="bullet"/>
+      <w:lvlText w:val=" "/>
+      <w:lvlJc w:val="left"/>
+      <w:pPr>
+        <w:tabs>
+          <w:tab w:val="num" w:pos="720"/>
+        </w:tabs>
+        <w:ind w:left="1200" w:hanging="480"/>
+      </w:pPr>
+    </w:lvl>
+    <w:lvl w:ilvl="2">
+      <w:numFmt w:val="bullet"/>
+      <w:lvlText w:val=" "/>
+      <w:lvlJc w:val="left"/>
+      <w:pPr>
+        <w:tabs>
+          <w:tab w:val="num" w:pos="1440"/>
+        </w:tabs>
+        <w:ind w:left="1920" w:hanging="480"/>
+      </w:pPr>
+    </w:lvl>
+    <w:lvl w:ilvl="3">
+      <w:numFmt w:val="bullet"/>
+      <w:lvlText w:val=" "/>
+      <w:lvlJc w:val="left"/>
+      <w:pPr>
+        <w:tabs>
+          <w:tab w:val="num" w:pos="2160"/>
+        </w:tabs>
+        <w:ind w:left="2640" w:hanging="480"/>
+      </w:pPr>
+    </w:lvl>
+    <w:lvl w:ilvl="4">
+      <w:numFmt w:val="bullet"/>
+      <w:lvlText w:val=" "/>
+      <w:lvlJc w:val="left"/>
+      <w:pPr>
+        <w:tabs>
+          <w:tab w:val="num" w:pos="2880"/>
+        </w:tabs>
+        <w:ind w:left="3360" w:hanging="480"/>
+      </w:pPr>
+    </w:lvl>
+    <w:lvl w:ilvl="5">
+      <w:numFmt w:val="bullet"/>
+      <w:lvlText w:val=" "/>
+      <w:lvlJc w:val="left"/>
+      <w:pPr>
+        <w:tabs>
+          <w:tab w:val="num" w:pos="3600"/>
+        </w:tabs>
+        <w:ind w:left="4080" w:hanging="480"/>
+      </w:pPr>
+    </w:lvl>
+    <w:lvl w:ilvl="6">
+      <w:numFmt w:val="bullet"/>
+      <w:lvlText w:val=" "/>
+      <w:lvlJc w:val="left"/>
+      <w:pPr>
+        <w:tabs>
+          <w:tab w:val="num" w:pos="4320"/>
+        </w:tabs>
+        <w:ind w:left="4800" w:hanging="480"/>
+      </w:pPr>
+    </w:lvl>
+  </w:abstractNum>
+  <w:abstractNum w:abstractNumId="991">
+    <w:nsid w:val="c860cce9"/>
     <w:multiLevelType w:val="multilevel"/>
     <w:lvl w:ilvl="0">
       <w:numFmt w:val="bullet"/>
@@ -2645,89 +2727,92 @@
   <w:num w:numId="1">
     <w:abstractNumId w:val="0"/>
   </w:num>
-  <w:num w:numId="2">
-    <w:abstractNumId w:val="2"/>
+  <w:num w:numId="1000">
+    <w:abstractNumId w:val="990"/>
   </w:num>
-  <w:num w:numId="3">
-    <w:abstractNumId w:val="2"/>
+  <w:num w:numId="1001">
+    <w:abstractNumId w:val="991"/>
   </w:num>
-  <w:num w:numId="4">
-    <w:abstractNumId w:val="2"/>
+  <w:num w:numId="1002">
+    <w:abstractNumId w:val="991"/>
   </w:num>
-  <w:num w:numId="5">
-    <w:abstractNumId w:val="2"/>
+  <w:num w:numId="1003">
+    <w:abstractNumId w:val="991"/>
   </w:num>
-  <w:num w:numId="6">
-    <w:abstractNumId w:val="2"/>
+  <w:num w:numId="1004">
+    <w:abstractNumId w:val="991"/>
   </w:num>
-  <w:num w:numId="7">
-    <w:abstractNumId w:val="2"/>
+  <w:num w:numId="1005">
+    <w:abstractNumId w:val="991"/>
   </w:num>
-  <w:num w:numId="8">
-    <w:abstractNumId w:val="2"/>
+  <w:num w:numId="1006">
+    <w:abstractNumId w:val="991"/>
   </w:num>
-  <w:num w:numId="9">
-    <w:abstractNumId w:val="2"/>
+  <w:num w:numId="1007">
+    <w:abstractNumId w:val="991"/>
   </w:num>
-  <w:num w:numId="10">
-    <w:abstractNumId w:val="2"/>
+  <w:num w:numId="1008">
+    <w:abstractNumId w:val="991"/>
   </w:num>
-  <w:num w:numId="11">
-    <w:abstractNumId w:val="2"/>
+  <w:num w:numId="1009">
+    <w:abstractNumId w:val="991"/>
   </w:num>
-  <w:num w:numId="12">
-    <w:abstractNumId w:val="2"/>
+  <w:num w:numId="1010">
+    <w:abstractNumId w:val="991"/>
   </w:num>
-  <w:num w:numId="13">
-    <w:abstractNumId w:val="2"/>
+  <w:num w:numId="1011">
+    <w:abstractNumId w:val="991"/>
   </w:num>
-  <w:num w:numId="14">
-    <w:abstractNumId w:val="2"/>
+  <w:num w:numId="1012">
+    <w:abstractNumId w:val="991"/>
   </w:num>
-  <w:num w:numId="15">
-    <w:abstractNumId w:val="2"/>
+  <w:num w:numId="1013">
+    <w:abstractNumId w:val="991"/>
   </w:num>
-  <w:num w:numId="16">
-    <w:abstractNumId w:val="2"/>
+  <w:num w:numId="1014">
+    <w:abstractNumId w:val="991"/>
   </w:num>
-  <w:num w:numId="17">
-    <w:abstractNumId w:val="2"/>
+  <w:num w:numId="1015">
+    <w:abstractNumId w:val="991"/>
   </w:num>
-  <w:num w:numId="18">
-    <w:abstractNumId w:val="2"/>
+  <w:num w:numId="1016">
+    <w:abstractNumId w:val="991"/>
   </w:num>
-  <w:num w:numId="19">
-    <w:abstractNumId w:val="2"/>
+  <w:num w:numId="1017">
+    <w:abstractNumId w:val="991"/>
   </w:num>
-  <w:num w:numId="20">
-    <w:abstractNumId w:val="2"/>
+  <w:num w:numId="1018">
+    <w:abstractNumId w:val="991"/>
   </w:num>
-  <w:num w:numId="21">
-    <w:abstractNumId w:val="2"/>
+  <w:num w:numId="1019">
+    <w:abstractNumId w:val="991"/>
   </w:num>
-  <w:num w:numId="22">
-    <w:abstractNumId w:val="2"/>
+  <w:num w:numId="1020">
+    <w:abstractNumId w:val="991"/>
   </w:num>
-  <w:num w:numId="23">
-    <w:abstractNumId w:val="2"/>
+  <w:num w:numId="1021">
+    <w:abstractNumId w:val="991"/>
   </w:num>
-  <w:num w:numId="24">
-    <w:abstractNumId w:val="2"/>
+  <w:num w:numId="1022">
+    <w:abstractNumId w:val="991"/>
   </w:num>
-  <w:num w:numId="25">
-    <w:abstractNumId w:val="2"/>
+  <w:num w:numId="1023">
+    <w:abstractNumId w:val="991"/>
   </w:num>
-  <w:num w:numId="26">
-    <w:abstractNumId w:val="2"/>
+  <w:num w:numId="1024">
+    <w:abstractNumId w:val="991"/>
   </w:num>
-  <w:num w:numId="27">
-    <w:abstractNumId w:val="2"/>
+  <w:num w:numId="1025">
+    <w:abstractNumId w:val="991"/>
   </w:num>
-  <w:num w:numId="28">
-    <w:abstractNumId w:val="2"/>
+  <w:num w:numId="1026">
+    <w:abstractNumId w:val="991"/>
   </w:num>
-  <w:num w:numId="29">
-    <w:abstractNumId w:val="2"/>
+  <w:num w:numId="1027">
+    <w:abstractNumId w:val="991"/>
+  </w:num>
+  <w:num w:numId="1028">
+    <w:abstractNumId w:val="991"/>
   </w:num>
 </w:numbering>
 </file>
@@ -2785,8 +2870,24 @@
       <w:szCs w:val="36"/>
     </w:rPr>
   </w:style>
-  <w:style w:type="paragraph" w:styleId="Authors">
-    <w:name w:val="Authors"/>
+  <w:style w:type="paragraph" w:styleId="Subtitle">
+    <w:name w:val="Subtitle"/>
+    <w:basedOn w:val="Title"/>
+    <w:next w:val="Normal"/>
+    <w:qFormat/>
+    <w:pPr>
+      <w:keepNext/>
+      <w:keepLines/>
+      <w:spacing w:before="240" w:after="240"/>
+      <w:jc w:val="center"/>
+    </w:pPr>
+    <w:rPr>
+      <w:sz w:val="30"/>
+      <w:szCs w:val="30"/>
+    </w:rPr>
+  </w:style>
+  <w:style w:type="paragraph" w:styleId="Author">
+    <w:name w:val="Author"/>
     <w:next w:val="Normal"/>
     <w:qFormat/>
     <w:pPr>
@@ -2804,6 +2905,29 @@
       <w:keepLines/>
       <w:jc w:val="center"/>
     </w:pPr>
+  </w:style>
+  <w:style w:type="paragraph" w:styleId="Abstract">
+    <w:name w:val="Abstract"/>
+    <w:basedOn w:val="Normal"/>
+    <w:next w:val="Normal"/>
+    <w:qFormat/>
+    <w:pPr>
+      <w:keepNext/>
+      <w:keepLines/>
+      <w:spacing w:before="300" w:after="300"/>
+    </w:pPr>
+    <w:rPr>
+      <w:sz w:val="20"/>
+      <w:szCs w:val="20"/>
+    </w:rPr>
+  </w:style>
+  <w:style w:type="paragraph" w:styleId="Bibliography">
+    <w:name w:val="Bibliography"/>
+    <w:basedOn w:val="Normal"/>
+    <w:next w:val="Bibliography"/>
+    <w:qFormat/>
+    <w:pPr/>
+    <w:rPr/>
   </w:style>
   <w:style w:type="paragraph" w:styleId="Heading1">
     <w:name w:val="Heading 1"/>
@@ -2822,8 +2946,8 @@
       <w:b/>
       <w:bCs/>
       <w:color w:val="345A8A" w:themeColor="accent1" w:themeShade="B5"/>
-      <w:sz w:val="36"/>
-      <w:szCs w:val="36"/>
+      <w:sz w:val="32"/>
+      <w:szCs w:val="32"/>
     </w:rPr>
   </w:style>
   <w:style w:type="paragraph" w:styleId="Heading2">
@@ -3032,6 +3156,112 @@
     <w:rPr>
       <w:color w:val="4F81BD" w:themeColor="accent1"/>
     </w:rPr>
+  </w:style>
+  <w:style w:type="paragraph" w:customStyle="1" w:styleId="SourceCode">
+    <w:name w:val="Source Code"/>
+    <w:basedOn w:val="Normal"/>
+    <w:link w:val="VerbatimChar"/>
+    <w:pPr>
+      <w:wordWrap w:val="off"/>
+    </w:pPr>
+  </w:style>
+  <w:style w:type="character" w:customStyle="1" w:styleId="KeywordTok">
+    <w:name w:val="KeywordTok"/>
+    <w:basedOn w:val="VerbatimChar"/>
+    <w:rPr>
+      <w:color w:val="007020"/>
+      <w:b/>
+    </w:rPr>
+  </w:style>
+  <w:style w:type="character" w:customStyle="1" w:styleId="DataTypeTok">
+    <w:name w:val="DataTypeTok"/>
+    <w:basedOn w:val="VerbatimChar"/>
+    <w:rPr>
+      <w:color w:val="902000"/>
+    </w:rPr>
+  </w:style>
+  <w:style w:type="character" w:customStyle="1" w:styleId="DecValTok">
+    <w:name w:val="DecValTok"/>
+    <w:basedOn w:val="VerbatimChar"/>
+    <w:rPr>
+      <w:color w:val="40a070"/>
+    </w:rPr>
+  </w:style>
+  <w:style w:type="character" w:customStyle="1" w:styleId="BaseNTok">
+    <w:name w:val="BaseNTok"/>
+    <w:basedOn w:val="VerbatimChar"/>
+    <w:rPr>
+      <w:color w:val="40a070"/>
+    </w:rPr>
+  </w:style>
+  <w:style w:type="character" w:customStyle="1" w:styleId="FloatTok">
+    <w:name w:val="FloatTok"/>
+    <w:basedOn w:val="VerbatimChar"/>
+    <w:rPr>
+      <w:color w:val="40a070"/>
+    </w:rPr>
+  </w:style>
+  <w:style w:type="character" w:customStyle="1" w:styleId="CharTok">
+    <w:name w:val="CharTok"/>
+    <w:basedOn w:val="VerbatimChar"/>
+    <w:rPr>
+      <w:color w:val="4070a0"/>
+    </w:rPr>
+  </w:style>
+  <w:style w:type="character" w:customStyle="1" w:styleId="StringTok">
+    <w:name w:val="StringTok"/>
+    <w:basedOn w:val="VerbatimChar"/>
+    <w:rPr>
+      <w:color w:val="4070a0"/>
+    </w:rPr>
+  </w:style>
+  <w:style w:type="character" w:customStyle="1" w:styleId="CommentTok">
+    <w:name w:val="CommentTok"/>
+    <w:basedOn w:val="VerbatimChar"/>
+    <w:rPr>
+      <w:color w:val="60a0b0"/>
+      <w:i/>
+    </w:rPr>
+  </w:style>
+  <w:style w:type="character" w:customStyle="1" w:styleId="OtherTok">
+    <w:name w:val="OtherTok"/>
+    <w:basedOn w:val="VerbatimChar"/>
+    <w:rPr>
+      <w:color w:val="007020"/>
+    </w:rPr>
+  </w:style>
+  <w:style w:type="character" w:customStyle="1" w:styleId="AlertTok">
+    <w:name w:val="AlertTok"/>
+    <w:basedOn w:val="VerbatimChar"/>
+    <w:rPr>
+      <w:color w:val="ff0000"/>
+      <w:b/>
+    </w:rPr>
+  </w:style>
+  <w:style w:type="character" w:customStyle="1" w:styleId="FunctionTok">
+    <w:name w:val="FunctionTok"/>
+    <w:basedOn w:val="VerbatimChar"/>
+    <w:rPr>
+      <w:color w:val="06287e"/>
+    </w:rPr>
+  </w:style>
+  <w:style w:type="character" w:customStyle="1" w:styleId="RegionMarkerTok">
+    <w:name w:val="RegionMarkerTok"/>
+    <w:basedOn w:val="VerbatimChar"/>
+    <w:rPr/>
+  </w:style>
+  <w:style w:type="character" w:customStyle="1" w:styleId="ErrorTok">
+    <w:name w:val="ErrorTok"/>
+    <w:basedOn w:val="VerbatimChar"/>
+    <w:rPr>
+      <w:color w:val="ff0000"/>
+      <w:b/>
+    </w:rPr>
+  </w:style>
+  <w:style w:type="character" w:customStyle="1" w:styleId="NormalTok">
+    <w:name w:val="NormalTok"/>
+    <w:basedOn w:val="VerbatimChar"/>
+    <w:rPr/>
   </w:style>
   <w:style w:type="paragraph" w:customStyle="1" w:styleId="SourceCode">
     <w:name w:val="Source Code"/>

</xml_diff>

<commit_message>
[Composer CMS v1.4 :: Thu, 19 Feb 2015 12:36:41 -0800]
</commit_message>
<xml_diff>
--- a/README.docx
+++ b/README.docx
@@ -48,7 +48,7 @@
     </w:p>
     <w:p>
       <w:pPr>
-        <w:pStyle w:val="Author"/>
+        <w:pStyle w:val="Authors"/>
       </w:pPr>
       <w:r>
         <w:t xml:space="preserve">Gary</w:t>
@@ -80,16 +80,16 @@
         <w:t xml:space="preserve">(2015-02-19)</w:t>
       </w:r>
     </w:p>
+    <w:bookmarkStart w:id="21" w:name="composer-cms"/>
     <w:p>
       <w:pPr>
         <w:pStyle w:val="Heading2"/>
       </w:pPr>
-      <w:bookmarkStart w:id="21" w:name="composer-cms"/>
-      <w:bookmarkEnd w:id="21"/>
       <w:r>
         <w:t xml:space="preserve">Composer CMS</w:t>
       </w:r>
     </w:p>
+    <w:bookmarkEnd w:id="21"/>
     <w:p>
       <w:r>
         <w:drawing>
@@ -150,7 +150,7 @@
       <w:pPr>
         <w:pStyle w:val="Compact"/>
         <w:numPr>
-          <w:numId w:val="1001"/>
+          <w:numId w:val="2"/>
           <w:ilvl w:val="0"/>
         </w:numPr>
       </w:pPr>
@@ -173,7 +173,7 @@
       <w:pPr>
         <w:pStyle w:val="Compact"/>
         <w:numPr>
-          <w:numId w:val="1001"/>
+          <w:numId w:val="2"/>
           <w:ilvl w:val="0"/>
         </w:numPr>
       </w:pPr>
@@ -186,21 +186,21 @@
         </w:r>
       </w:hyperlink>
     </w:p>
+    <w:bookmarkStart w:id="25" w:name="contents"/>
     <w:p>
       <w:pPr>
         <w:pStyle w:val="Heading2"/>
       </w:pPr>
-      <w:bookmarkStart w:id="25" w:name="contents"/>
-      <w:bookmarkEnd w:id="25"/>
       <w:r>
         <w:t xml:space="preserve">Contents</w:t>
       </w:r>
     </w:p>
-    <w:p>
-      <w:pPr>
-        <w:pStyle w:val="Compact"/>
-        <w:numPr>
-          <w:numId w:val="1002"/>
+    <w:bookmarkEnd w:id="25"/>
+    <w:p>
+      <w:pPr>
+        <w:pStyle w:val="Compact"/>
+        <w:numPr>
+          <w:numId w:val="3"/>
           <w:ilvl w:val="0"/>
         </w:numPr>
       </w:pPr>
@@ -217,7 +217,7 @@
       <w:pPr>
         <w:pStyle w:val="Compact"/>
         <w:numPr>
-          <w:numId w:val="1003"/>
+          <w:numId w:val="4"/>
           <w:ilvl w:val="1"/>
         </w:numPr>
       </w:pPr>
@@ -234,7 +234,7 @@
       <w:pPr>
         <w:pStyle w:val="Compact"/>
         <w:numPr>
-          <w:numId w:val="1003"/>
+          <w:numId w:val="4"/>
           <w:ilvl w:val="1"/>
         </w:numPr>
       </w:pPr>
@@ -251,7 +251,7 @@
       <w:pPr>
         <w:pStyle w:val="Compact"/>
         <w:numPr>
-          <w:numId w:val="1003"/>
+          <w:numId w:val="4"/>
           <w:ilvl w:val="1"/>
         </w:numPr>
       </w:pPr>
@@ -268,7 +268,7 @@
       <w:pPr>
         <w:pStyle w:val="Compact"/>
         <w:numPr>
-          <w:numId w:val="1002"/>
+          <w:numId w:val="3"/>
           <w:ilvl w:val="0"/>
         </w:numPr>
       </w:pPr>
@@ -285,7 +285,7 @@
       <w:pPr>
         <w:pStyle w:val="Compact"/>
         <w:numPr>
-          <w:numId w:val="1004"/>
+          <w:numId w:val="5"/>
           <w:ilvl w:val="1"/>
         </w:numPr>
       </w:pPr>
@@ -302,7 +302,7 @@
       <w:pPr>
         <w:pStyle w:val="Compact"/>
         <w:numPr>
-          <w:numId w:val="1004"/>
+          <w:numId w:val="5"/>
           <w:ilvl w:val="1"/>
         </w:numPr>
       </w:pPr>
@@ -319,7 +319,7 @@
       <w:pPr>
         <w:pStyle w:val="Compact"/>
         <w:numPr>
-          <w:numId w:val="1004"/>
+          <w:numId w:val="5"/>
           <w:ilvl w:val="1"/>
         </w:numPr>
       </w:pPr>
@@ -336,7 +336,7 @@
       <w:pPr>
         <w:pStyle w:val="Compact"/>
         <w:numPr>
-          <w:numId w:val="1004"/>
+          <w:numId w:val="5"/>
           <w:ilvl w:val="1"/>
         </w:numPr>
       </w:pPr>
@@ -349,26 +349,26 @@
         </w:r>
       </w:hyperlink>
     </w:p>
+    <w:bookmarkStart w:id="26" w:name="introduction"/>
     <w:p>
       <w:pPr>
         <w:pStyle w:val="Heading1"/>
       </w:pPr>
-      <w:bookmarkStart w:id="26" w:name="introduction"/>
-      <w:bookmarkEnd w:id="26"/>
       <w:r>
         <w:t xml:space="preserve">Introduction</w:t>
       </w:r>
     </w:p>
+    <w:bookmarkEnd w:id="26"/>
+    <w:bookmarkStart w:id="27" w:name="overview"/>
     <w:p>
       <w:pPr>
         <w:pStyle w:val="Heading2"/>
       </w:pPr>
-      <w:bookmarkStart w:id="27" w:name="overview"/>
-      <w:bookmarkEnd w:id="27"/>
       <w:r>
         <w:t xml:space="preserve">Overview</w:t>
       </w:r>
     </w:p>
+    <w:bookmarkEnd w:id="27"/>
     <w:p>
       <w:hyperlink w:anchor="composer-cms">
         <w:r>
@@ -553,16 +553,16 @@
         <w:t xml:space="preserve">Composer Screenshot</w:t>
       </w:r>
     </w:p>
+    <w:bookmarkStart w:id="32" w:name="quick-start"/>
     <w:p>
       <w:pPr>
         <w:pStyle w:val="Heading2"/>
       </w:pPr>
-      <w:bookmarkStart w:id="32" w:name="quick-start"/>
-      <w:bookmarkEnd w:id="32"/>
       <w:r>
         <w:t xml:space="preserve">Quick Start</w:t>
       </w:r>
     </w:p>
+    <w:bookmarkEnd w:id="32"/>
     <w:p>
       <w:hyperlink w:anchor="composer-cms">
         <w:r>
@@ -583,7 +583,7 @@
       <w:pPr>
         <w:pStyle w:val="Compact"/>
         <w:numPr>
-          <w:numId w:val="1005"/>
+          <w:numId w:val="6"/>
           <w:ilvl w:val="0"/>
         </w:numPr>
       </w:pPr>
@@ -603,7 +603,7 @@
       <w:pPr>
         <w:pStyle w:val="Compact"/>
         <w:numPr>
-          <w:numId w:val="1006"/>
+          <w:numId w:val="7"/>
           <w:ilvl w:val="0"/>
         </w:numPr>
       </w:pPr>
@@ -623,7 +623,7 @@
       <w:pPr>
         <w:pStyle w:val="Compact"/>
         <w:numPr>
-          <w:numId w:val="1007"/>
+          <w:numId w:val="8"/>
           <w:ilvl w:val="0"/>
         </w:numPr>
       </w:pPr>
@@ -726,16 +726,16 @@
         <w:t xml:space="preserve">also serve as example source files.</w:t>
       </w:r>
     </w:p>
+    <w:bookmarkStart w:id="34" w:name="goals"/>
     <w:p>
       <w:pPr>
         <w:pStyle w:val="Heading2"/>
       </w:pPr>
-      <w:bookmarkStart w:id="34" w:name="goals"/>
-      <w:bookmarkEnd w:id="34"/>
       <w:r>
         <w:t xml:space="preserve">Goals</w:t>
       </w:r>
     </w:p>
+    <w:bookmarkEnd w:id="34"/>
     <w:p>
       <w:hyperlink w:anchor="composer-cms">
         <w:r>
@@ -784,7 +784,7 @@
       <w:pPr>
         <w:pStyle w:val="Compact"/>
         <w:numPr>
-          <w:numId w:val="1008"/>
+          <w:numId w:val="9"/>
           <w:ilvl w:val="0"/>
         </w:numPr>
       </w:pPr>
@@ -796,7 +796,7 @@
       <w:pPr>
         <w:pStyle w:val="Compact"/>
         <w:numPr>
-          <w:numId w:val="1008"/>
+          <w:numId w:val="9"/>
           <w:ilvl w:val="0"/>
         </w:numPr>
       </w:pPr>
@@ -808,7 +808,7 @@
       <w:pPr>
         <w:pStyle w:val="Compact"/>
         <w:numPr>
-          <w:numId w:val="1008"/>
+          <w:numId w:val="9"/>
           <w:ilvl w:val="0"/>
         </w:numPr>
       </w:pPr>
@@ -820,7 +820,7 @@
       <w:pPr>
         <w:pStyle w:val="Compact"/>
         <w:numPr>
-          <w:numId w:val="1008"/>
+          <w:numId w:val="9"/>
           <w:ilvl w:val="0"/>
         </w:numPr>
       </w:pPr>
@@ -850,7 +850,7 @@
       <w:pPr>
         <w:pStyle w:val="Compact"/>
         <w:numPr>
-          <w:numId w:val="1008"/>
+          <w:numId w:val="9"/>
           <w:ilvl w:val="0"/>
         </w:numPr>
       </w:pPr>
@@ -862,7 +862,7 @@
       <w:pPr>
         <w:pStyle w:val="Compact"/>
         <w:numPr>
-          <w:numId w:val="1008"/>
+          <w:numId w:val="9"/>
           <w:ilvl w:val="0"/>
         </w:numPr>
       </w:pPr>
@@ -874,7 +874,7 @@
       <w:pPr>
         <w:pStyle w:val="Compact"/>
         <w:numPr>
-          <w:numId w:val="1008"/>
+          <w:numId w:val="9"/>
           <w:ilvl w:val="0"/>
         </w:numPr>
       </w:pPr>
@@ -886,7 +886,7 @@
       <w:pPr>
         <w:pStyle w:val="Compact"/>
         <w:numPr>
-          <w:numId w:val="1008"/>
+          <w:numId w:val="9"/>
           <w:ilvl w:val="0"/>
         </w:numPr>
       </w:pPr>
@@ -903,7 +903,7 @@
       <w:pPr>
         <w:pStyle w:val="Compact"/>
         <w:numPr>
-          <w:numId w:val="1009"/>
+          <w:numId w:val="10"/>
           <w:ilvl w:val="0"/>
         </w:numPr>
       </w:pPr>
@@ -915,7 +915,7 @@
       <w:pPr>
         <w:pStyle w:val="Compact"/>
         <w:numPr>
-          <w:numId w:val="1009"/>
+          <w:numId w:val="10"/>
           <w:ilvl w:val="0"/>
         </w:numPr>
       </w:pPr>
@@ -927,7 +927,7 @@
       <w:pPr>
         <w:pStyle w:val="Compact"/>
         <w:numPr>
-          <w:numId w:val="1009"/>
+          <w:numId w:val="10"/>
           <w:ilvl w:val="0"/>
         </w:numPr>
       </w:pPr>
@@ -939,7 +939,7 @@
       <w:pPr>
         <w:pStyle w:val="Compact"/>
         <w:numPr>
-          <w:numId w:val="1009"/>
+          <w:numId w:val="10"/>
           <w:ilvl w:val="0"/>
         </w:numPr>
       </w:pPr>
@@ -951,7 +951,7 @@
       <w:pPr>
         <w:pStyle w:val="Compact"/>
         <w:numPr>
-          <w:numId w:val="1009"/>
+          <w:numId w:val="10"/>
           <w:ilvl w:val="0"/>
         </w:numPr>
       </w:pPr>
@@ -985,7 +985,7 @@
       <w:pPr>
         <w:pStyle w:val="Compact"/>
         <w:numPr>
-          <w:numId w:val="1010"/>
+          <w:numId w:val="11"/>
           <w:ilvl w:val="0"/>
         </w:numPr>
       </w:pPr>
@@ -1008,7 +1008,7 @@
       <w:pPr>
         <w:pStyle w:val="Compact"/>
         <w:numPr>
-          <w:numId w:val="1010"/>
+          <w:numId w:val="11"/>
           <w:ilvl w:val="0"/>
         </w:numPr>
       </w:pPr>
@@ -1052,7 +1052,7 @@
       <w:pPr>
         <w:pStyle w:val="Compact"/>
         <w:numPr>
-          <w:numId w:val="1010"/>
+          <w:numId w:val="11"/>
           <w:ilvl w:val="0"/>
         </w:numPr>
       </w:pPr>
@@ -1064,7 +1064,7 @@
       <w:pPr>
         <w:pStyle w:val="Compact"/>
         <w:numPr>
-          <w:numId w:val="1010"/>
+          <w:numId w:val="11"/>
           <w:ilvl w:val="0"/>
         </w:numPr>
       </w:pPr>
@@ -1076,7 +1076,7 @@
       <w:pPr>
         <w:pStyle w:val="Compact"/>
         <w:numPr>
-          <w:numId w:val="1010"/>
+          <w:numId w:val="11"/>
           <w:ilvl w:val="0"/>
         </w:numPr>
       </w:pPr>
@@ -1088,7 +1088,7 @@
       <w:pPr>
         <w:pStyle w:val="Compact"/>
         <w:numPr>
-          <w:numId w:val="1010"/>
+          <w:numId w:val="11"/>
           <w:ilvl w:val="0"/>
         </w:numPr>
       </w:pPr>
@@ -1148,26 +1148,26 @@
         <w:t xml:space="preserve">, which leverages these two tools to accomplish the original goals with a minimum amount of user knowledge and expertise, and to provide a solid foundation for simplified management of larger content production efforts.</w:t>
       </w:r>
     </w:p>
+    <w:bookmarkStart w:id="36" w:name="details"/>
     <w:p>
       <w:pPr>
         <w:pStyle w:val="Heading1"/>
       </w:pPr>
-      <w:bookmarkStart w:id="36" w:name="details"/>
-      <w:bookmarkEnd w:id="36"/>
       <w:r>
         <w:t xml:space="preserve">Details</w:t>
       </w:r>
     </w:p>
+    <w:bookmarkEnd w:id="36"/>
+    <w:bookmarkStart w:id="37" w:name="compatibility"/>
     <w:p>
       <w:pPr>
         <w:pStyle w:val="Heading2"/>
       </w:pPr>
-      <w:bookmarkStart w:id="37" w:name="compatibility"/>
-      <w:bookmarkEnd w:id="37"/>
       <w:r>
         <w:t xml:space="preserve">Compatibility</w:t>
       </w:r>
     </w:p>
+    <w:bookmarkEnd w:id="37"/>
     <w:p>
       <w:hyperlink w:anchor="composer-cms">
         <w:r>
@@ -1369,16 +1369,16 @@
         <w:t xml:space="preserve">.</w:t>
       </w:r>
     </w:p>
+    <w:bookmarkStart w:id="39" w:name="versioning"/>
     <w:p>
       <w:pPr>
         <w:pStyle w:val="Heading2"/>
       </w:pPr>
-      <w:bookmarkStart w:id="39" w:name="versioning"/>
-      <w:bookmarkEnd w:id="39"/>
       <w:r>
         <w:t xml:space="preserve">Versioning</w:t>
       </w:r>
     </w:p>
+    <w:bookmarkEnd w:id="39"/>
     <w:p>
       <w:hyperlink w:anchor="composer-cms">
         <w:r>
@@ -1433,16 +1433,16 @@
         <w:t xml:space="preserve">If you require greater assurance of stability, use a version of the source that is tagged with a version number.</w:t>
       </w:r>
     </w:p>
+    <w:bookmarkStart w:id="40" w:name="dependencies"/>
     <w:p>
       <w:pPr>
         <w:pStyle w:val="Heading2"/>
       </w:pPr>
-      <w:bookmarkStart w:id="40" w:name="dependencies"/>
-      <w:bookmarkEnd w:id="40"/>
       <w:r>
         <w:t xml:space="preserve">Dependencies</w:t>
       </w:r>
     </w:p>
+    <w:bookmarkEnd w:id="40"/>
     <w:p>
       <w:hyperlink w:anchor="composer-cms">
         <w:r>
@@ -1463,7 +1463,7 @@
       <w:pPr>
         <w:pStyle w:val="Compact"/>
         <w:numPr>
-          <w:numId w:val="1011"/>
+          <w:numId w:val="12"/>
           <w:ilvl w:val="0"/>
         </w:numPr>
       </w:pPr>
@@ -1480,7 +1480,7 @@
       <w:pPr>
         <w:pStyle w:val="Compact"/>
         <w:numPr>
-          <w:numId w:val="1012"/>
+          <w:numId w:val="13"/>
           <w:ilvl w:val="1"/>
         </w:numPr>
       </w:pPr>
@@ -1509,7 +1509,7 @@
       <w:pPr>
         <w:pStyle w:val="Compact"/>
         <w:numPr>
-          <w:numId w:val="1011"/>
+          <w:numId w:val="12"/>
           <w:ilvl w:val="0"/>
         </w:numPr>
       </w:pPr>
@@ -1526,7 +1526,7 @@
       <w:pPr>
         <w:pStyle w:val="Compact"/>
         <w:numPr>
-          <w:numId w:val="1013"/>
+          <w:numId w:val="14"/>
           <w:ilvl w:val="1"/>
         </w:numPr>
       </w:pPr>
@@ -1549,7 +1549,7 @@
       <w:pPr>
         <w:pStyle w:val="Compact"/>
         <w:numPr>
-          <w:numId w:val="1011"/>
+          <w:numId w:val="12"/>
           <w:ilvl w:val="0"/>
         </w:numPr>
       </w:pPr>
@@ -1566,7 +1566,7 @@
       <w:pPr>
         <w:pStyle w:val="Compact"/>
         <w:numPr>
-          <w:numId w:val="1014"/>
+          <w:numId w:val="15"/>
           <w:ilvl w:val="1"/>
         </w:numPr>
       </w:pPr>
@@ -1594,7 +1594,7 @@
       <w:pPr>
         <w:pStyle w:val="Compact"/>
         <w:numPr>
-          <w:numId w:val="1015"/>
+          <w:numId w:val="16"/>
           <w:ilvl w:val="0"/>
         </w:numPr>
       </w:pPr>
@@ -1611,7 +1611,7 @@
       <w:pPr>
         <w:pStyle w:val="Compact"/>
         <w:numPr>
-          <w:numId w:val="1016"/>
+          <w:numId w:val="17"/>
           <w:ilvl w:val="1"/>
         </w:numPr>
       </w:pPr>
@@ -1623,7 +1623,7 @@
       <w:pPr>
         <w:pStyle w:val="Compact"/>
         <w:numPr>
-          <w:numId w:val="1015"/>
+          <w:numId w:val="16"/>
           <w:ilvl w:val="0"/>
         </w:numPr>
       </w:pPr>
@@ -1640,7 +1640,7 @@
       <w:pPr>
         <w:pStyle w:val="Compact"/>
         <w:numPr>
-          <w:numId w:val="1017"/>
+          <w:numId w:val="18"/>
           <w:ilvl w:val="1"/>
         </w:numPr>
       </w:pPr>
@@ -1657,7 +1657,7 @@
       <w:pPr>
         <w:pStyle w:val="Compact"/>
         <w:numPr>
-          <w:numId w:val="1018"/>
+          <w:numId w:val="19"/>
           <w:ilvl w:val="0"/>
         </w:numPr>
       </w:pPr>
@@ -1674,7 +1674,7 @@
       <w:pPr>
         <w:pStyle w:val="Compact"/>
         <w:numPr>
-          <w:numId w:val="1019"/>
+          <w:numId w:val="20"/>
           <w:ilvl w:val="1"/>
         </w:numPr>
       </w:pPr>
@@ -1686,7 +1686,7 @@
       <w:pPr>
         <w:pStyle w:val="Compact"/>
         <w:numPr>
-          <w:numId w:val="1018"/>
+          <w:numId w:val="19"/>
           <w:ilvl w:val="0"/>
         </w:numPr>
       </w:pPr>
@@ -1703,7 +1703,7 @@
       <w:pPr>
         <w:pStyle w:val="Compact"/>
         <w:numPr>
-          <w:numId w:val="1020"/>
+          <w:numId w:val="21"/>
           <w:ilvl w:val="1"/>
         </w:numPr>
       </w:pPr>
@@ -1715,7 +1715,7 @@
       <w:pPr>
         <w:pStyle w:val="Compact"/>
         <w:numPr>
-          <w:numId w:val="1018"/>
+          <w:numId w:val="19"/>
           <w:ilvl w:val="0"/>
         </w:numPr>
       </w:pPr>
@@ -1732,7 +1732,7 @@
       <w:pPr>
         <w:pStyle w:val="Compact"/>
         <w:numPr>
-          <w:numId w:val="1021"/>
+          <w:numId w:val="22"/>
           <w:ilvl w:val="1"/>
         </w:numPr>
       </w:pPr>
@@ -1824,16 +1824,16 @@
         <w:t xml:space="preserve">system it uses to produce some of the output formats (namely PDF).</w:t>
       </w:r>
     </w:p>
+    <w:bookmarkStart w:id="47" w:name="caveats"/>
     <w:p>
       <w:pPr>
         <w:pStyle w:val="Heading2"/>
       </w:pPr>
-      <w:bookmarkStart w:id="47" w:name="caveats"/>
-      <w:bookmarkEnd w:id="47"/>
       <w:r>
         <w:t xml:space="preserve">Caveats</w:t>
       </w:r>
     </w:p>
+    <w:bookmarkEnd w:id="47"/>
     <w:p>
       <w:r>
         <w:t xml:space="preserve">There are a couple important items to be aware of when using</w:t>
@@ -1857,7 +1857,7 @@
       <w:pPr>
         <w:pStyle w:val="Compact"/>
         <w:numPr>
-          <w:numId w:val="1022"/>
+          <w:numId w:val="23"/>
           <w:ilvl w:val="0"/>
         </w:numPr>
       </w:pPr>
@@ -1869,7 +1869,7 @@
       <w:pPr>
         <w:pStyle w:val="Compact"/>
         <w:numPr>
-          <w:numId w:val="1023"/>
+          <w:numId w:val="24"/>
           <w:ilvl w:val="1"/>
         </w:numPr>
       </w:pPr>
@@ -1912,7 +1912,7 @@
       <w:pPr>
         <w:pStyle w:val="Compact"/>
         <w:numPr>
-          <w:numId w:val="1023"/>
+          <w:numId w:val="24"/>
           <w:ilvl w:val="1"/>
         </w:numPr>
       </w:pPr>
@@ -1958,7 +1958,7 @@
       <w:pPr>
         <w:pStyle w:val="Compact"/>
         <w:numPr>
-          <w:numId w:val="1023"/>
+          <w:numId w:val="24"/>
           <w:ilvl w:val="1"/>
         </w:numPr>
       </w:pPr>
@@ -1970,7 +1970,7 @@
       <w:pPr>
         <w:pStyle w:val="Compact"/>
         <w:numPr>
-          <w:numId w:val="1023"/>
+          <w:numId w:val="24"/>
           <w:ilvl w:val="1"/>
         </w:numPr>
       </w:pPr>
@@ -2000,7 +2000,7 @@
       <w:pPr>
         <w:pStyle w:val="Compact"/>
         <w:numPr>
-          <w:numId w:val="1022"/>
+          <w:numId w:val="23"/>
           <w:ilvl w:val="0"/>
         </w:numPr>
       </w:pPr>
@@ -2012,7 +2012,7 @@
       <w:pPr>
         <w:pStyle w:val="Compact"/>
         <w:numPr>
-          <w:numId w:val="1024"/>
+          <w:numId w:val="25"/>
           <w:ilvl w:val="1"/>
         </w:numPr>
       </w:pPr>
@@ -2041,7 +2041,7 @@
       <w:pPr>
         <w:pStyle w:val="Compact"/>
         <w:numPr>
-          <w:numId w:val="1024"/>
+          <w:numId w:val="25"/>
           <w:ilvl w:val="1"/>
         </w:numPr>
       </w:pPr>
@@ -2068,7 +2068,7 @@
       <w:pPr>
         <w:pStyle w:val="Compact"/>
         <w:numPr>
-          <w:numId w:val="1024"/>
+          <w:numId w:val="25"/>
           <w:ilvl w:val="1"/>
         </w:numPr>
       </w:pPr>
@@ -2080,7 +2080,7 @@
       <w:pPr>
         <w:pStyle w:val="Compact"/>
         <w:numPr>
-          <w:numId w:val="1025"/>
+          <w:numId w:val="26"/>
           <w:ilvl w:val="2"/>
         </w:numPr>
       </w:pPr>
@@ -2107,7 +2107,7 @@
       <w:pPr>
         <w:pStyle w:val="Compact"/>
         <w:numPr>
-          <w:numId w:val="1024"/>
+          <w:numId w:val="25"/>
           <w:ilvl w:val="1"/>
         </w:numPr>
       </w:pPr>
@@ -2153,7 +2153,7 @@
       <w:pPr>
         <w:pStyle w:val="Compact"/>
         <w:numPr>
-          <w:numId w:val="1022"/>
+          <w:numId w:val="23"/>
           <w:ilvl w:val="0"/>
         </w:numPr>
       </w:pPr>
@@ -2165,7 +2165,7 @@
       <w:pPr>
         <w:pStyle w:val="Compact"/>
         <w:numPr>
-          <w:numId w:val="1026"/>
+          <w:numId w:val="27"/>
           <w:ilvl w:val="1"/>
         </w:numPr>
       </w:pPr>
@@ -2177,7 +2177,7 @@
       <w:pPr>
         <w:pStyle w:val="Compact"/>
         <w:numPr>
-          <w:numId w:val="1027"/>
+          <w:numId w:val="28"/>
           <w:ilvl w:val="2"/>
         </w:numPr>
       </w:pPr>
@@ -2248,7 +2248,7 @@
       <w:pPr>
         <w:pStyle w:val="Compact"/>
         <w:numPr>
-          <w:numId w:val="1027"/>
+          <w:numId w:val="28"/>
           <w:ilvl w:val="2"/>
         </w:numPr>
       </w:pPr>
@@ -2260,7 +2260,7 @@
       <w:pPr>
         <w:pStyle w:val="Compact"/>
         <w:numPr>
-          <w:numId w:val="1027"/>
+          <w:numId w:val="28"/>
           <w:ilvl w:val="2"/>
         </w:numPr>
       </w:pPr>
@@ -2301,7 +2301,7 @@
       <w:pPr>
         <w:pStyle w:val="Compact"/>
         <w:numPr>
-          <w:numId w:val="1026"/>
+          <w:numId w:val="27"/>
           <w:ilvl w:val="1"/>
         </w:numPr>
       </w:pPr>
@@ -2374,7 +2374,7 @@
       <w:pPr>
         <w:pStyle w:val="Compact"/>
         <w:numPr>
-          <w:numId w:val="1022"/>
+          <w:numId w:val="23"/>
           <w:ilvl w:val="0"/>
         </w:numPr>
       </w:pPr>
@@ -2386,7 +2386,7 @@
       <w:pPr>
         <w:pStyle w:val="Compact"/>
         <w:numPr>
-          <w:numId w:val="1028"/>
+          <w:numId w:val="29"/>
           <w:ilvl w:val="1"/>
         </w:numPr>
       </w:pPr>
@@ -2470,7 +2470,6 @@
         <w:t xml:space="preserve">will be beneficial for their needs.</w:t>
       </w:r>
     </w:p>
-    <w:sectPr/>
   </w:body>
 </w:document>
 </file>
@@ -2482,7 +2481,7 @@
 <file path=word/numbering.xml><?xml version="1.0" encoding="utf-8"?>
 <w:numbering xmlns:w="http://schemas.openxmlformats.org/wordprocessingml/2006/main">
   <w:abstractNum w:abstractNumId="0">
-    <w:nsid w:val="e17f69ba"/>
+    <w:nsid w:val="f7b1a3e0"/>
     <w:multiLevelType w:val="multilevel"/>
     <w:lvl w:ilvl="0">
       <w:numFmt w:val="bullet"/>
@@ -2562,89 +2561,8 @@
       </w:pPr>
     </w:lvl>
   </w:abstractNum>
-  <w:abstractNum w:abstractNumId="990">
-    <w:nsid w:val="a5530541"/>
-    <w:multiLevelType w:val="multilevel"/>
-    <w:lvl w:ilvl="0">
-      <w:numFmt w:val="bullet"/>
-      <w:lvlText w:val=" "/>
-      <w:lvlJc w:val="left"/>
-      <w:pPr>
-        <w:tabs>
-          <w:tab w:val="num" w:pos="0"/>
-        </w:tabs>
-        <w:ind w:left="480" w:hanging="480"/>
-      </w:pPr>
-    </w:lvl>
-    <w:lvl w:ilvl="1">
-      <w:numFmt w:val="bullet"/>
-      <w:lvlText w:val=" "/>
-      <w:lvlJc w:val="left"/>
-      <w:pPr>
-        <w:tabs>
-          <w:tab w:val="num" w:pos="720"/>
-        </w:tabs>
-        <w:ind w:left="1200" w:hanging="480"/>
-      </w:pPr>
-    </w:lvl>
-    <w:lvl w:ilvl="2">
-      <w:numFmt w:val="bullet"/>
-      <w:lvlText w:val=" "/>
-      <w:lvlJc w:val="left"/>
-      <w:pPr>
-        <w:tabs>
-          <w:tab w:val="num" w:pos="1440"/>
-        </w:tabs>
-        <w:ind w:left="1920" w:hanging="480"/>
-      </w:pPr>
-    </w:lvl>
-    <w:lvl w:ilvl="3">
-      <w:numFmt w:val="bullet"/>
-      <w:lvlText w:val=" "/>
-      <w:lvlJc w:val="left"/>
-      <w:pPr>
-        <w:tabs>
-          <w:tab w:val="num" w:pos="2160"/>
-        </w:tabs>
-        <w:ind w:left="2640" w:hanging="480"/>
-      </w:pPr>
-    </w:lvl>
-    <w:lvl w:ilvl="4">
-      <w:numFmt w:val="bullet"/>
-      <w:lvlText w:val=" "/>
-      <w:lvlJc w:val="left"/>
-      <w:pPr>
-        <w:tabs>
-          <w:tab w:val="num" w:pos="2880"/>
-        </w:tabs>
-        <w:ind w:left="3360" w:hanging="480"/>
-      </w:pPr>
-    </w:lvl>
-    <w:lvl w:ilvl="5">
-      <w:numFmt w:val="bullet"/>
-      <w:lvlText w:val=" "/>
-      <w:lvlJc w:val="left"/>
-      <w:pPr>
-        <w:tabs>
-          <w:tab w:val="num" w:pos="3600"/>
-        </w:tabs>
-        <w:ind w:left="4080" w:hanging="480"/>
-      </w:pPr>
-    </w:lvl>
-    <w:lvl w:ilvl="6">
-      <w:numFmt w:val="bullet"/>
-      <w:lvlText w:val=" "/>
-      <w:lvlJc w:val="left"/>
-      <w:pPr>
-        <w:tabs>
-          <w:tab w:val="num" w:pos="4320"/>
-        </w:tabs>
-        <w:ind w:left="4800" w:hanging="480"/>
-      </w:pPr>
-    </w:lvl>
-  </w:abstractNum>
-  <w:abstractNum w:abstractNumId="991">
-    <w:nsid w:val="c860cce9"/>
+  <w:abstractNum w:abstractNumId="2">
+    <w:nsid w:val="4b20d91c"/>
     <w:multiLevelType w:val="multilevel"/>
     <w:lvl w:ilvl="0">
       <w:numFmt w:val="bullet"/>
@@ -2727,92 +2645,89 @@
   <w:num w:numId="1">
     <w:abstractNumId w:val="0"/>
   </w:num>
-  <w:num w:numId="1000">
-    <w:abstractNumId w:val="990"/>
+  <w:num w:numId="2">
+    <w:abstractNumId w:val="2"/>
   </w:num>
-  <w:num w:numId="1001">
-    <w:abstractNumId w:val="991"/>
+  <w:num w:numId="3">
+    <w:abstractNumId w:val="2"/>
   </w:num>
-  <w:num w:numId="1002">
-    <w:abstractNumId w:val="991"/>
+  <w:num w:numId="4">
+    <w:abstractNumId w:val="2"/>
   </w:num>
-  <w:num w:numId="1003">
-    <w:abstractNumId w:val="991"/>
+  <w:num w:numId="5">
+    <w:abstractNumId w:val="2"/>
   </w:num>
-  <w:num w:numId="1004">
-    <w:abstractNumId w:val="991"/>
+  <w:num w:numId="6">
+    <w:abstractNumId w:val="2"/>
   </w:num>
-  <w:num w:numId="1005">
-    <w:abstractNumId w:val="991"/>
+  <w:num w:numId="7">
+    <w:abstractNumId w:val="2"/>
   </w:num>
-  <w:num w:numId="1006">
-    <w:abstractNumId w:val="991"/>
+  <w:num w:numId="8">
+    <w:abstractNumId w:val="2"/>
   </w:num>
-  <w:num w:numId="1007">
-    <w:abstractNumId w:val="991"/>
+  <w:num w:numId="9">
+    <w:abstractNumId w:val="2"/>
   </w:num>
-  <w:num w:numId="1008">
-    <w:abstractNumId w:val="991"/>
+  <w:num w:numId="10">
+    <w:abstractNumId w:val="2"/>
   </w:num>
-  <w:num w:numId="1009">
-    <w:abstractNumId w:val="991"/>
+  <w:num w:numId="11">
+    <w:abstractNumId w:val="2"/>
   </w:num>
-  <w:num w:numId="1010">
-    <w:abstractNumId w:val="991"/>
+  <w:num w:numId="12">
+    <w:abstractNumId w:val="2"/>
   </w:num>
-  <w:num w:numId="1011">
-    <w:abstractNumId w:val="991"/>
+  <w:num w:numId="13">
+    <w:abstractNumId w:val="2"/>
   </w:num>
-  <w:num w:numId="1012">
-    <w:abstractNumId w:val="991"/>
+  <w:num w:numId="14">
+    <w:abstractNumId w:val="2"/>
   </w:num>
-  <w:num w:numId="1013">
-    <w:abstractNumId w:val="991"/>
+  <w:num w:numId="15">
+    <w:abstractNumId w:val="2"/>
   </w:num>
-  <w:num w:numId="1014">
-    <w:abstractNumId w:val="991"/>
+  <w:num w:numId="16">
+    <w:abstractNumId w:val="2"/>
   </w:num>
-  <w:num w:numId="1015">
-    <w:abstractNumId w:val="991"/>
+  <w:num w:numId="17">
+    <w:abstractNumId w:val="2"/>
   </w:num>
-  <w:num w:numId="1016">
-    <w:abstractNumId w:val="991"/>
+  <w:num w:numId="18">
+    <w:abstractNumId w:val="2"/>
   </w:num>
-  <w:num w:numId="1017">
-    <w:abstractNumId w:val="991"/>
+  <w:num w:numId="19">
+    <w:abstractNumId w:val="2"/>
   </w:num>
-  <w:num w:numId="1018">
-    <w:abstractNumId w:val="991"/>
+  <w:num w:numId="20">
+    <w:abstractNumId w:val="2"/>
   </w:num>
-  <w:num w:numId="1019">
-    <w:abstractNumId w:val="991"/>
+  <w:num w:numId="21">
+    <w:abstractNumId w:val="2"/>
   </w:num>
-  <w:num w:numId="1020">
-    <w:abstractNumId w:val="991"/>
+  <w:num w:numId="22">
+    <w:abstractNumId w:val="2"/>
   </w:num>
-  <w:num w:numId="1021">
-    <w:abstractNumId w:val="991"/>
+  <w:num w:numId="23">
+    <w:abstractNumId w:val="2"/>
   </w:num>
-  <w:num w:numId="1022">
-    <w:abstractNumId w:val="991"/>
+  <w:num w:numId="24">
+    <w:abstractNumId w:val="2"/>
   </w:num>
-  <w:num w:numId="1023">
-    <w:abstractNumId w:val="991"/>
+  <w:num w:numId="25">
+    <w:abstractNumId w:val="2"/>
   </w:num>
-  <w:num w:numId="1024">
-    <w:abstractNumId w:val="991"/>
+  <w:num w:numId="26">
+    <w:abstractNumId w:val="2"/>
   </w:num>
-  <w:num w:numId="1025">
-    <w:abstractNumId w:val="991"/>
+  <w:num w:numId="27">
+    <w:abstractNumId w:val="2"/>
   </w:num>
-  <w:num w:numId="1026">
-    <w:abstractNumId w:val="991"/>
+  <w:num w:numId="28">
+    <w:abstractNumId w:val="2"/>
   </w:num>
-  <w:num w:numId="1027">
-    <w:abstractNumId w:val="991"/>
-  </w:num>
-  <w:num w:numId="1028">
-    <w:abstractNumId w:val="991"/>
+  <w:num w:numId="29">
+    <w:abstractNumId w:val="2"/>
   </w:num>
 </w:numbering>
 </file>
@@ -2870,24 +2785,8 @@
       <w:szCs w:val="36"/>
     </w:rPr>
   </w:style>
-  <w:style w:type="paragraph" w:styleId="Subtitle">
-    <w:name w:val="Subtitle"/>
-    <w:basedOn w:val="Title"/>
-    <w:next w:val="Normal"/>
-    <w:qFormat/>
-    <w:pPr>
-      <w:keepNext/>
-      <w:keepLines/>
-      <w:spacing w:before="240" w:after="240"/>
-      <w:jc w:val="center"/>
-    </w:pPr>
-    <w:rPr>
-      <w:sz w:val="30"/>
-      <w:szCs w:val="30"/>
-    </w:rPr>
-  </w:style>
-  <w:style w:type="paragraph" w:styleId="Author">
-    <w:name w:val="Author"/>
+  <w:style w:type="paragraph" w:styleId="Authors">
+    <w:name w:val="Authors"/>
     <w:next w:val="Normal"/>
     <w:qFormat/>
     <w:pPr>
@@ -2905,29 +2804,6 @@
       <w:keepLines/>
       <w:jc w:val="center"/>
     </w:pPr>
-  </w:style>
-  <w:style w:type="paragraph" w:styleId="Abstract">
-    <w:name w:val="Abstract"/>
-    <w:basedOn w:val="Normal"/>
-    <w:next w:val="Normal"/>
-    <w:qFormat/>
-    <w:pPr>
-      <w:keepNext/>
-      <w:keepLines/>
-      <w:spacing w:before="300" w:after="300"/>
-    </w:pPr>
-    <w:rPr>
-      <w:sz w:val="20"/>
-      <w:szCs w:val="20"/>
-    </w:rPr>
-  </w:style>
-  <w:style w:type="paragraph" w:styleId="Bibliography">
-    <w:name w:val="Bibliography"/>
-    <w:basedOn w:val="Normal"/>
-    <w:next w:val="Bibliography"/>
-    <w:qFormat/>
-    <w:pPr/>
-    <w:rPr/>
   </w:style>
   <w:style w:type="paragraph" w:styleId="Heading1">
     <w:name w:val="Heading 1"/>
@@ -2946,8 +2822,8 @@
       <w:b/>
       <w:bCs/>
       <w:color w:val="345A8A" w:themeColor="accent1" w:themeShade="B5"/>
-      <w:sz w:val="32"/>
-      <w:szCs w:val="32"/>
+      <w:sz w:val="36"/>
+      <w:szCs w:val="36"/>
     </w:rPr>
   </w:style>
   <w:style w:type="paragraph" w:styleId="Heading2">
@@ -3156,112 +3032,6 @@
     <w:rPr>
       <w:color w:val="4F81BD" w:themeColor="accent1"/>
     </w:rPr>
-  </w:style>
-  <w:style w:type="paragraph" w:customStyle="1" w:styleId="SourceCode">
-    <w:name w:val="Source Code"/>
-    <w:basedOn w:val="Normal"/>
-    <w:link w:val="VerbatimChar"/>
-    <w:pPr>
-      <w:wordWrap w:val="off"/>
-    </w:pPr>
-  </w:style>
-  <w:style w:type="character" w:customStyle="1" w:styleId="KeywordTok">
-    <w:name w:val="KeywordTok"/>
-    <w:basedOn w:val="VerbatimChar"/>
-    <w:rPr>
-      <w:color w:val="007020"/>
-      <w:b/>
-    </w:rPr>
-  </w:style>
-  <w:style w:type="character" w:customStyle="1" w:styleId="DataTypeTok">
-    <w:name w:val="DataTypeTok"/>
-    <w:basedOn w:val="VerbatimChar"/>
-    <w:rPr>
-      <w:color w:val="902000"/>
-    </w:rPr>
-  </w:style>
-  <w:style w:type="character" w:customStyle="1" w:styleId="DecValTok">
-    <w:name w:val="DecValTok"/>
-    <w:basedOn w:val="VerbatimChar"/>
-    <w:rPr>
-      <w:color w:val="40a070"/>
-    </w:rPr>
-  </w:style>
-  <w:style w:type="character" w:customStyle="1" w:styleId="BaseNTok">
-    <w:name w:val="BaseNTok"/>
-    <w:basedOn w:val="VerbatimChar"/>
-    <w:rPr>
-      <w:color w:val="40a070"/>
-    </w:rPr>
-  </w:style>
-  <w:style w:type="character" w:customStyle="1" w:styleId="FloatTok">
-    <w:name w:val="FloatTok"/>
-    <w:basedOn w:val="VerbatimChar"/>
-    <w:rPr>
-      <w:color w:val="40a070"/>
-    </w:rPr>
-  </w:style>
-  <w:style w:type="character" w:customStyle="1" w:styleId="CharTok">
-    <w:name w:val="CharTok"/>
-    <w:basedOn w:val="VerbatimChar"/>
-    <w:rPr>
-      <w:color w:val="4070a0"/>
-    </w:rPr>
-  </w:style>
-  <w:style w:type="character" w:customStyle="1" w:styleId="StringTok">
-    <w:name w:val="StringTok"/>
-    <w:basedOn w:val="VerbatimChar"/>
-    <w:rPr>
-      <w:color w:val="4070a0"/>
-    </w:rPr>
-  </w:style>
-  <w:style w:type="character" w:customStyle="1" w:styleId="CommentTok">
-    <w:name w:val="CommentTok"/>
-    <w:basedOn w:val="VerbatimChar"/>
-    <w:rPr>
-      <w:color w:val="60a0b0"/>
-      <w:i/>
-    </w:rPr>
-  </w:style>
-  <w:style w:type="character" w:customStyle="1" w:styleId="OtherTok">
-    <w:name w:val="OtherTok"/>
-    <w:basedOn w:val="VerbatimChar"/>
-    <w:rPr>
-      <w:color w:val="007020"/>
-    </w:rPr>
-  </w:style>
-  <w:style w:type="character" w:customStyle="1" w:styleId="AlertTok">
-    <w:name w:val="AlertTok"/>
-    <w:basedOn w:val="VerbatimChar"/>
-    <w:rPr>
-      <w:color w:val="ff0000"/>
-      <w:b/>
-    </w:rPr>
-  </w:style>
-  <w:style w:type="character" w:customStyle="1" w:styleId="FunctionTok">
-    <w:name w:val="FunctionTok"/>
-    <w:basedOn w:val="VerbatimChar"/>
-    <w:rPr>
-      <w:color w:val="06287e"/>
-    </w:rPr>
-  </w:style>
-  <w:style w:type="character" w:customStyle="1" w:styleId="RegionMarkerTok">
-    <w:name w:val="RegionMarkerTok"/>
-    <w:basedOn w:val="VerbatimChar"/>
-    <w:rPr/>
-  </w:style>
-  <w:style w:type="character" w:customStyle="1" w:styleId="ErrorTok">
-    <w:name w:val="ErrorTok"/>
-    <w:basedOn w:val="VerbatimChar"/>
-    <w:rPr>
-      <w:color w:val="ff0000"/>
-      <w:b/>
-    </w:rPr>
-  </w:style>
-  <w:style w:type="character" w:customStyle="1" w:styleId="NormalTok">
-    <w:name w:val="NormalTok"/>
-    <w:basedOn w:val="VerbatimChar"/>
-    <w:rPr/>
   </w:style>
   <w:style w:type="paragraph" w:customStyle="1" w:styleId="SourceCode">
     <w:name w:val="Source Code"/>

</xml_diff>

<commit_message>
[Composer CMS v1.4 :: Thu, 19 Feb 2015 13:12:33 -0800]
</commit_message>
<xml_diff>
--- a/README.docx
+++ b/README.docx
@@ -2481,7 +2481,7 @@
 <file path=word/numbering.xml><?xml version="1.0" encoding="utf-8"?>
 <w:numbering xmlns:w="http://schemas.openxmlformats.org/wordprocessingml/2006/main">
   <w:abstractNum w:abstractNumId="0">
-    <w:nsid w:val="f7b1a3e0"/>
+    <w:nsid w:val="12b7ce93"/>
     <w:multiLevelType w:val="multilevel"/>
     <w:lvl w:ilvl="0">
       <w:numFmt w:val="bullet"/>
@@ -2562,7 +2562,7 @@
     </w:lvl>
   </w:abstractNum>
   <w:abstractNum w:abstractNumId="2">
-    <w:nsid w:val="4b20d91c"/>
+    <w:nsid w:val="79797965"/>
     <w:multiLevelType w:val="multilevel"/>
     <w:lvl w:ilvl="0">
       <w:numFmt w:val="bullet"/>

</xml_diff>

<commit_message>
[Composer CMS v1.4 :: Thu, 19 Feb 2015 13:58:17 -0800]
</commit_message>
<xml_diff>
--- a/README.docx
+++ b/README.docx
@@ -48,7 +48,7 @@
     </w:p>
     <w:p>
       <w:pPr>
-        <w:pStyle w:val="Authors"/>
+        <w:pStyle w:val="Author"/>
       </w:pPr>
       <w:r>
         <w:t xml:space="preserve">Gary</w:t>
@@ -80,16 +80,16 @@
         <w:t xml:space="preserve">(2015-02-19)</w:t>
       </w:r>
     </w:p>
-    <w:bookmarkStart w:id="21" w:name="composer-cms"/>
     <w:p>
       <w:pPr>
         <w:pStyle w:val="Heading2"/>
       </w:pPr>
+      <w:bookmarkStart w:id="21" w:name="composer-cms"/>
+      <w:bookmarkEnd w:id="21"/>
       <w:r>
         <w:t xml:space="preserve">Composer CMS</w:t>
       </w:r>
     </w:p>
-    <w:bookmarkEnd w:id="21"/>
     <w:p>
       <w:r>
         <w:drawing>
@@ -150,7 +150,7 @@
       <w:pPr>
         <w:pStyle w:val="Compact"/>
         <w:numPr>
-          <w:numId w:val="2"/>
+          <w:numId w:val="1001"/>
           <w:ilvl w:val="0"/>
         </w:numPr>
       </w:pPr>
@@ -173,7 +173,7 @@
       <w:pPr>
         <w:pStyle w:val="Compact"/>
         <w:numPr>
-          <w:numId w:val="2"/>
+          <w:numId w:val="1001"/>
           <w:ilvl w:val="0"/>
         </w:numPr>
       </w:pPr>
@@ -186,21 +186,21 @@
         </w:r>
       </w:hyperlink>
     </w:p>
-    <w:bookmarkStart w:id="25" w:name="contents"/>
     <w:p>
       <w:pPr>
         <w:pStyle w:val="Heading2"/>
       </w:pPr>
+      <w:bookmarkStart w:id="25" w:name="contents"/>
+      <w:bookmarkEnd w:id="25"/>
       <w:r>
         <w:t xml:space="preserve">Contents</w:t>
       </w:r>
     </w:p>
-    <w:bookmarkEnd w:id="25"/>
-    <w:p>
-      <w:pPr>
-        <w:pStyle w:val="Compact"/>
-        <w:numPr>
-          <w:numId w:val="3"/>
+    <w:p>
+      <w:pPr>
+        <w:pStyle w:val="Compact"/>
+        <w:numPr>
+          <w:numId w:val="1002"/>
           <w:ilvl w:val="0"/>
         </w:numPr>
       </w:pPr>
@@ -217,7 +217,7 @@
       <w:pPr>
         <w:pStyle w:val="Compact"/>
         <w:numPr>
-          <w:numId w:val="4"/>
+          <w:numId w:val="1003"/>
           <w:ilvl w:val="1"/>
         </w:numPr>
       </w:pPr>
@@ -234,7 +234,7 @@
       <w:pPr>
         <w:pStyle w:val="Compact"/>
         <w:numPr>
-          <w:numId w:val="4"/>
+          <w:numId w:val="1003"/>
           <w:ilvl w:val="1"/>
         </w:numPr>
       </w:pPr>
@@ -251,7 +251,7 @@
       <w:pPr>
         <w:pStyle w:val="Compact"/>
         <w:numPr>
-          <w:numId w:val="4"/>
+          <w:numId w:val="1003"/>
           <w:ilvl w:val="1"/>
         </w:numPr>
       </w:pPr>
@@ -268,7 +268,7 @@
       <w:pPr>
         <w:pStyle w:val="Compact"/>
         <w:numPr>
-          <w:numId w:val="3"/>
+          <w:numId w:val="1002"/>
           <w:ilvl w:val="0"/>
         </w:numPr>
       </w:pPr>
@@ -285,7 +285,7 @@
       <w:pPr>
         <w:pStyle w:val="Compact"/>
         <w:numPr>
-          <w:numId w:val="5"/>
+          <w:numId w:val="1004"/>
           <w:ilvl w:val="1"/>
         </w:numPr>
       </w:pPr>
@@ -302,7 +302,7 @@
       <w:pPr>
         <w:pStyle w:val="Compact"/>
         <w:numPr>
-          <w:numId w:val="5"/>
+          <w:numId w:val="1004"/>
           <w:ilvl w:val="1"/>
         </w:numPr>
       </w:pPr>
@@ -319,7 +319,7 @@
       <w:pPr>
         <w:pStyle w:val="Compact"/>
         <w:numPr>
-          <w:numId w:val="5"/>
+          <w:numId w:val="1004"/>
           <w:ilvl w:val="1"/>
         </w:numPr>
       </w:pPr>
@@ -336,7 +336,7 @@
       <w:pPr>
         <w:pStyle w:val="Compact"/>
         <w:numPr>
-          <w:numId w:val="5"/>
+          <w:numId w:val="1004"/>
           <w:ilvl w:val="1"/>
         </w:numPr>
       </w:pPr>
@@ -349,26 +349,26 @@
         </w:r>
       </w:hyperlink>
     </w:p>
-    <w:bookmarkStart w:id="26" w:name="introduction"/>
     <w:p>
       <w:pPr>
         <w:pStyle w:val="Heading1"/>
       </w:pPr>
+      <w:bookmarkStart w:id="26" w:name="introduction"/>
+      <w:bookmarkEnd w:id="26"/>
       <w:r>
         <w:t xml:space="preserve">Introduction</w:t>
       </w:r>
     </w:p>
-    <w:bookmarkEnd w:id="26"/>
-    <w:bookmarkStart w:id="27" w:name="overview"/>
     <w:p>
       <w:pPr>
         <w:pStyle w:val="Heading2"/>
       </w:pPr>
+      <w:bookmarkStart w:id="27" w:name="overview"/>
+      <w:bookmarkEnd w:id="27"/>
       <w:r>
         <w:t xml:space="preserve">Overview</w:t>
       </w:r>
     </w:p>
-    <w:bookmarkEnd w:id="27"/>
     <w:p>
       <w:hyperlink w:anchor="composer-cms">
         <w:r>
@@ -553,16 +553,16 @@
         <w:t xml:space="preserve">Composer Screenshot</w:t>
       </w:r>
     </w:p>
-    <w:bookmarkStart w:id="32" w:name="quick-start"/>
     <w:p>
       <w:pPr>
         <w:pStyle w:val="Heading2"/>
       </w:pPr>
+      <w:bookmarkStart w:id="32" w:name="quick-start"/>
+      <w:bookmarkEnd w:id="32"/>
       <w:r>
         <w:t xml:space="preserve">Quick Start</w:t>
       </w:r>
     </w:p>
-    <w:bookmarkEnd w:id="32"/>
     <w:p>
       <w:hyperlink w:anchor="composer-cms">
         <w:r>
@@ -583,7 +583,7 @@
       <w:pPr>
         <w:pStyle w:val="Compact"/>
         <w:numPr>
-          <w:numId w:val="6"/>
+          <w:numId w:val="1005"/>
           <w:ilvl w:val="0"/>
         </w:numPr>
       </w:pPr>
@@ -603,7 +603,7 @@
       <w:pPr>
         <w:pStyle w:val="Compact"/>
         <w:numPr>
-          <w:numId w:val="7"/>
+          <w:numId w:val="1006"/>
           <w:ilvl w:val="0"/>
         </w:numPr>
       </w:pPr>
@@ -623,7 +623,7 @@
       <w:pPr>
         <w:pStyle w:val="Compact"/>
         <w:numPr>
-          <w:numId w:val="8"/>
+          <w:numId w:val="1007"/>
           <w:ilvl w:val="0"/>
         </w:numPr>
       </w:pPr>
@@ -726,16 +726,16 @@
         <w:t xml:space="preserve">also serve as example source files.</w:t>
       </w:r>
     </w:p>
-    <w:bookmarkStart w:id="34" w:name="goals"/>
     <w:p>
       <w:pPr>
         <w:pStyle w:val="Heading2"/>
       </w:pPr>
+      <w:bookmarkStart w:id="34" w:name="goals"/>
+      <w:bookmarkEnd w:id="34"/>
       <w:r>
         <w:t xml:space="preserve">Goals</w:t>
       </w:r>
     </w:p>
-    <w:bookmarkEnd w:id="34"/>
     <w:p>
       <w:hyperlink w:anchor="composer-cms">
         <w:r>
@@ -784,7 +784,7 @@
       <w:pPr>
         <w:pStyle w:val="Compact"/>
         <w:numPr>
-          <w:numId w:val="9"/>
+          <w:numId w:val="1008"/>
           <w:ilvl w:val="0"/>
         </w:numPr>
       </w:pPr>
@@ -796,7 +796,7 @@
       <w:pPr>
         <w:pStyle w:val="Compact"/>
         <w:numPr>
-          <w:numId w:val="9"/>
+          <w:numId w:val="1008"/>
           <w:ilvl w:val="0"/>
         </w:numPr>
       </w:pPr>
@@ -808,7 +808,7 @@
       <w:pPr>
         <w:pStyle w:val="Compact"/>
         <w:numPr>
-          <w:numId w:val="9"/>
+          <w:numId w:val="1008"/>
           <w:ilvl w:val="0"/>
         </w:numPr>
       </w:pPr>
@@ -820,7 +820,7 @@
       <w:pPr>
         <w:pStyle w:val="Compact"/>
         <w:numPr>
-          <w:numId w:val="9"/>
+          <w:numId w:val="1008"/>
           <w:ilvl w:val="0"/>
         </w:numPr>
       </w:pPr>
@@ -850,7 +850,7 @@
       <w:pPr>
         <w:pStyle w:val="Compact"/>
         <w:numPr>
-          <w:numId w:val="9"/>
+          <w:numId w:val="1008"/>
           <w:ilvl w:val="0"/>
         </w:numPr>
       </w:pPr>
@@ -862,7 +862,7 @@
       <w:pPr>
         <w:pStyle w:val="Compact"/>
         <w:numPr>
-          <w:numId w:val="9"/>
+          <w:numId w:val="1008"/>
           <w:ilvl w:val="0"/>
         </w:numPr>
       </w:pPr>
@@ -874,7 +874,7 @@
       <w:pPr>
         <w:pStyle w:val="Compact"/>
         <w:numPr>
-          <w:numId w:val="9"/>
+          <w:numId w:val="1008"/>
           <w:ilvl w:val="0"/>
         </w:numPr>
       </w:pPr>
@@ -886,7 +886,7 @@
       <w:pPr>
         <w:pStyle w:val="Compact"/>
         <w:numPr>
-          <w:numId w:val="9"/>
+          <w:numId w:val="1008"/>
           <w:ilvl w:val="0"/>
         </w:numPr>
       </w:pPr>
@@ -903,7 +903,7 @@
       <w:pPr>
         <w:pStyle w:val="Compact"/>
         <w:numPr>
-          <w:numId w:val="10"/>
+          <w:numId w:val="1009"/>
           <w:ilvl w:val="0"/>
         </w:numPr>
       </w:pPr>
@@ -915,7 +915,7 @@
       <w:pPr>
         <w:pStyle w:val="Compact"/>
         <w:numPr>
-          <w:numId w:val="10"/>
+          <w:numId w:val="1009"/>
           <w:ilvl w:val="0"/>
         </w:numPr>
       </w:pPr>
@@ -927,7 +927,7 @@
       <w:pPr>
         <w:pStyle w:val="Compact"/>
         <w:numPr>
-          <w:numId w:val="10"/>
+          <w:numId w:val="1009"/>
           <w:ilvl w:val="0"/>
         </w:numPr>
       </w:pPr>
@@ -939,7 +939,7 @@
       <w:pPr>
         <w:pStyle w:val="Compact"/>
         <w:numPr>
-          <w:numId w:val="10"/>
+          <w:numId w:val="1009"/>
           <w:ilvl w:val="0"/>
         </w:numPr>
       </w:pPr>
@@ -951,7 +951,7 @@
       <w:pPr>
         <w:pStyle w:val="Compact"/>
         <w:numPr>
-          <w:numId w:val="10"/>
+          <w:numId w:val="1009"/>
           <w:ilvl w:val="0"/>
         </w:numPr>
       </w:pPr>
@@ -985,7 +985,7 @@
       <w:pPr>
         <w:pStyle w:val="Compact"/>
         <w:numPr>
-          <w:numId w:val="11"/>
+          <w:numId w:val="1010"/>
           <w:ilvl w:val="0"/>
         </w:numPr>
       </w:pPr>
@@ -1008,7 +1008,7 @@
       <w:pPr>
         <w:pStyle w:val="Compact"/>
         <w:numPr>
-          <w:numId w:val="11"/>
+          <w:numId w:val="1010"/>
           <w:ilvl w:val="0"/>
         </w:numPr>
       </w:pPr>
@@ -1052,7 +1052,7 @@
       <w:pPr>
         <w:pStyle w:val="Compact"/>
         <w:numPr>
-          <w:numId w:val="11"/>
+          <w:numId w:val="1010"/>
           <w:ilvl w:val="0"/>
         </w:numPr>
       </w:pPr>
@@ -1064,7 +1064,7 @@
       <w:pPr>
         <w:pStyle w:val="Compact"/>
         <w:numPr>
-          <w:numId w:val="11"/>
+          <w:numId w:val="1010"/>
           <w:ilvl w:val="0"/>
         </w:numPr>
       </w:pPr>
@@ -1076,7 +1076,7 @@
       <w:pPr>
         <w:pStyle w:val="Compact"/>
         <w:numPr>
-          <w:numId w:val="11"/>
+          <w:numId w:val="1010"/>
           <w:ilvl w:val="0"/>
         </w:numPr>
       </w:pPr>
@@ -1088,7 +1088,7 @@
       <w:pPr>
         <w:pStyle w:val="Compact"/>
         <w:numPr>
-          <w:numId w:val="11"/>
+          <w:numId w:val="1010"/>
           <w:ilvl w:val="0"/>
         </w:numPr>
       </w:pPr>
@@ -1148,26 +1148,26 @@
         <w:t xml:space="preserve">, which leverages these two tools to accomplish the original goals with a minimum amount of user knowledge and expertise, and to provide a solid foundation for simplified management of larger content production efforts.</w:t>
       </w:r>
     </w:p>
-    <w:bookmarkStart w:id="36" w:name="details"/>
     <w:p>
       <w:pPr>
         <w:pStyle w:val="Heading1"/>
       </w:pPr>
+      <w:bookmarkStart w:id="36" w:name="details"/>
+      <w:bookmarkEnd w:id="36"/>
       <w:r>
         <w:t xml:space="preserve">Details</w:t>
       </w:r>
     </w:p>
-    <w:bookmarkEnd w:id="36"/>
-    <w:bookmarkStart w:id="37" w:name="compatibility"/>
     <w:p>
       <w:pPr>
         <w:pStyle w:val="Heading2"/>
       </w:pPr>
+      <w:bookmarkStart w:id="37" w:name="compatibility"/>
+      <w:bookmarkEnd w:id="37"/>
       <w:r>
         <w:t xml:space="preserve">Compatibility</w:t>
       </w:r>
     </w:p>
-    <w:bookmarkEnd w:id="37"/>
     <w:p>
       <w:hyperlink w:anchor="composer-cms">
         <w:r>
@@ -1369,16 +1369,16 @@
         <w:t xml:space="preserve">.</w:t>
       </w:r>
     </w:p>
-    <w:bookmarkStart w:id="39" w:name="versioning"/>
     <w:p>
       <w:pPr>
         <w:pStyle w:val="Heading2"/>
       </w:pPr>
+      <w:bookmarkStart w:id="39" w:name="versioning"/>
+      <w:bookmarkEnd w:id="39"/>
       <w:r>
         <w:t xml:space="preserve">Versioning</w:t>
       </w:r>
     </w:p>
-    <w:bookmarkEnd w:id="39"/>
     <w:p>
       <w:hyperlink w:anchor="composer-cms">
         <w:r>
@@ -1433,16 +1433,16 @@
         <w:t xml:space="preserve">If you require greater assurance of stability, use a version of the source that is tagged with a version number.</w:t>
       </w:r>
     </w:p>
-    <w:bookmarkStart w:id="40" w:name="dependencies"/>
     <w:p>
       <w:pPr>
         <w:pStyle w:val="Heading2"/>
       </w:pPr>
+      <w:bookmarkStart w:id="40" w:name="dependencies"/>
+      <w:bookmarkEnd w:id="40"/>
       <w:r>
         <w:t xml:space="preserve">Dependencies</w:t>
       </w:r>
     </w:p>
-    <w:bookmarkEnd w:id="40"/>
     <w:p>
       <w:hyperlink w:anchor="composer-cms">
         <w:r>
@@ -1463,7 +1463,7 @@
       <w:pPr>
         <w:pStyle w:val="Compact"/>
         <w:numPr>
-          <w:numId w:val="12"/>
+          <w:numId w:val="1011"/>
           <w:ilvl w:val="0"/>
         </w:numPr>
       </w:pPr>
@@ -1480,7 +1480,7 @@
       <w:pPr>
         <w:pStyle w:val="Compact"/>
         <w:numPr>
-          <w:numId w:val="13"/>
+          <w:numId w:val="1012"/>
           <w:ilvl w:val="1"/>
         </w:numPr>
       </w:pPr>
@@ -1509,7 +1509,7 @@
       <w:pPr>
         <w:pStyle w:val="Compact"/>
         <w:numPr>
-          <w:numId w:val="12"/>
+          <w:numId w:val="1011"/>
           <w:ilvl w:val="0"/>
         </w:numPr>
       </w:pPr>
@@ -1526,7 +1526,7 @@
       <w:pPr>
         <w:pStyle w:val="Compact"/>
         <w:numPr>
-          <w:numId w:val="14"/>
+          <w:numId w:val="1013"/>
           <w:ilvl w:val="1"/>
         </w:numPr>
       </w:pPr>
@@ -1549,7 +1549,7 @@
       <w:pPr>
         <w:pStyle w:val="Compact"/>
         <w:numPr>
-          <w:numId w:val="12"/>
+          <w:numId w:val="1011"/>
           <w:ilvl w:val="0"/>
         </w:numPr>
       </w:pPr>
@@ -1566,7 +1566,7 @@
       <w:pPr>
         <w:pStyle w:val="Compact"/>
         <w:numPr>
-          <w:numId w:val="15"/>
+          <w:numId w:val="1014"/>
           <w:ilvl w:val="1"/>
         </w:numPr>
       </w:pPr>
@@ -1594,7 +1594,7 @@
       <w:pPr>
         <w:pStyle w:val="Compact"/>
         <w:numPr>
-          <w:numId w:val="16"/>
+          <w:numId w:val="1015"/>
           <w:ilvl w:val="0"/>
         </w:numPr>
       </w:pPr>
@@ -1611,7 +1611,7 @@
       <w:pPr>
         <w:pStyle w:val="Compact"/>
         <w:numPr>
-          <w:numId w:val="17"/>
+          <w:numId w:val="1016"/>
           <w:ilvl w:val="1"/>
         </w:numPr>
       </w:pPr>
@@ -1623,7 +1623,7 @@
       <w:pPr>
         <w:pStyle w:val="Compact"/>
         <w:numPr>
-          <w:numId w:val="16"/>
+          <w:numId w:val="1015"/>
           <w:ilvl w:val="0"/>
         </w:numPr>
       </w:pPr>
@@ -1640,7 +1640,7 @@
       <w:pPr>
         <w:pStyle w:val="Compact"/>
         <w:numPr>
-          <w:numId w:val="18"/>
+          <w:numId w:val="1017"/>
           <w:ilvl w:val="1"/>
         </w:numPr>
       </w:pPr>
@@ -1657,7 +1657,7 @@
       <w:pPr>
         <w:pStyle w:val="Compact"/>
         <w:numPr>
-          <w:numId w:val="19"/>
+          <w:numId w:val="1018"/>
           <w:ilvl w:val="0"/>
         </w:numPr>
       </w:pPr>
@@ -1674,7 +1674,7 @@
       <w:pPr>
         <w:pStyle w:val="Compact"/>
         <w:numPr>
-          <w:numId w:val="20"/>
+          <w:numId w:val="1019"/>
           <w:ilvl w:val="1"/>
         </w:numPr>
       </w:pPr>
@@ -1686,7 +1686,7 @@
       <w:pPr>
         <w:pStyle w:val="Compact"/>
         <w:numPr>
-          <w:numId w:val="19"/>
+          <w:numId w:val="1018"/>
           <w:ilvl w:val="0"/>
         </w:numPr>
       </w:pPr>
@@ -1703,7 +1703,7 @@
       <w:pPr>
         <w:pStyle w:val="Compact"/>
         <w:numPr>
-          <w:numId w:val="21"/>
+          <w:numId w:val="1020"/>
           <w:ilvl w:val="1"/>
         </w:numPr>
       </w:pPr>
@@ -1715,7 +1715,7 @@
       <w:pPr>
         <w:pStyle w:val="Compact"/>
         <w:numPr>
-          <w:numId w:val="19"/>
+          <w:numId w:val="1018"/>
           <w:ilvl w:val="0"/>
         </w:numPr>
       </w:pPr>
@@ -1732,7 +1732,7 @@
       <w:pPr>
         <w:pStyle w:val="Compact"/>
         <w:numPr>
-          <w:numId w:val="22"/>
+          <w:numId w:val="1021"/>
           <w:ilvl w:val="1"/>
         </w:numPr>
       </w:pPr>
@@ -1824,16 +1824,16 @@
         <w:t xml:space="preserve">system it uses to produce some of the output formats (namely PDF).</w:t>
       </w:r>
     </w:p>
-    <w:bookmarkStart w:id="47" w:name="caveats"/>
     <w:p>
       <w:pPr>
         <w:pStyle w:val="Heading2"/>
       </w:pPr>
+      <w:bookmarkStart w:id="47" w:name="caveats"/>
+      <w:bookmarkEnd w:id="47"/>
       <w:r>
         <w:t xml:space="preserve">Caveats</w:t>
       </w:r>
     </w:p>
-    <w:bookmarkEnd w:id="47"/>
     <w:p>
       <w:r>
         <w:t xml:space="preserve">There are a couple important items to be aware of when using</w:t>
@@ -1857,7 +1857,7 @@
       <w:pPr>
         <w:pStyle w:val="Compact"/>
         <w:numPr>
-          <w:numId w:val="23"/>
+          <w:numId w:val="1022"/>
           <w:ilvl w:val="0"/>
         </w:numPr>
       </w:pPr>
@@ -1869,7 +1869,7 @@
       <w:pPr>
         <w:pStyle w:val="Compact"/>
         <w:numPr>
-          <w:numId w:val="24"/>
+          <w:numId w:val="1023"/>
           <w:ilvl w:val="1"/>
         </w:numPr>
       </w:pPr>
@@ -1912,7 +1912,7 @@
       <w:pPr>
         <w:pStyle w:val="Compact"/>
         <w:numPr>
-          <w:numId w:val="24"/>
+          <w:numId w:val="1023"/>
           <w:ilvl w:val="1"/>
         </w:numPr>
       </w:pPr>
@@ -1958,7 +1958,7 @@
       <w:pPr>
         <w:pStyle w:val="Compact"/>
         <w:numPr>
-          <w:numId w:val="24"/>
+          <w:numId w:val="1023"/>
           <w:ilvl w:val="1"/>
         </w:numPr>
       </w:pPr>
@@ -1970,7 +1970,7 @@
       <w:pPr>
         <w:pStyle w:val="Compact"/>
         <w:numPr>
-          <w:numId w:val="24"/>
+          <w:numId w:val="1023"/>
           <w:ilvl w:val="1"/>
         </w:numPr>
       </w:pPr>
@@ -2000,7 +2000,7 @@
       <w:pPr>
         <w:pStyle w:val="Compact"/>
         <w:numPr>
-          <w:numId w:val="23"/>
+          <w:numId w:val="1022"/>
           <w:ilvl w:val="0"/>
         </w:numPr>
       </w:pPr>
@@ -2012,7 +2012,7 @@
       <w:pPr>
         <w:pStyle w:val="Compact"/>
         <w:numPr>
-          <w:numId w:val="25"/>
+          <w:numId w:val="1024"/>
           <w:ilvl w:val="1"/>
         </w:numPr>
       </w:pPr>
@@ -2041,7 +2041,7 @@
       <w:pPr>
         <w:pStyle w:val="Compact"/>
         <w:numPr>
-          <w:numId w:val="25"/>
+          <w:numId w:val="1024"/>
           <w:ilvl w:val="1"/>
         </w:numPr>
       </w:pPr>
@@ -2068,7 +2068,7 @@
       <w:pPr>
         <w:pStyle w:val="Compact"/>
         <w:numPr>
-          <w:numId w:val="25"/>
+          <w:numId w:val="1024"/>
           <w:ilvl w:val="1"/>
         </w:numPr>
       </w:pPr>
@@ -2080,7 +2080,7 @@
       <w:pPr>
         <w:pStyle w:val="Compact"/>
         <w:numPr>
-          <w:numId w:val="26"/>
+          <w:numId w:val="1025"/>
           <w:ilvl w:val="2"/>
         </w:numPr>
       </w:pPr>
@@ -2107,7 +2107,7 @@
       <w:pPr>
         <w:pStyle w:val="Compact"/>
         <w:numPr>
-          <w:numId w:val="25"/>
+          <w:numId w:val="1024"/>
           <w:ilvl w:val="1"/>
         </w:numPr>
       </w:pPr>
@@ -2153,7 +2153,7 @@
       <w:pPr>
         <w:pStyle w:val="Compact"/>
         <w:numPr>
-          <w:numId w:val="23"/>
+          <w:numId w:val="1022"/>
           <w:ilvl w:val="0"/>
         </w:numPr>
       </w:pPr>
@@ -2165,7 +2165,7 @@
       <w:pPr>
         <w:pStyle w:val="Compact"/>
         <w:numPr>
-          <w:numId w:val="27"/>
+          <w:numId w:val="1026"/>
           <w:ilvl w:val="1"/>
         </w:numPr>
       </w:pPr>
@@ -2177,7 +2177,7 @@
       <w:pPr>
         <w:pStyle w:val="Compact"/>
         <w:numPr>
-          <w:numId w:val="28"/>
+          <w:numId w:val="1027"/>
           <w:ilvl w:val="2"/>
         </w:numPr>
       </w:pPr>
@@ -2248,7 +2248,7 @@
       <w:pPr>
         <w:pStyle w:val="Compact"/>
         <w:numPr>
-          <w:numId w:val="28"/>
+          <w:numId w:val="1027"/>
           <w:ilvl w:val="2"/>
         </w:numPr>
       </w:pPr>
@@ -2260,7 +2260,7 @@
       <w:pPr>
         <w:pStyle w:val="Compact"/>
         <w:numPr>
-          <w:numId w:val="28"/>
+          <w:numId w:val="1027"/>
           <w:ilvl w:val="2"/>
         </w:numPr>
       </w:pPr>
@@ -2301,7 +2301,7 @@
       <w:pPr>
         <w:pStyle w:val="Compact"/>
         <w:numPr>
-          <w:numId w:val="27"/>
+          <w:numId w:val="1026"/>
           <w:ilvl w:val="1"/>
         </w:numPr>
       </w:pPr>
@@ -2374,7 +2374,7 @@
       <w:pPr>
         <w:pStyle w:val="Compact"/>
         <w:numPr>
-          <w:numId w:val="23"/>
+          <w:numId w:val="1022"/>
           <w:ilvl w:val="0"/>
         </w:numPr>
       </w:pPr>
@@ -2386,7 +2386,7 @@
       <w:pPr>
         <w:pStyle w:val="Compact"/>
         <w:numPr>
-          <w:numId w:val="29"/>
+          <w:numId w:val="1028"/>
           <w:ilvl w:val="1"/>
         </w:numPr>
       </w:pPr>
@@ -2470,6 +2470,7 @@
         <w:t xml:space="preserve">will be beneficial for their needs.</w:t>
       </w:r>
     </w:p>
+    <w:sectPr/>
   </w:body>
 </w:document>
 </file>
@@ -2481,7 +2482,7 @@
 <file path=word/numbering.xml><?xml version="1.0" encoding="utf-8"?>
 <w:numbering xmlns:w="http://schemas.openxmlformats.org/wordprocessingml/2006/main">
   <w:abstractNum w:abstractNumId="0">
-    <w:nsid w:val="12b7ce93"/>
+    <w:nsid w:val="e17f69ba"/>
     <w:multiLevelType w:val="multilevel"/>
     <w:lvl w:ilvl="0">
       <w:numFmt w:val="bullet"/>
@@ -2561,8 +2562,89 @@
       </w:pPr>
     </w:lvl>
   </w:abstractNum>
-  <w:abstractNum w:abstractNumId="2">
-    <w:nsid w:val="79797965"/>
+  <w:abstractNum w:abstractNumId="990">
+    <w:nsid w:val="4e1219d0"/>
+    <w:multiLevelType w:val="multilevel"/>
+    <w:lvl w:ilvl="0">
+      <w:numFmt w:val="bullet"/>
+      <w:lvlText w:val=" "/>
+      <w:lvlJc w:val="left"/>
+      <w:pPr>
+        <w:tabs>
+          <w:tab w:val="num" w:pos="0"/>
+        </w:tabs>
+        <w:ind w:left="480" w:hanging="480"/>
+      </w:pPr>
+    </w:lvl>
+    <w:lvl w:ilvl="1">
+      <w:numFmt w:val="bullet"/>
+      <w:lvlText w:val=" "/>
+      <w:lvlJc w:val="left"/>
+      <w:pPr>
+        <w:tabs>
+          <w:tab w:val="num" w:pos="720"/>
+        </w:tabs>
+        <w:ind w:left="1200" w:hanging="480"/>
+      </w:pPr>
+    </w:lvl>
+    <w:lvl w:ilvl="2">
+      <w:numFmt w:val="bullet"/>
+      <w:lvlText w:val=" "/>
+      <w:lvlJc w:val="left"/>
+      <w:pPr>
+        <w:tabs>
+          <w:tab w:val="num" w:pos="1440"/>
+        </w:tabs>
+        <w:ind w:left="1920" w:hanging="480"/>
+      </w:pPr>
+    </w:lvl>
+    <w:lvl w:ilvl="3">
+      <w:numFmt w:val="bullet"/>
+      <w:lvlText w:val=" "/>
+      <w:lvlJc w:val="left"/>
+      <w:pPr>
+        <w:tabs>
+          <w:tab w:val="num" w:pos="2160"/>
+        </w:tabs>
+        <w:ind w:left="2640" w:hanging="480"/>
+      </w:pPr>
+    </w:lvl>
+    <w:lvl w:ilvl="4">
+      <w:numFmt w:val="bullet"/>
+      <w:lvlText w:val=" "/>
+      <w:lvlJc w:val="left"/>
+      <w:pPr>
+        <w:tabs>
+          <w:tab w:val="num" w:pos="2880"/>
+        </w:tabs>
+        <w:ind w:left="3360" w:hanging="480"/>
+      </w:pPr>
+    </w:lvl>
+    <w:lvl w:ilvl="5">
+      <w:numFmt w:val="bullet"/>
+      <w:lvlText w:val=" "/>
+      <w:lvlJc w:val="left"/>
+      <w:pPr>
+        <w:tabs>
+          <w:tab w:val="num" w:pos="3600"/>
+        </w:tabs>
+        <w:ind w:left="4080" w:hanging="480"/>
+      </w:pPr>
+    </w:lvl>
+    <w:lvl w:ilvl="6">
+      <w:numFmt w:val="bullet"/>
+      <w:lvlText w:val=" "/>
+      <w:lvlJc w:val="left"/>
+      <w:pPr>
+        <w:tabs>
+          <w:tab w:val="num" w:pos="4320"/>
+        </w:tabs>
+        <w:ind w:left="4800" w:hanging="480"/>
+      </w:pPr>
+    </w:lvl>
+  </w:abstractNum>
+  <w:abstractNum w:abstractNumId="991">
+    <w:nsid w:val="4be6e43e"/>
     <w:multiLevelType w:val="multilevel"/>
     <w:lvl w:ilvl="0">
       <w:numFmt w:val="bullet"/>
@@ -2645,89 +2727,92 @@
   <w:num w:numId="1">
     <w:abstractNumId w:val="0"/>
   </w:num>
-  <w:num w:numId="2">
-    <w:abstractNumId w:val="2"/>
+  <w:num w:numId="1000">
+    <w:abstractNumId w:val="990"/>
   </w:num>
-  <w:num w:numId="3">
-    <w:abstractNumId w:val="2"/>
+  <w:num w:numId="1001">
+    <w:abstractNumId w:val="991"/>
   </w:num>
-  <w:num w:numId="4">
-    <w:abstractNumId w:val="2"/>
+  <w:num w:numId="1002">
+    <w:abstractNumId w:val="991"/>
   </w:num>
-  <w:num w:numId="5">
-    <w:abstractNumId w:val="2"/>
+  <w:num w:numId="1003">
+    <w:abstractNumId w:val="991"/>
   </w:num>
-  <w:num w:numId="6">
-    <w:abstractNumId w:val="2"/>
+  <w:num w:numId="1004">
+    <w:abstractNumId w:val="991"/>
   </w:num>
-  <w:num w:numId="7">
-    <w:abstractNumId w:val="2"/>
+  <w:num w:numId="1005">
+    <w:abstractNumId w:val="991"/>
   </w:num>
-  <w:num w:numId="8">
-    <w:abstractNumId w:val="2"/>
+  <w:num w:numId="1006">
+    <w:abstractNumId w:val="991"/>
   </w:num>
-  <w:num w:numId="9">
-    <w:abstractNumId w:val="2"/>
+  <w:num w:numId="1007">
+    <w:abstractNumId w:val="991"/>
   </w:num>
-  <w:num w:numId="10">
-    <w:abstractNumId w:val="2"/>
+  <w:num w:numId="1008">
+    <w:abstractNumId w:val="991"/>
   </w:num>
-  <w:num w:numId="11">
-    <w:abstractNumId w:val="2"/>
+  <w:num w:numId="1009">
+    <w:abstractNumId w:val="991"/>
   </w:num>
-  <w:num w:numId="12">
-    <w:abstractNumId w:val="2"/>
+  <w:num w:numId="1010">
+    <w:abstractNumId w:val="991"/>
   </w:num>
-  <w:num w:numId="13">
-    <w:abstractNumId w:val="2"/>
+  <w:num w:numId="1011">
+    <w:abstractNumId w:val="991"/>
   </w:num>
-  <w:num w:numId="14">
-    <w:abstractNumId w:val="2"/>
+  <w:num w:numId="1012">
+    <w:abstractNumId w:val="991"/>
   </w:num>
-  <w:num w:numId="15">
-    <w:abstractNumId w:val="2"/>
+  <w:num w:numId="1013">
+    <w:abstractNumId w:val="991"/>
   </w:num>
-  <w:num w:numId="16">
-    <w:abstractNumId w:val="2"/>
+  <w:num w:numId="1014">
+    <w:abstractNumId w:val="991"/>
   </w:num>
-  <w:num w:numId="17">
-    <w:abstractNumId w:val="2"/>
+  <w:num w:numId="1015">
+    <w:abstractNumId w:val="991"/>
   </w:num>
-  <w:num w:numId="18">
-    <w:abstractNumId w:val="2"/>
+  <w:num w:numId="1016">
+    <w:abstractNumId w:val="991"/>
   </w:num>
-  <w:num w:numId="19">
-    <w:abstractNumId w:val="2"/>
+  <w:num w:numId="1017">
+    <w:abstractNumId w:val="991"/>
   </w:num>
-  <w:num w:numId="20">
-    <w:abstractNumId w:val="2"/>
+  <w:num w:numId="1018">
+    <w:abstractNumId w:val="991"/>
   </w:num>
-  <w:num w:numId="21">
-    <w:abstractNumId w:val="2"/>
+  <w:num w:numId="1019">
+    <w:abstractNumId w:val="991"/>
   </w:num>
-  <w:num w:numId="22">
-    <w:abstractNumId w:val="2"/>
+  <w:num w:numId="1020">
+    <w:abstractNumId w:val="991"/>
   </w:num>
-  <w:num w:numId="23">
-    <w:abstractNumId w:val="2"/>
+  <w:num w:numId="1021">
+    <w:abstractNumId w:val="991"/>
   </w:num>
-  <w:num w:numId="24">
-    <w:abstractNumId w:val="2"/>
+  <w:num w:numId="1022">
+    <w:abstractNumId w:val="991"/>
   </w:num>
-  <w:num w:numId="25">
-    <w:abstractNumId w:val="2"/>
+  <w:num w:numId="1023">
+    <w:abstractNumId w:val="991"/>
   </w:num>
-  <w:num w:numId="26">
-    <w:abstractNumId w:val="2"/>
+  <w:num w:numId="1024">
+    <w:abstractNumId w:val="991"/>
   </w:num>
-  <w:num w:numId="27">
-    <w:abstractNumId w:val="2"/>
+  <w:num w:numId="1025">
+    <w:abstractNumId w:val="991"/>
   </w:num>
-  <w:num w:numId="28">
-    <w:abstractNumId w:val="2"/>
+  <w:num w:numId="1026">
+    <w:abstractNumId w:val="991"/>
   </w:num>
-  <w:num w:numId="29">
-    <w:abstractNumId w:val="2"/>
+  <w:num w:numId="1027">
+    <w:abstractNumId w:val="991"/>
+  </w:num>
+  <w:num w:numId="1028">
+    <w:abstractNumId w:val="991"/>
   </w:num>
 </w:numbering>
 </file>
@@ -2785,8 +2870,24 @@
       <w:szCs w:val="36"/>
     </w:rPr>
   </w:style>
-  <w:style w:type="paragraph" w:styleId="Authors">
-    <w:name w:val="Authors"/>
+  <w:style w:type="paragraph" w:styleId="Subtitle">
+    <w:name w:val="Subtitle"/>
+    <w:basedOn w:val="Title"/>
+    <w:next w:val="Normal"/>
+    <w:qFormat/>
+    <w:pPr>
+      <w:keepNext/>
+      <w:keepLines/>
+      <w:spacing w:before="240" w:after="240"/>
+      <w:jc w:val="center"/>
+    </w:pPr>
+    <w:rPr>
+      <w:sz w:val="30"/>
+      <w:szCs w:val="30"/>
+    </w:rPr>
+  </w:style>
+  <w:style w:type="paragraph" w:styleId="Author">
+    <w:name w:val="Author"/>
     <w:next w:val="Normal"/>
     <w:qFormat/>
     <w:pPr>
@@ -2804,6 +2905,29 @@
       <w:keepLines/>
       <w:jc w:val="center"/>
     </w:pPr>
+  </w:style>
+  <w:style w:type="paragraph" w:styleId="Abstract">
+    <w:name w:val="Abstract"/>
+    <w:basedOn w:val="Normal"/>
+    <w:next w:val="Normal"/>
+    <w:qFormat/>
+    <w:pPr>
+      <w:keepNext/>
+      <w:keepLines/>
+      <w:spacing w:before="300" w:after="300"/>
+    </w:pPr>
+    <w:rPr>
+      <w:sz w:val="20"/>
+      <w:szCs w:val="20"/>
+    </w:rPr>
+  </w:style>
+  <w:style w:type="paragraph" w:styleId="Bibliography">
+    <w:name w:val="Bibliography"/>
+    <w:basedOn w:val="Normal"/>
+    <w:next w:val="Bibliography"/>
+    <w:qFormat/>
+    <w:pPr/>
+    <w:rPr/>
   </w:style>
   <w:style w:type="paragraph" w:styleId="Heading1">
     <w:name w:val="Heading 1"/>
@@ -2822,8 +2946,8 @@
       <w:b/>
       <w:bCs/>
       <w:color w:val="345A8A" w:themeColor="accent1" w:themeShade="B5"/>
-      <w:sz w:val="36"/>
-      <w:szCs w:val="36"/>
+      <w:sz w:val="32"/>
+      <w:szCs w:val="32"/>
     </w:rPr>
   </w:style>
   <w:style w:type="paragraph" w:styleId="Heading2">
@@ -3032,6 +3156,112 @@
     <w:rPr>
       <w:color w:val="4F81BD" w:themeColor="accent1"/>
     </w:rPr>
+  </w:style>
+  <w:style w:type="paragraph" w:customStyle="1" w:styleId="SourceCode">
+    <w:name w:val="Source Code"/>
+    <w:basedOn w:val="Normal"/>
+    <w:link w:val="VerbatimChar"/>
+    <w:pPr>
+      <w:wordWrap w:val="off"/>
+    </w:pPr>
+  </w:style>
+  <w:style w:type="character" w:customStyle="1" w:styleId="KeywordTok">
+    <w:name w:val="KeywordTok"/>
+    <w:basedOn w:val="VerbatimChar"/>
+    <w:rPr>
+      <w:color w:val="007020"/>
+      <w:b/>
+    </w:rPr>
+  </w:style>
+  <w:style w:type="character" w:customStyle="1" w:styleId="DataTypeTok">
+    <w:name w:val="DataTypeTok"/>
+    <w:basedOn w:val="VerbatimChar"/>
+    <w:rPr>
+      <w:color w:val="902000"/>
+    </w:rPr>
+  </w:style>
+  <w:style w:type="character" w:customStyle="1" w:styleId="DecValTok">
+    <w:name w:val="DecValTok"/>
+    <w:basedOn w:val="VerbatimChar"/>
+    <w:rPr>
+      <w:color w:val="40a070"/>
+    </w:rPr>
+  </w:style>
+  <w:style w:type="character" w:customStyle="1" w:styleId="BaseNTok">
+    <w:name w:val="BaseNTok"/>
+    <w:basedOn w:val="VerbatimChar"/>
+    <w:rPr>
+      <w:color w:val="40a070"/>
+    </w:rPr>
+  </w:style>
+  <w:style w:type="character" w:customStyle="1" w:styleId="FloatTok">
+    <w:name w:val="FloatTok"/>
+    <w:basedOn w:val="VerbatimChar"/>
+    <w:rPr>
+      <w:color w:val="40a070"/>
+    </w:rPr>
+  </w:style>
+  <w:style w:type="character" w:customStyle="1" w:styleId="CharTok">
+    <w:name w:val="CharTok"/>
+    <w:basedOn w:val="VerbatimChar"/>
+    <w:rPr>
+      <w:color w:val="4070a0"/>
+    </w:rPr>
+  </w:style>
+  <w:style w:type="character" w:customStyle="1" w:styleId="StringTok">
+    <w:name w:val="StringTok"/>
+    <w:basedOn w:val="VerbatimChar"/>
+    <w:rPr>
+      <w:color w:val="4070a0"/>
+    </w:rPr>
+  </w:style>
+  <w:style w:type="character" w:customStyle="1" w:styleId="CommentTok">
+    <w:name w:val="CommentTok"/>
+    <w:basedOn w:val="VerbatimChar"/>
+    <w:rPr>
+      <w:color w:val="60a0b0"/>
+      <w:i/>
+    </w:rPr>
+  </w:style>
+  <w:style w:type="character" w:customStyle="1" w:styleId="OtherTok">
+    <w:name w:val="OtherTok"/>
+    <w:basedOn w:val="VerbatimChar"/>
+    <w:rPr>
+      <w:color w:val="007020"/>
+    </w:rPr>
+  </w:style>
+  <w:style w:type="character" w:customStyle="1" w:styleId="AlertTok">
+    <w:name w:val="AlertTok"/>
+    <w:basedOn w:val="VerbatimChar"/>
+    <w:rPr>
+      <w:color w:val="ff0000"/>
+      <w:b/>
+    </w:rPr>
+  </w:style>
+  <w:style w:type="character" w:customStyle="1" w:styleId="FunctionTok">
+    <w:name w:val="FunctionTok"/>
+    <w:basedOn w:val="VerbatimChar"/>
+    <w:rPr>
+      <w:color w:val="06287e"/>
+    </w:rPr>
+  </w:style>
+  <w:style w:type="character" w:customStyle="1" w:styleId="RegionMarkerTok">
+    <w:name w:val="RegionMarkerTok"/>
+    <w:basedOn w:val="VerbatimChar"/>
+    <w:rPr/>
+  </w:style>
+  <w:style w:type="character" w:customStyle="1" w:styleId="ErrorTok">
+    <w:name w:val="ErrorTok"/>
+    <w:basedOn w:val="VerbatimChar"/>
+    <w:rPr>
+      <w:color w:val="ff0000"/>
+      <w:b/>
+    </w:rPr>
+  </w:style>
+  <w:style w:type="character" w:customStyle="1" w:styleId="NormalTok">
+    <w:name w:val="NormalTok"/>
+    <w:basedOn w:val="VerbatimChar"/>
+    <w:rPr/>
   </w:style>
   <w:style w:type="paragraph" w:customStyle="1" w:styleId="SourceCode">
     <w:name w:val="Source Code"/>

</xml_diff>

<commit_message>
[Composer CMS v1.4 :: Thu, 19 Feb 2015 16:49:52 -0800]
</commit_message>
<xml_diff>
--- a/README.docx
+++ b/README.docx
@@ -2563,7 +2563,7 @@
     </w:lvl>
   </w:abstractNum>
   <w:abstractNum w:abstractNumId="990">
-    <w:nsid w:val="4e1219d0"/>
+    <w:nsid w:val="e0e9bb4a"/>
     <w:multiLevelType w:val="multilevel"/>
     <w:lvl w:ilvl="0">
       <w:numFmt w:val="bullet"/>
@@ -2644,7 +2644,7 @@
     </w:lvl>
   </w:abstractNum>
   <w:abstractNum w:abstractNumId="991">
-    <w:nsid w:val="4be6e43e"/>
+    <w:nsid w:val="dbd145f2"/>
     <w:multiLevelType w:val="multilevel"/>
     <w:lvl w:ilvl="0">
       <w:numFmt w:val="bullet"/>

</xml_diff>

<commit_message>
[Composer CMS v1.4 :: Thu, 19 Feb 2015 17:33:17 -0800]
</commit_message>
<xml_diff>
--- a/README.docx
+++ b/README.docx
@@ -2563,7 +2563,7 @@
     </w:lvl>
   </w:abstractNum>
   <w:abstractNum w:abstractNumId="990">
-    <w:nsid w:val="e0e9bb4a"/>
+    <w:nsid w:val="54cbc31a"/>
     <w:multiLevelType w:val="multilevel"/>
     <w:lvl w:ilvl="0">
       <w:numFmt w:val="bullet"/>
@@ -2644,7 +2644,7 @@
     </w:lvl>
   </w:abstractNum>
   <w:abstractNum w:abstractNumId="991">
-    <w:nsid w:val="dbd145f2"/>
+    <w:nsid w:val="fa5d269c"/>
     <w:multiLevelType w:val="multilevel"/>
     <w:lvl w:ilvl="0">
       <w:numFmt w:val="bullet"/>

</xml_diff>

<commit_message>
[Composer CMS v1.4 :: Tue, 17 Mar 2015 16:47:47 -0700]
</commit_message>
<xml_diff>
--- a/README.docx
+++ b/README.docx
@@ -77,7 +77,7 @@
         <w:t xml:space="preserve"> </w:t>
       </w:r>
       <w:r>
-        <w:t xml:space="preserve">(2015-02-19)</w:t>
+        <w:t xml:space="preserve">(2015-03-17)</w:t>
       </w:r>
     </w:p>
     <w:p>
@@ -2563,7 +2563,7 @@
     </w:lvl>
   </w:abstractNum>
   <w:abstractNum w:abstractNumId="990">
-    <w:nsid w:val="54cbc31a"/>
+    <w:nsid w:val="4e864913"/>
     <w:multiLevelType w:val="multilevel"/>
     <w:lvl w:ilvl="0">
       <w:numFmt w:val="bullet"/>
@@ -2644,7 +2644,7 @@
     </w:lvl>
   </w:abstractNum>
   <w:abstractNum w:abstractNumId="991">
-    <w:nsid w:val="fa5d269c"/>
+    <w:nsid w:val="a12cf527"/>
     <w:multiLevelType w:val="multilevel"/>
     <w:lvl w:ilvl="0">
       <w:numFmt w:val="bullet"/>

</xml_diff>

<commit_message>
[Composer CMS v1.4 :: Fri, 20 Mar 2015 11:04:13 -0700]
</commit_message>
<xml_diff>
--- a/README.docx
+++ b/README.docx
@@ -77,7 +77,7 @@
         <w:t xml:space="preserve"> </w:t>
       </w:r>
       <w:r>
-        <w:t xml:space="preserve">(2015-03-17)</w:t>
+        <w:t xml:space="preserve">(2015-03-20)</w:t>
       </w:r>
     </w:p>
     <w:p>
@@ -2563,7 +2563,7 @@
     </w:lvl>
   </w:abstractNum>
   <w:abstractNum w:abstractNumId="990">
-    <w:nsid w:val="4e864913"/>
+    <w:nsid w:val="d4666b9c"/>
     <w:multiLevelType w:val="multilevel"/>
     <w:lvl w:ilvl="0">
       <w:numFmt w:val="bullet"/>
@@ -2644,7 +2644,7 @@
     </w:lvl>
   </w:abstractNum>
   <w:abstractNum w:abstractNumId="991">
-    <w:nsid w:val="a12cf527"/>
+    <w:nsid w:val="bf488899"/>
     <w:multiLevelType w:val="multilevel"/>
     <w:lvl w:ilvl="0">
       <w:numFmt w:val="bullet"/>

</xml_diff>

<commit_message>
[Composer CMS v1.4 :: Tue, 24 Mar 2015 12:14:59 -0700]
</commit_message>
<xml_diff>
--- a/README.docx
+++ b/README.docx
@@ -77,7 +77,7 @@
         <w:t xml:space="preserve"> </w:t>
       </w:r>
       <w:r>
-        <w:t xml:space="preserve">(2015-03-20)</w:t>
+        <w:t xml:space="preserve">(2015-03-24)</w:t>
       </w:r>
     </w:p>
     <w:p>
@@ -2563,7 +2563,7 @@
     </w:lvl>
   </w:abstractNum>
   <w:abstractNum w:abstractNumId="990">
-    <w:nsid w:val="d4666b9c"/>
+    <w:nsid w:val="7d5b35d7"/>
     <w:multiLevelType w:val="multilevel"/>
     <w:lvl w:ilvl="0">
       <w:numFmt w:val="bullet"/>
@@ -2644,7 +2644,7 @@
     </w:lvl>
   </w:abstractNum>
   <w:abstractNum w:abstractNumId="991">
-    <w:nsid w:val="bf488899"/>
+    <w:nsid w:val="a3d90c99"/>
     <w:multiLevelType w:val="multilevel"/>
     <w:lvl w:ilvl="0">
       <w:numFmt w:val="bullet"/>

</xml_diff>

<commit_message>
[Composer CMS v1.4 :: Fri, 27 Mar 2015 16:26:36 -0700]
</commit_message>
<xml_diff>
--- a/README.docx
+++ b/README.docx
@@ -77,7 +77,7 @@
         <w:t xml:space="preserve"> </w:t>
       </w:r>
       <w:r>
-        <w:t xml:space="preserve">(2015-03-24)</w:t>
+        <w:t xml:space="preserve">(2015-03-27)</w:t>
       </w:r>
     </w:p>
     <w:p>
@@ -2563,7 +2563,7 @@
     </w:lvl>
   </w:abstractNum>
   <w:abstractNum w:abstractNumId="990">
-    <w:nsid w:val="7d5b35d7"/>
+    <w:nsid w:val="5620c2ea"/>
     <w:multiLevelType w:val="multilevel"/>
     <w:lvl w:ilvl="0">
       <w:numFmt w:val="bullet"/>
@@ -2644,7 +2644,7 @@
     </w:lvl>
   </w:abstractNum>
   <w:abstractNum w:abstractNumId="991">
-    <w:nsid w:val="a3d90c99"/>
+    <w:nsid w:val="218f6f52"/>
     <w:multiLevelType w:val="multilevel"/>
     <w:lvl w:ilvl="0">
       <w:numFmt w:val="bullet"/>

</xml_diff>

<commit_message>
[Composer CMS v2.0 :: Fri, 27 Mar 2015 17:27:15 -0700]
</commit_message>
<xml_diff>
--- a/README.docx
+++ b/README.docx
@@ -71,7 +71,7 @@
         <w:pStyle w:val="Date"/>
       </w:pPr>
       <w:r>
-        <w:t xml:space="preserve">v1.4</w:t>
+        <w:t xml:space="preserve">v2.0</w:t>
       </w:r>
       <w:r>
         <w:t xml:space="preserve"> </w:t>
@@ -2563,7 +2563,7 @@
     </w:lvl>
   </w:abstractNum>
   <w:abstractNum w:abstractNumId="990">
-    <w:nsid w:val="5620c2ea"/>
+    <w:nsid w:val="a7fb2bad"/>
     <w:multiLevelType w:val="multilevel"/>
     <w:lvl w:ilvl="0">
       <w:numFmt w:val="bullet"/>
@@ -2644,7 +2644,7 @@
     </w:lvl>
   </w:abstractNum>
   <w:abstractNum w:abstractNumId="991">
-    <w:nsid w:val="218f6f52"/>
+    <w:nsid w:val="cc3a64e8"/>
     <w:multiLevelType w:val="multilevel"/>
     <w:lvl w:ilvl="0">
       <w:numFmt w:val="bullet"/>

</xml_diff>

<commit_message>
[Composer CMS v2.0 :: Fri, 27 Mar 2015 17:30:13 -0700]
</commit_message>
<xml_diff>
--- a/README.docx
+++ b/README.docx
@@ -2563,7 +2563,7 @@
     </w:lvl>
   </w:abstractNum>
   <w:abstractNum w:abstractNumId="990">
-    <w:nsid w:val="a7fb2bad"/>
+    <w:nsid w:val="5460c0df"/>
     <w:multiLevelType w:val="multilevel"/>
     <w:lvl w:ilvl="0">
       <w:numFmt w:val="bullet"/>
@@ -2644,7 +2644,7 @@
     </w:lvl>
   </w:abstractNum>
   <w:abstractNum w:abstractNumId="991">
-    <w:nsid w:val="cc3a64e8"/>
+    <w:nsid w:val="88b39667"/>
     <w:multiLevelType w:val="multilevel"/>
     <w:lvl w:ilvl="0">
       <w:numFmt w:val="bullet"/>

</xml_diff>

<commit_message>
[Composer CMS v2.0 :: Wed, 01 Apr 2015 12:36:19 -0700]
</commit_message>
<xml_diff>
--- a/README.docx
+++ b/README.docx
@@ -77,7 +77,7 @@
         <w:t xml:space="preserve"> </w:t>
       </w:r>
       <w:r>
-        <w:t xml:space="preserve">(2015-03-27)</w:t>
+        <w:t xml:space="preserve">(2015-04-01)</w:t>
       </w:r>
     </w:p>
     <w:p>
@@ -2563,7 +2563,7 @@
     </w:lvl>
   </w:abstractNum>
   <w:abstractNum w:abstractNumId="990">
-    <w:nsid w:val="5460c0df"/>
+    <w:nsid w:val="d1ef8ab6"/>
     <w:multiLevelType w:val="multilevel"/>
     <w:lvl w:ilvl="0">
       <w:numFmt w:val="bullet"/>
@@ -2644,7 +2644,7 @@
     </w:lvl>
   </w:abstractNum>
   <w:abstractNum w:abstractNumId="991">
-    <w:nsid w:val="88b39667"/>
+    <w:nsid w:val="f42a4d4d"/>
     <w:multiLevelType w:val="multilevel"/>
     <w:lvl w:ilvl="0">
       <w:numFmt w:val="bullet"/>

</xml_diff>

<commit_message>
[Composer CMS v2.0.beta3 :: Wed, 01 Apr 2015 14:06:21 -0700]
</commit_message>
<xml_diff>
--- a/README.docx
+++ b/README.docx
@@ -71,7 +71,7 @@
         <w:pStyle w:val="Date"/>
       </w:pPr>
       <w:r>
-        <w:t xml:space="preserve">v2.0</w:t>
+        <w:t xml:space="preserve">v2.0.beta3</w:t>
       </w:r>
       <w:r>
         <w:t xml:space="preserve"> </w:t>
@@ -2563,7 +2563,7 @@
     </w:lvl>
   </w:abstractNum>
   <w:abstractNum w:abstractNumId="990">
-    <w:nsid w:val="d1ef8ab6"/>
+    <w:nsid w:val="9fbc091d"/>
     <w:multiLevelType w:val="multilevel"/>
     <w:lvl w:ilvl="0">
       <w:numFmt w:val="bullet"/>
@@ -2644,7 +2644,7 @@
     </w:lvl>
   </w:abstractNum>
   <w:abstractNum w:abstractNumId="991">
-    <w:nsid w:val="f42a4d4d"/>
+    <w:nsid w:val="212936d5"/>
     <w:multiLevelType w:val="multilevel"/>
     <w:lvl w:ilvl="0">
       <w:numFmt w:val="bullet"/>

</xml_diff>

<commit_message>
[Composer CMS v2.0.beta4 :: Wed, 01 Apr 2015 16:05:30 -0700]
</commit_message>
<xml_diff>
--- a/README.docx
+++ b/README.docx
@@ -71,7 +71,7 @@
         <w:pStyle w:val="Date"/>
       </w:pPr>
       <w:r>
-        <w:t xml:space="preserve">v2.0.beta3</w:t>
+        <w:t xml:space="preserve">v2.0.beta4</w:t>
       </w:r>
       <w:r>
         <w:t xml:space="preserve"> </w:t>
@@ -2563,7 +2563,7 @@
     </w:lvl>
   </w:abstractNum>
   <w:abstractNum w:abstractNumId="990">
-    <w:nsid w:val="9fbc091d"/>
+    <w:nsid w:val="957461fa"/>
     <w:multiLevelType w:val="multilevel"/>
     <w:lvl w:ilvl="0">
       <w:numFmt w:val="bullet"/>
@@ -2644,7 +2644,7 @@
     </w:lvl>
   </w:abstractNum>
   <w:abstractNum w:abstractNumId="991">
-    <w:nsid w:val="212936d5"/>
+    <w:nsid w:val="6c9d9ec2"/>
     <w:multiLevelType w:val="multilevel"/>
     <w:lvl w:ilvl="0">
       <w:numFmt w:val="bullet"/>

</xml_diff>

<commit_message>
[Composer CMS v2.0.beta5 :: Thu, 02 Apr 2015 10:21:53 -0700]
</commit_message>
<xml_diff>
--- a/README.docx
+++ b/README.docx
@@ -71,13 +71,13 @@
         <w:pStyle w:val="Date"/>
       </w:pPr>
       <w:r>
-        <w:t xml:space="preserve">v2.0.beta4</w:t>
-      </w:r>
-      <w:r>
-        <w:t xml:space="preserve"> </w:t>
-      </w:r>
-      <w:r>
-        <w:t xml:space="preserve">(2015-04-01)</w:t>
+        <w:t xml:space="preserve">v2.0.beta5</w:t>
+      </w:r>
+      <w:r>
+        <w:t xml:space="preserve"> </w:t>
+      </w:r>
+      <w:r>
+        <w:t xml:space="preserve">(2015-04-02)</w:t>
       </w:r>
     </w:p>
     <w:p>
@@ -2563,7 +2563,7 @@
     </w:lvl>
   </w:abstractNum>
   <w:abstractNum w:abstractNumId="990">
-    <w:nsid w:val="957461fa"/>
+    <w:nsid w:val="5a372b40"/>
     <w:multiLevelType w:val="multilevel"/>
     <w:lvl w:ilvl="0">
       <w:numFmt w:val="bullet"/>
@@ -2644,7 +2644,7 @@
     </w:lvl>
   </w:abstractNum>
   <w:abstractNum w:abstractNumId="991">
-    <w:nsid w:val="6c9d9ec2"/>
+    <w:nsid w:val="b17586e9"/>
     <w:multiLevelType w:val="multilevel"/>
     <w:lvl w:ilvl="0">
       <w:numFmt w:val="bullet"/>

</xml_diff>

<commit_message>
[Composer CMS v2.0.beta6 :: Thu, 02 Apr 2015 17:46:37 -0700]
</commit_message>
<xml_diff>
--- a/README.docx
+++ b/README.docx
@@ -71,7 +71,7 @@
         <w:pStyle w:val="Date"/>
       </w:pPr>
       <w:r>
-        <w:t xml:space="preserve">v2.0.beta5</w:t>
+        <w:t xml:space="preserve">v2.0.beta6</w:t>
       </w:r>
       <w:r>
         <w:t xml:space="preserve"> </w:t>
@@ -2563,7 +2563,7 @@
     </w:lvl>
   </w:abstractNum>
   <w:abstractNum w:abstractNumId="990">
-    <w:nsid w:val="5a372b40"/>
+    <w:nsid w:val="441a2efd"/>
     <w:multiLevelType w:val="multilevel"/>
     <w:lvl w:ilvl="0">
       <w:numFmt w:val="bullet"/>
@@ -2644,7 +2644,7 @@
     </w:lvl>
   </w:abstractNum>
   <w:abstractNum w:abstractNumId="991">
-    <w:nsid w:val="b17586e9"/>
+    <w:nsid w:val="7299a768"/>
     <w:multiLevelType w:val="multilevel"/>
     <w:lvl w:ilvl="0">
       <w:numFmt w:val="bullet"/>

</xml_diff>

<commit_message>
[Composer CMS v2.0.beta6 :: Thu, 02 Apr 2015 19:01:32 -0700]
</commit_message>
<xml_diff>
--- a/README.docx
+++ b/README.docx
@@ -2563,7 +2563,7 @@
     </w:lvl>
   </w:abstractNum>
   <w:abstractNum w:abstractNumId="990">
-    <w:nsid w:val="441a2efd"/>
+    <w:nsid w:val="45b61229"/>
     <w:multiLevelType w:val="multilevel"/>
     <w:lvl w:ilvl="0">
       <w:numFmt w:val="bullet"/>
@@ -2644,7 +2644,7 @@
     </w:lvl>
   </w:abstractNum>
   <w:abstractNum w:abstractNumId="991">
-    <w:nsid w:val="7299a768"/>
+    <w:nsid w:val="c427d2eb"/>
     <w:multiLevelType w:val="multilevel"/>
     <w:lvl w:ilvl="0">
       <w:numFmt w:val="bullet"/>

</xml_diff>

<commit_message>
[Composer CMS v2.0.beta7 :: Sun, 10 May 2015 20:50:48 -0700]
</commit_message>
<xml_diff>
--- a/README.docx
+++ b/README.docx
@@ -71,13 +71,13 @@
         <w:pStyle w:val="Date"/>
       </w:pPr>
       <w:r>
-        <w:t xml:space="preserve">v2.0.beta6</w:t>
-      </w:r>
-      <w:r>
-        <w:t xml:space="preserve"> </w:t>
-      </w:r>
-      <w:r>
-        <w:t xml:space="preserve">(2015-04-02)</w:t>
+        <w:t xml:space="preserve">v2.0.beta7</w:t>
+      </w:r>
+      <w:r>
+        <w:t xml:space="preserve"> </w:t>
+      </w:r>
+      <w:r>
+        <w:t xml:space="preserve">(2015-05-10)</w:t>
       </w:r>
     </w:p>
     <w:p>
@@ -2563,7 +2563,7 @@
     </w:lvl>
   </w:abstractNum>
   <w:abstractNum w:abstractNumId="990">
-    <w:nsid w:val="45b61229"/>
+    <w:nsid w:val="93bf9140"/>
     <w:multiLevelType w:val="multilevel"/>
     <w:lvl w:ilvl="0">
       <w:numFmt w:val="bullet"/>
@@ -2644,7 +2644,7 @@
     </w:lvl>
   </w:abstractNum>
   <w:abstractNum w:abstractNumId="991">
-    <w:nsid w:val="c427d2eb"/>
+    <w:nsid w:val="9d6ce744"/>
     <w:multiLevelType w:val="multilevel"/>
     <w:lvl w:ilvl="0">
       <w:numFmt w:val="bullet"/>

</xml_diff>

<commit_message>
[Composer CMS v2.0.beta8 :: Sat, 05 Dec 2015 09:47:24 -0800]
</commit_message>
<xml_diff>
--- a/README.docx
+++ b/README.docx
@@ -71,13 +71,13 @@
         <w:pStyle w:val="Date"/>
       </w:pPr>
       <w:r>
-        <w:t xml:space="preserve">v2.0.beta7</w:t>
-      </w:r>
-      <w:r>
-        <w:t xml:space="preserve"> </w:t>
-      </w:r>
-      <w:r>
-        <w:t xml:space="preserve">(2015-05-10)</w:t>
+        <w:t xml:space="preserve">v2.0.beta8</w:t>
+      </w:r>
+      <w:r>
+        <w:t xml:space="preserve"> </w:t>
+      </w:r>
+      <w:r>
+        <w:t xml:space="preserve">(2015-12-04)</w:t>
       </w:r>
     </w:p>
     <w:p>
@@ -1825,6 +1825,42 @@
       </w:r>
     </w:p>
     <w:p>
+      <w:r>
+        <w:t xml:space="preserve">Officially,</w:t>
+      </w:r>
+      <w:r>
+        <w:t xml:space="preserve"> </w:t>
+      </w:r>
+      <w:hyperlink w:anchor="composer-cms">
+        <w:r>
+          <w:rPr>
+            <w:rStyle w:val="Link"/>
+          </w:rPr>
+          <w:t xml:space="preserve">Composer</w:t>
+        </w:r>
+      </w:hyperlink>
+      <w:r>
+        <w:t xml:space="preserve"> </w:t>
+      </w:r>
+      <w:r>
+        <w:t xml:space="preserve">is tested on</w:t>
+      </w:r>
+      <w:r>
+        <w:t xml:space="preserve"> </w:t>
+      </w:r>
+      <w:hyperlink r:id="rId38">
+        <w:r>
+          <w:rPr>
+            <w:rStyle w:val="Link"/>
+          </w:rPr>
+          <w:t xml:space="preserve">GNU</w:t>
+        </w:r>
+      </w:hyperlink>
+      <w:r>
+        <w:t xml:space="preserve">/Linux, Mac OS X and Windows (using the included MSYS2 tools).</w:t>
+      </w:r>
+    </w:p>
+    <w:p>
       <w:pPr>
         <w:pStyle w:val="Heading2"/>
       </w:pPr>
@@ -2563,7 +2599,7 @@
     </w:lvl>
   </w:abstractNum>
   <w:abstractNum w:abstractNumId="990">
-    <w:nsid w:val="93bf9140"/>
+    <w:nsid w:val="a63ee53e"/>
     <w:multiLevelType w:val="multilevel"/>
     <w:lvl w:ilvl="0">
       <w:numFmt w:val="bullet"/>
@@ -2644,7 +2680,7 @@
     </w:lvl>
   </w:abstractNum>
   <w:abstractNum w:abstractNumId="991">
-    <w:nsid w:val="9d6ce744"/>
+    <w:nsid w:val="c505a942"/>
     <w:multiLevelType w:val="multilevel"/>
     <w:lvl w:ilvl="0">
       <w:numFmt w:val="bullet"/>

</xml_diff>

<commit_message>
[Composer CMS v2.0.beta9 :: Wed, 16 Dec 2015 21:07:10 -0800]
</commit_message>
<xml_diff>
--- a/README.docx
+++ b/README.docx
@@ -71,13 +71,13 @@
         <w:pStyle w:val="Date"/>
       </w:pPr>
       <w:r>
-        <w:t xml:space="preserve">v2.0.beta8</w:t>
-      </w:r>
-      <w:r>
-        <w:t xml:space="preserve"> </w:t>
-      </w:r>
-      <w:r>
-        <w:t xml:space="preserve">(2015-12-04)</w:t>
+        <w:t xml:space="preserve">v2.0.beta9</w:t>
+      </w:r>
+      <w:r>
+        <w:t xml:space="preserve"> </w:t>
+      </w:r>
+      <w:r>
+        <w:t xml:space="preserve">(2015-12-16)</w:t>
       </w:r>
     </w:p>
     <w:p>
@@ -2599,7 +2599,7 @@
     </w:lvl>
   </w:abstractNum>
   <w:abstractNum w:abstractNumId="990">
-    <w:nsid w:val="a63ee53e"/>
+    <w:nsid w:val="9e189e09"/>
     <w:multiLevelType w:val="multilevel"/>
     <w:lvl w:ilvl="0">
       <w:numFmt w:val="bullet"/>
@@ -2680,7 +2680,7 @@
     </w:lvl>
   </w:abstractNum>
   <w:abstractNum w:abstractNumId="991">
-    <w:nsid w:val="c505a942"/>
+    <w:nsid w:val="b4285c4e"/>
     <w:multiLevelType w:val="multilevel"/>
     <w:lvl w:ilvl="0">
       <w:numFmt w:val="bullet"/>

</xml_diff>

<commit_message>
[Composer CMS v2.0.final :: Tue, 22 Mar 2022 10:46:27 -0700]
</commit_message>
<xml_diff>
--- a/README.docx
+++ b/README.docx
@@ -77,7 +77,7 @@
         <w:t xml:space="preserve"> </w:t>
       </w:r>
       <w:r>
-        <w:t xml:space="preserve">(2015-12-16)</w:t>
+        <w:t xml:space="preserve">(2019-07-25)</w:t>
       </w:r>
     </w:p>
     <w:p>
@@ -101,7 +101,7 @@
               <a:graphicData uri="http://schemas.openxmlformats.org/drawingml/2006/picture">
                 <pic:pic>
                   <pic:nvPicPr>
-                    <pic:cNvPr descr="icon.png" id="0" name="Picture"/>
+                    <pic:cNvPr descr="_artifacts/icon.png" id="0" name="Picture"/>
                     <pic:cNvPicPr>
                       <a:picLocks noChangeArrowheads="1" noChangeAspect="1"/>
                     </pic:cNvPicPr>
@@ -512,7 +512,7 @@
               <a:graphicData uri="http://schemas.openxmlformats.org/drawingml/2006/picture">
                 <pic:pic>
                   <pic:nvPicPr>
-                    <pic:cNvPr descr="screenshot.png" id="0" name="Picture"/>
+                    <pic:cNvPr descr="_artifacts/screenshot.png" id="0" name="Picture"/>
                     <pic:cNvPicPr>
                       <a:picLocks noChangeArrowheads="1" noChangeAspect="1"/>
                     </pic:cNvPicPr>
@@ -2599,7 +2599,7 @@
     </w:lvl>
   </w:abstractNum>
   <w:abstractNum w:abstractNumId="990">
-    <w:nsid w:val="9e189e09"/>
+    <w:nsid w:val="dfa22658"/>
     <w:multiLevelType w:val="multilevel"/>
     <w:lvl w:ilvl="0">
       <w:numFmt w:val="bullet"/>
@@ -2680,7 +2680,7 @@
     </w:lvl>
   </w:abstractNum>
   <w:abstractNum w:abstractNumId="991">
-    <w:nsid w:val="b4285c4e"/>
+    <w:nsid w:val="c503854e"/>
     <w:multiLevelType w:val="multilevel"/>
     <w:lvl w:ilvl="0">
       <w:numFmt w:val="bullet"/>

</xml_diff>

<commit_message>
Fixed section links for GitHub.
</commit_message>
<xml_diff>
--- a/README.docx
+++ b/README.docx
@@ -65,7 +65,7 @@
         <w:t xml:space="preserve"> </w:t>
       </w:r>
       <w:r>
-        <w:t xml:space="preserve">(2022-05-10)</w:t>
+        <w:t xml:space="preserve">(2022-05-11)</w:t>
       </w:r>
     </w:p>
     <w:sdt>
@@ -16300,7 +16300,7 @@
         <w:rPr>
           <w:rStyle w:val="VerbatimChar"/>
         </w:rPr>
-        <w:t xml:space="preserve">[Composer CMS v3.0 :: 2022-05-10T21:58:07-07:00]</w:t>
+        <w:t xml:space="preserve">[Composer CMS v3.0 :: 2022-05-11T10:49:51-07:00]</w:t>
       </w:r>
     </w:p>
     <w:bookmarkEnd w:id="100"/>
@@ -21193,6 +21193,33 @@
           <w:rStyle w:val="VerbatimChar"/>
         </w:rPr>
         <w:t xml:space="preserve">headers-subdirs</w:t>
+      </w:r>
+      <w:r>
+        <w:br/>
+      </w:r>
+      <w:r>
+        <w:rPr>
+          <w:rStyle w:val="VerbatimChar"/>
+        </w:rPr>
+        <w:t xml:space="preserve">help-force-targets-FORMAT</w:t>
+      </w:r>
+      <w:r>
+        <w:br/>
+      </w:r>
+      <w:r>
+        <w:rPr>
+          <w:rStyle w:val="VerbatimChar"/>
+        </w:rPr>
+        <w:t xml:space="preserve">help-force-targets-SECTIONS</w:t>
+      </w:r>
+      <w:r>
+        <w:br/>
+      </w:r>
+      <w:r>
+        <w:rPr>
+          <w:rStyle w:val="VerbatimChar"/>
+        </w:rPr>
+        <w:t xml:space="preserve">help-force-targets-TITLES</w:t>
       </w:r>
       <w:r>
         <w:br/>

</xml_diff>

<commit_message>
More section links help for GitHub.
</commit_message>
<xml_diff>
--- a/README.docx
+++ b/README.docx
@@ -753,7 +753,7 @@
         <w:pStyle w:val="FirstParagraph"/>
       </w:pPr>
       <w:r>
-        <w:t xml:space="preserve">Fetch the necessary binary components:</w:t>
+        <w:t xml:space="preserve">Fetch the necessary binary components</w:t>
       </w:r>
       <w:r>
         <w:t xml:space="preserve"> </w:t>
@@ -16339,7 +16339,7 @@
         <w:rPr>
           <w:rStyle w:val="VerbatimChar"/>
         </w:rPr>
-        <w:t xml:space="preserve">[Composer CMS v3.0 :: 2022-05-11T12:03:56-07:00]</w:t>
+        <w:t xml:space="preserve">[Composer CMS v3.0 :: 2022-05-11T12:26:31-07:00]</w:t>
       </w:r>
     </w:p>
     <w:bookmarkEnd w:id="100"/>

</xml_diff>

<commit_message>
Additional clarity around binaries.
</commit_message>
<xml_diff>
--- a/README.docx
+++ b/README.docx
@@ -764,12 +764,12 @@
       <w:r>
         <w:t xml:space="preserve"> </w:t>
       </w:r>
-      <w:hyperlink w:anchor="repository-versions">
-        <w:r>
-          <w:rPr>
-            <w:rStyle w:val="Hyperlink"/>
-          </w:rPr>
-          <w:t xml:space="preserve">Repository Versions</w:t>
+      <w:hyperlink w:anchor="requirements">
+        <w:r>
+          <w:rPr>
+            <w:rStyle w:val="Hyperlink"/>
+          </w:rPr>
+          <w:t xml:space="preserve">Requirements</w:t>
         </w:r>
       </w:hyperlink>
       <w:r>
@@ -1325,7 +1325,7 @@
         <w:t xml:space="preserve"> </w:t>
       </w:r>
       <w:r>
-        <w:t xml:space="preserve">integrated directly into the repository, including</w:t>
+        <w:t xml:space="preserve">integrated, including</w:t>
       </w:r>
       <w:r>
         <w:t xml:space="preserve"> </w:t>
@@ -1339,13 +1339,41 @@
         </w:r>
       </w:hyperlink>
       <w:r>
-        <w:t xml:space="preserve">. It does require a</w:t>
-      </w:r>
-      <w:r>
-        <w:t xml:space="preserve"> </w:t>
-      </w:r>
-      <w:r>
-        <w:t xml:space="preserve">minimal command-line environment based on</w:t>
+        <w:t xml:space="preserve">. The repository needs to be initialized with</w:t>
+      </w:r>
+      <w:r>
+        <w:t xml:space="preserve"> </w:t>
+      </w:r>
+      <w:hyperlink w:anchor="X9ce04701391ce92c6223e73c84c5d6ea8e0621d">
+        <w:r>
+          <w:rPr>
+            <w:rStyle w:val="Hyperlink"/>
+          </w:rPr>
+          <w:t xml:space="preserve">_update-all</w:t>
+        </w:r>
+      </w:hyperlink>
+      <w:r>
+        <w:t xml:space="preserve"> </w:t>
+      </w:r>
+      <w:r>
+        <w:t xml:space="preserve">to fetch the</w:t>
+      </w:r>
+      <w:r>
+        <w:t xml:space="preserve"> </w:t>
+      </w:r>
+      <w:hyperlink r:id="rId28">
+        <w:r>
+          <w:rPr>
+            <w:rStyle w:val="Hyperlink"/>
+          </w:rPr>
+          <w:t xml:space="preserve">Pandoc</w:t>
+        </w:r>
+      </w:hyperlink>
+      <w:r>
+        <w:t xml:space="preserve"> </w:t>
+      </w:r>
+      <w:r>
+        <w:t xml:space="preserve">and</w:t>
       </w:r>
       <w:r>
         <w:t xml:space="preserve"> </w:t>
@@ -1355,6 +1383,68 @@
           <w:rPr>
             <w:rStyle w:val="Hyperlink"/>
           </w:rPr>
+          <w:t xml:space="preserve">YQ</w:t>
+        </w:r>
+      </w:hyperlink>
+      <w:r>
+        <w:t xml:space="preserve"> </w:t>
+      </w:r>
+      <w:r>
+        <w:t xml:space="preserve">binaries (see</w:t>
+      </w:r>
+      <w:r>
+        <w:t xml:space="preserve"> </w:t>
+      </w:r>
+      <w:hyperlink w:anchor="repository-versions">
+        <w:r>
+          <w:rPr>
+            <w:rStyle w:val="Hyperlink"/>
+          </w:rPr>
+          <w:t xml:space="preserve">Repository</w:t>
+        </w:r>
+        <w:r>
+          <w:rPr>
+            <w:rStyle w:val="Hyperlink"/>
+          </w:rPr>
+          <w:t xml:space="preserve"> </w:t>
+        </w:r>
+        <w:r>
+          <w:rPr>
+            <w:rStyle w:val="Hyperlink"/>
+          </w:rPr>
+          <w:t xml:space="preserve">Versions</w:t>
+        </w:r>
+      </w:hyperlink>
+      <w:r>
+        <w:t xml:space="preserve">).</w:t>
+      </w:r>
+    </w:p>
+    <w:p>
+      <w:pPr>
+        <w:pStyle w:val="BodyText"/>
+      </w:pPr>
+      <w:hyperlink r:id="rId27">
+        <w:r>
+          <w:rPr>
+            <w:rStyle w:val="Hyperlink"/>
+          </w:rPr>
+          <w:t xml:space="preserve">Composer</w:t>
+        </w:r>
+      </w:hyperlink>
+      <w:r>
+        <w:t xml:space="preserve"> </w:t>
+      </w:r>
+      <w:r>
+        <w:t xml:space="preserve">does require a minimal command-line environment based on</w:t>
+      </w:r>
+      <w:r>
+        <w:t xml:space="preserve"> </w:t>
+      </w:r>
+      <w:hyperlink r:id="rId41">
+        <w:r>
+          <w:rPr>
+            <w:rStyle w:val="Hyperlink"/>
+          </w:rPr>
           <w:t xml:space="preserve">GNU</w:t>
         </w:r>
       </w:hyperlink>
@@ -1362,12 +1452,32 @@
         <w:t xml:space="preserve"> </w:t>
       </w:r>
       <w:r>
-        <w:t xml:space="preserve">tools, which is standard for all</w:t>
-      </w:r>
-      <w:r>
-        <w:t xml:space="preserve"> </w:t>
-      </w:r>
-      <w:hyperlink r:id="rId41">
+        <w:t xml:space="preserve">tools,</w:t>
+      </w:r>
+      <w:r>
+        <w:t xml:space="preserve"> </w:t>
+      </w:r>
+      <w:r>
+        <w:t xml:space="preserve">particularly</w:t>
+      </w:r>
+      <w:r>
+        <w:t xml:space="preserve"> </w:t>
+      </w:r>
+      <w:hyperlink r:id="rId30">
+        <w:r>
+          <w:rPr>
+            <w:rStyle w:val="Hyperlink"/>
+          </w:rPr>
+          <w:t xml:space="preserve">GNU Make</w:t>
+        </w:r>
+      </w:hyperlink>
+      <w:r>
+        <w:t xml:space="preserve">, which is standard for all</w:t>
+      </w:r>
+      <w:r>
+        <w:t xml:space="preserve"> </w:t>
+      </w:r>
+      <w:hyperlink r:id="rId42">
         <w:r>
           <w:rPr>
             <w:rStyle w:val="Hyperlink"/>
@@ -1384,7 +1494,7 @@
       <w:r>
         <w:t xml:space="preserve"> </w:t>
       </w:r>
-      <w:hyperlink r:id="rId42">
+      <w:hyperlink r:id="rId43">
         <w:r>
           <w:rPr>
             <w:rStyle w:val="Hyperlink"/>
@@ -1401,7 +1511,7 @@
       <w:r>
         <w:t xml:space="preserve"> </w:t>
       </w:r>
-      <w:hyperlink r:id="rId43">
+      <w:hyperlink r:id="rId44">
         <w:r>
           <w:rPr>
             <w:rStyle w:val="Hyperlink"/>
@@ -1413,7 +1523,13 @@
         <w:t xml:space="preserve"> </w:t>
       </w:r>
       <w:r>
-        <w:t xml:space="preserve">for macOS both provide suitable environments.</w:t>
+        <w:t xml:space="preserve">for macOS both provide</w:t>
+      </w:r>
+      <w:r>
+        <w:t xml:space="preserve"> </w:t>
+      </w:r>
+      <w:r>
+        <w:t xml:space="preserve">suitable environments.</w:t>
       </w:r>
     </w:p>
     <w:p>
@@ -1426,7 +1542,7 @@
       <w:r>
         <w:t xml:space="preserve"> </w:t>
       </w:r>
-      <w:hyperlink r:id="rId44">
+      <w:hyperlink r:id="rId45">
         <w:r>
           <w:rPr>
             <w:rStyle w:val="Hyperlink"/>
@@ -1621,7 +1737,7 @@
               <w:pStyle w:val="Compact"/>
               <w:jc w:val="left"/>
             </w:pPr>
-            <w:hyperlink r:id="rId45">
+            <w:hyperlink r:id="rId40">
               <w:r>
                 <w:rPr>
                   <w:rStyle w:val="Hyperlink"/>
@@ -2012,7 +2128,7 @@
             <w:r>
               <w:t xml:space="preserve"> </w:t>
             </w:r>
-            <w:hyperlink r:id="rId45">
+            <w:hyperlink r:id="rId40">
               <w:r>
                 <w:rPr>
                   <w:rStyle w:val="Hyperlink"/>
@@ -2049,7 +2165,7 @@
             <w:r>
               <w:t xml:space="preserve"> </w:t>
             </w:r>
-            <w:hyperlink r:id="rId44">
+            <w:hyperlink r:id="rId45">
               <w:r>
                 <w:rPr>
                   <w:rStyle w:val="Hyperlink"/>
@@ -3438,7 +3554,7 @@
       <w:r>
         <w:t xml:space="preserve"> </w:t>
       </w:r>
-      <w:hyperlink r:id="rId44">
+      <w:hyperlink r:id="rId45">
         <w:r>
           <w:rPr>
             <w:rStyle w:val="Hyperlink"/>
@@ -5617,7 +5733,7 @@
       <w:r>
         <w:t xml:space="preserve"> </w:t>
       </w:r>
-      <w:hyperlink r:id="rId45">
+      <w:hyperlink r:id="rId40">
         <w:r>
           <w:rPr>
             <w:rStyle w:val="Hyperlink"/>
@@ -15521,7 +15637,7 @@
             <w:r>
               <w:t xml:space="preserve"> </w:t>
             </w:r>
-            <w:hyperlink r:id="rId45">
+            <w:hyperlink r:id="rId40">
               <w:r>
                 <w:rPr>
                   <w:rStyle w:val="Hyperlink"/>
@@ -16339,7 +16455,7 @@
         <w:rPr>
           <w:rStyle w:val="VerbatimChar"/>
         </w:rPr>
-        <w:t xml:space="preserve">[Composer CMS v3.0 :: 2022-05-11T12:26:31-07:00]</w:t>
+        <w:t xml:space="preserve">[Composer CMS v3.0 :: 2022-05-11T13:03:24-07:00]</w:t>
       </w:r>
     </w:p>
     <w:bookmarkEnd w:id="100"/>
@@ -16441,7 +16557,7 @@
       <w:r>
         <w:t xml:space="preserve"> </w:t>
       </w:r>
-      <w:hyperlink r:id="rId45">
+      <w:hyperlink r:id="rId40">
         <w:r>
           <w:rPr>
             <w:rStyle w:val="Hyperlink"/>

</xml_diff>